<commit_message>
sua Fole word lan2
</commit_message>
<xml_diff>
--- a/018101059_018101128/018101059_018101128 (2).docx
+++ b/018101059_018101128/018101059_018101128 (2).docx
@@ -8448,8 +8448,158 @@
           <w:szCs w:val="28"/>
         </w:rPr>
       </w:pPr>
+    </w:p>
+    <w:p>
+      <w:pPr>
+        <w:spacing w:before="120" w:after="120" w:line="288" w:lineRule="auto"/>
+        <w:jc w:val="both"/>
+        <w:rPr>
+          <w:rFonts w:ascii="Times New Roman" w:hAnsi="Times New Roman"/>
+          <w:b/>
+          <w:bCs/>
+          <w:sz w:val="28"/>
+          <w:szCs w:val="28"/>
+        </w:rPr>
+      </w:pPr>
+      <w:r>
+        <w:rPr>
+          <w:rFonts w:ascii="Times New Roman" w:hAnsi="Times New Roman"/>
+          <w:b/>
+          <w:bCs/>
+          <w:noProof/>
+          <w:sz w:val="28"/>
+          <w:szCs w:val="28"/>
+        </w:rPr>
+        <w:lastRenderedPageBreak/>
+        <w:drawing>
+          <wp:inline distT="0" distB="0" distL="0" distR="0" wp14:anchorId="1E2F1EF7" wp14:editId="0FD4E153">
+            <wp:extent cx="6691630" cy="4460875"/>
+            <wp:effectExtent l="0" t="0" r="0" b="0"/>
+            <wp:docPr id="10" name="Picture 10"/>
+            <wp:cNvGraphicFramePr>
+              <a:graphicFrameLocks xmlns:a="http://schemas.openxmlformats.org/drawingml/2006/main" noChangeAspect="1"/>
+            </wp:cNvGraphicFramePr>
+            <a:graphic xmlns:a="http://schemas.openxmlformats.org/drawingml/2006/main">
+              <a:graphicData uri="http://schemas.openxmlformats.org/drawingml/2006/picture">
+                <pic:pic xmlns:pic="http://schemas.openxmlformats.org/drawingml/2006/picture">
+                  <pic:nvPicPr>
+                    <pic:cNvPr id="10" name="formNCC.PNG"/>
+                    <pic:cNvPicPr/>
+                  </pic:nvPicPr>
+                  <pic:blipFill>
+                    <a:blip r:embed="rId31">
+                      <a:extLst>
+                        <a:ext uri="{28A0092B-C50C-407E-A947-70E740481C1C}">
+                          <a14:useLocalDpi xmlns:a14="http://schemas.microsoft.com/office/drawing/2010/main" val="0"/>
+                        </a:ext>
+                      </a:extLst>
+                    </a:blip>
+                    <a:stretch>
+                      <a:fillRect/>
+                    </a:stretch>
+                  </pic:blipFill>
+                  <pic:spPr>
+                    <a:xfrm>
+                      <a:off x="0" y="0"/>
+                      <a:ext cx="6691630" cy="4460875"/>
+                    </a:xfrm>
+                    <a:prstGeom prst="rect">
+                      <a:avLst/>
+                    </a:prstGeom>
+                  </pic:spPr>
+                </pic:pic>
+              </a:graphicData>
+            </a:graphic>
+          </wp:inline>
+        </w:drawing>
+      </w:r>
       <w:bookmarkStart w:id="0" w:name="_GoBack"/>
       <w:bookmarkEnd w:id="0"/>
+    </w:p>
+    <w:p>
+      <w:pPr>
+        <w:spacing w:before="120" w:after="120" w:line="288" w:lineRule="auto"/>
+        <w:jc w:val="both"/>
+        <w:rPr>
+          <w:rFonts w:ascii="Times New Roman" w:hAnsi="Times New Roman"/>
+          <w:b/>
+          <w:bCs/>
+          <w:sz w:val="28"/>
+          <w:szCs w:val="28"/>
+        </w:rPr>
+      </w:pPr>
+    </w:p>
+    <w:p>
+      <w:pPr>
+        <w:spacing w:before="120" w:after="120" w:line="288" w:lineRule="auto"/>
+        <w:jc w:val="both"/>
+        <w:rPr>
+          <w:rFonts w:ascii="Times New Roman" w:hAnsi="Times New Roman"/>
+          <w:b/>
+          <w:bCs/>
+          <w:sz w:val="28"/>
+          <w:szCs w:val="28"/>
+        </w:rPr>
+      </w:pPr>
+      <w:r>
+        <w:rPr>
+          <w:rFonts w:ascii="Times New Roman" w:hAnsi="Times New Roman"/>
+          <w:b/>
+          <w:bCs/>
+          <w:noProof/>
+          <w:sz w:val="28"/>
+          <w:szCs w:val="28"/>
+        </w:rPr>
+        <w:drawing>
+          <wp:anchor distT="0" distB="0" distL="114300" distR="114300" simplePos="0" relativeHeight="251671552" behindDoc="0" locked="0" layoutInCell="1" allowOverlap="1" wp14:anchorId="77D07210" wp14:editId="4A1E525A">
+            <wp:simplePos x="0" y="0"/>
+            <wp:positionH relativeFrom="margin">
+              <wp:posOffset>415925</wp:posOffset>
+            </wp:positionH>
+            <wp:positionV relativeFrom="margin">
+              <wp:posOffset>5080635</wp:posOffset>
+            </wp:positionV>
+            <wp:extent cx="5723116" cy="3795089"/>
+            <wp:effectExtent l="0" t="0" r="0" b="0"/>
+            <wp:wrapSquare wrapText="bothSides"/>
+            <wp:docPr id="11" name="Picture 11"/>
+            <wp:cNvGraphicFramePr>
+              <a:graphicFrameLocks xmlns:a="http://schemas.openxmlformats.org/drawingml/2006/main" noChangeAspect="1"/>
+            </wp:cNvGraphicFramePr>
+            <a:graphic xmlns:a="http://schemas.openxmlformats.org/drawingml/2006/main">
+              <a:graphicData uri="http://schemas.openxmlformats.org/drawingml/2006/picture">
+                <pic:pic xmlns:pic="http://schemas.openxmlformats.org/drawingml/2006/picture">
+                  <pic:nvPicPr>
+                    <pic:cNvPr id="11" name="formtacgia.PNG"/>
+                    <pic:cNvPicPr/>
+                  </pic:nvPicPr>
+                  <pic:blipFill>
+                    <a:blip r:embed="rId32">
+                      <a:extLst>
+                        <a:ext uri="{28A0092B-C50C-407E-A947-70E740481C1C}">
+                          <a14:useLocalDpi xmlns:a14="http://schemas.microsoft.com/office/drawing/2010/main" val="0"/>
+                        </a:ext>
+                      </a:extLst>
+                    </a:blip>
+                    <a:stretch>
+                      <a:fillRect/>
+                    </a:stretch>
+                  </pic:blipFill>
+                  <pic:spPr>
+                    <a:xfrm>
+                      <a:off x="0" y="0"/>
+                      <a:ext cx="5723116" cy="3795089"/>
+                    </a:xfrm>
+                    <a:prstGeom prst="rect">
+                      <a:avLst/>
+                    </a:prstGeom>
+                  </pic:spPr>
+                </pic:pic>
+              </a:graphicData>
+            </a:graphic>
+          </wp:anchor>
+        </w:drawing>
+      </w:r>
     </w:p>
     <w:sectPr>
       <w:pgSz w:w="12240" w:h="15840"/>
@@ -9764,7 +9914,7 @@
 </file>
 
 <file path=customXml/itemProps2.xml><?xml version="1.0" encoding="utf-8"?>
-<ds:datastoreItem xmlns:ds="http://schemas.openxmlformats.org/officeDocument/2006/customXml" ds:itemID="{ED4D40E9-224F-4C12-8A96-2B695F0D41B5}">
+<ds:datastoreItem xmlns:ds="http://schemas.openxmlformats.org/officeDocument/2006/customXml" ds:itemID="{AAF9AC26-2DC6-4217-BFFE-EC744DCA472B}">
   <ds:schemaRefs>
     <ds:schemaRef ds:uri="http://schemas.openxmlformats.org/officeDocument/2006/bibliography"/>
   </ds:schemaRefs>

</xml_diff>

<commit_message>
Add From vào Word
</commit_message>
<xml_diff>
--- a/018101059_018101128/018101059_018101128 (2).docx
+++ b/018101059_018101128/018101059_018101128 (2).docx
@@ -1,6 +1,6 @@
 
 <file path=word/document.xml><?xml version="1.0" encoding="utf-8"?>
-<w:document xmlns:wpc="http://schemas.microsoft.com/office/word/2010/wordprocessingCanvas" xmlns:mc="http://schemas.openxmlformats.org/markup-compatibility/2006" xmlns:o="urn:schemas-microsoft-com:office:office" xmlns:r="http://schemas.openxmlformats.org/officeDocument/2006/relationships" xmlns:m="http://schemas.openxmlformats.org/officeDocument/2006/math" xmlns:v="urn:schemas-microsoft-com:vml" xmlns:wp14="http://schemas.microsoft.com/office/word/2010/wordprocessingDrawing" xmlns:wp="http://schemas.openxmlformats.org/drawingml/2006/wordprocessingDrawing" xmlns:w10="urn:schemas-microsoft-com:office:word" xmlns:w="http://schemas.openxmlformats.org/wordprocessingml/2006/main" xmlns:w14="http://schemas.microsoft.com/office/word/2010/wordml" xmlns:wpg="http://schemas.microsoft.com/office/word/2010/wordprocessingGroup" xmlns:wpi="http://schemas.microsoft.com/office/word/2010/wordprocessingInk" xmlns:wne="http://schemas.microsoft.com/office/word/2006/wordml" xmlns:wps="http://schemas.microsoft.com/office/word/2010/wordprocessingShape" mc:Ignorable="w14 wp14">
+<w:document xmlns:wpc="http://schemas.microsoft.com/office/word/2010/wordprocessingCanvas" xmlns:cx="http://schemas.microsoft.com/office/drawing/2014/chartex" xmlns:cx1="http://schemas.microsoft.com/office/drawing/2015/9/8/chartex" xmlns:cx2="http://schemas.microsoft.com/office/drawing/2015/10/21/chartex" xmlns:cx3="http://schemas.microsoft.com/office/drawing/2016/5/9/chartex" xmlns:cx4="http://schemas.microsoft.com/office/drawing/2016/5/10/chartex" xmlns:cx5="http://schemas.microsoft.com/office/drawing/2016/5/11/chartex" xmlns:cx6="http://schemas.microsoft.com/office/drawing/2016/5/12/chartex" xmlns:cx7="http://schemas.microsoft.com/office/drawing/2016/5/13/chartex" xmlns:cx8="http://schemas.microsoft.com/office/drawing/2016/5/14/chartex" xmlns:mc="http://schemas.openxmlformats.org/markup-compatibility/2006" xmlns:aink="http://schemas.microsoft.com/office/drawing/2016/ink" xmlns:am3d="http://schemas.microsoft.com/office/drawing/2017/model3d" xmlns:o="urn:schemas-microsoft-com:office:office" xmlns:r="http://schemas.openxmlformats.org/officeDocument/2006/relationships" xmlns:m="http://schemas.openxmlformats.org/officeDocument/2006/math" xmlns:v="urn:schemas-microsoft-com:vml" xmlns:wp14="http://schemas.microsoft.com/office/word/2010/wordprocessingDrawing" xmlns:wp="http://schemas.openxmlformats.org/drawingml/2006/wordprocessingDrawing" xmlns:w10="urn:schemas-microsoft-com:office:word" xmlns:w="http://schemas.openxmlformats.org/wordprocessingml/2006/main" xmlns:w14="http://schemas.microsoft.com/office/word/2010/wordml" xmlns:w15="http://schemas.microsoft.com/office/word/2012/wordml" xmlns:w16cid="http://schemas.microsoft.com/office/word/2016/wordml/cid" xmlns:w16se="http://schemas.microsoft.com/office/word/2015/wordml/symex" xmlns:wpg="http://schemas.microsoft.com/office/word/2010/wordprocessingGroup" xmlns:wpi="http://schemas.microsoft.com/office/word/2010/wordprocessingInk" xmlns:wne="http://schemas.microsoft.com/office/word/2006/wordml" xmlns:wps="http://schemas.microsoft.com/office/word/2010/wordprocessingShape" mc:Ignorable="w14 w15 w16se w16cid wp14">
   <w:body>
     <w:p>
       <w:pPr>
@@ -219,7 +219,7 @@
         </w:rPr>
         <w:t xml:space="preserve">Email: </w:t>
       </w:r>
-      <w:hyperlink r:id="rId8" w:history="1">
+      <w:hyperlink r:id="rId7" w:history="1">
         <w:r>
           <w:rPr>
             <w:rStyle w:val="Hyperlink"/>
@@ -253,7 +253,7 @@
         <w:tab/>
         <w:t xml:space="preserve">  </w:t>
       </w:r>
-      <w:hyperlink r:id="rId9" w:history="1">
+      <w:hyperlink r:id="rId8" w:history="1">
         <w:r>
           <w:rPr>
             <w:rStyle w:val="Hyperlink"/>
@@ -1341,8 +1341,19 @@
           <w:sz w:val="28"/>
           <w:szCs w:val="28"/>
         </w:rPr>
-        <w:t>Tra cứu tìm kiếm sách: theo mã sách, theo tên sách, theo tên tác giả,…</w:t>
-      </w:r>
+        <w:t xml:space="preserve">Tra cứu tìm kiếm sách: theo mã sách, theo tên sách, theo tên tác </w:t>
+      </w:r>
+      <w:proofErr w:type="gramStart"/>
+      <w:r>
+        <w:rPr>
+          <w:rFonts w:ascii="Times New Roman" w:hAnsi="Times New Roman"/>
+          <w:color w:val="000000"/>
+          <w:sz w:val="28"/>
+          <w:szCs w:val="28"/>
+        </w:rPr>
+        <w:t>giả,…</w:t>
+      </w:r>
+      <w:proofErr w:type="gramEnd"/>
     </w:p>
     <w:p>
       <w:pPr>
@@ -1367,7 +1378,27 @@
           <w:sz w:val="28"/>
           <w:szCs w:val="28"/>
         </w:rPr>
-        <w:t>Cập nhật thông tin của sách : số lượng,….</w:t>
+        <w:t xml:space="preserve">Cập nhật thông tin của </w:t>
+      </w:r>
+      <w:proofErr w:type="gramStart"/>
+      <w:r>
+        <w:rPr>
+          <w:rFonts w:ascii="Times New Roman" w:hAnsi="Times New Roman"/>
+          <w:color w:val="000000"/>
+          <w:sz w:val="28"/>
+          <w:szCs w:val="28"/>
+        </w:rPr>
+        <w:t>sách :</w:t>
+      </w:r>
+      <w:proofErr w:type="gramEnd"/>
+      <w:r>
+        <w:rPr>
+          <w:rFonts w:ascii="Times New Roman" w:hAnsi="Times New Roman"/>
+          <w:color w:val="000000"/>
+          <w:sz w:val="28"/>
+          <w:szCs w:val="28"/>
+        </w:rPr>
+        <w:t xml:space="preserve"> số lượng,….</w:t>
       </w:r>
     </w:p>
     <w:p>
@@ -1612,6 +1643,7 @@
           <w:lang w:val="vi-VN"/>
         </w:rPr>
       </w:pPr>
+      <w:proofErr w:type="gramStart"/>
       <w:r>
         <w:rPr>
           <w:rFonts w:ascii="Times New Roman" w:hAnsi="Times New Roman"/>
@@ -1629,6 +1661,7 @@
         </w:rPr>
         <w:t>ách(</w:t>
       </w:r>
+      <w:proofErr w:type="gramEnd"/>
       <w:r>
         <w:rPr>
           <w:rFonts w:ascii="Times New Roman" w:hAnsi="Times New Roman"/>
@@ -2561,7 +2594,7 @@
                     <pic:cNvPicPr/>
                   </pic:nvPicPr>
                   <pic:blipFill>
-                    <a:blip r:embed="rId10"/>
+                    <a:blip r:embed="rId9"/>
                     <a:stretch>
                       <a:fillRect/>
                     </a:stretch>
@@ -2656,7 +2689,7 @@
                     <pic:cNvPicPr/>
                   </pic:nvPicPr>
                   <pic:blipFill>
-                    <a:blip r:embed="rId11">
+                    <a:blip r:embed="rId10">
                       <a:extLst>
                         <a:ext uri="{28A0092B-C50C-407E-A947-70E740481C1C}">
                           <a14:useLocalDpi xmlns:a14="http://schemas.microsoft.com/office/drawing/2010/main" val="0"/>
@@ -2863,7 +2896,7 @@
                     <pic:cNvPicPr/>
                   </pic:nvPicPr>
                   <pic:blipFill>
-                    <a:blip r:embed="rId12">
+                    <a:blip r:embed="rId11">
                       <a:extLst>
                         <a:ext uri="{28A0092B-C50C-407E-A947-70E740481C1C}">
                           <a14:useLocalDpi xmlns:a14="http://schemas.microsoft.com/office/drawing/2010/main" val="0"/>
@@ -3104,6 +3137,68 @@
     </w:p>
     <w:p>
       <w:pPr>
+        <w:spacing w:before="120" w:after="120" w:line="288" w:lineRule="auto"/>
+        <w:jc w:val="both"/>
+        <w:rPr>
+          <w:rFonts w:ascii="Times New Roman" w:hAnsi="Times New Roman"/>
+          <w:sz w:val="28"/>
+          <w:szCs w:val="28"/>
+          <w:lang w:val="vi-VN"/>
+        </w:rPr>
+      </w:pPr>
+      <w:r>
+        <w:rPr>
+          <w:rFonts w:ascii="Times New Roman" w:hAnsi="Times New Roman"/>
+          <w:noProof/>
+          <w:sz w:val="28"/>
+          <w:szCs w:val="28"/>
+          <w:lang w:val="vi-VN"/>
+        </w:rPr>
+        <w:drawing>
+          <wp:inline distT="0" distB="0" distL="0" distR="0" wp14:anchorId="1ED7C64B" wp14:editId="18EA3570">
+            <wp:extent cx="6691630" cy="5196205"/>
+            <wp:effectExtent l="0" t="0" r="0" b="0"/>
+            <wp:docPr id="12" name="Picture 12"/>
+            <wp:cNvGraphicFramePr>
+              <a:graphicFrameLocks xmlns:a="http://schemas.openxmlformats.org/drawingml/2006/main" noChangeAspect="1"/>
+            </wp:cNvGraphicFramePr>
+            <a:graphic xmlns:a="http://schemas.openxmlformats.org/drawingml/2006/main">
+              <a:graphicData uri="http://schemas.openxmlformats.org/drawingml/2006/picture">
+                <pic:pic xmlns:pic="http://schemas.openxmlformats.org/drawingml/2006/picture">
+                  <pic:nvPicPr>
+                    <pic:cNvPr id="12" name="Phieumuon.PNG"/>
+                    <pic:cNvPicPr/>
+                  </pic:nvPicPr>
+                  <pic:blipFill>
+                    <a:blip r:embed="rId12">
+                      <a:extLst>
+                        <a:ext uri="{28A0092B-C50C-407E-A947-70E740481C1C}">
+                          <a14:useLocalDpi xmlns:a14="http://schemas.microsoft.com/office/drawing/2010/main" val="0"/>
+                        </a:ext>
+                      </a:extLst>
+                    </a:blip>
+                    <a:stretch>
+                      <a:fillRect/>
+                    </a:stretch>
+                  </pic:blipFill>
+                  <pic:spPr>
+                    <a:xfrm>
+                      <a:off x="0" y="0"/>
+                      <a:ext cx="6691630" cy="5196205"/>
+                    </a:xfrm>
+                    <a:prstGeom prst="rect">
+                      <a:avLst/>
+                    </a:prstGeom>
+                  </pic:spPr>
+                </pic:pic>
+              </a:graphicData>
+            </a:graphic>
+          </wp:inline>
+        </w:drawing>
+      </w:r>
+    </w:p>
+    <w:p>
+      <w:pPr>
         <w:numPr>
           <w:ilvl w:val="0"/>
           <w:numId w:val="3"/>
@@ -3157,6 +3252,7 @@
         <w:rPr>
           <w:noProof/>
         </w:rPr>
+        <w:lastRenderedPageBreak/>
         <w:drawing>
           <wp:inline distT="0" distB="0" distL="0" distR="0" wp14:anchorId="299175C9" wp14:editId="4C605930">
             <wp:extent cx="5943600" cy="3409315"/>
@@ -3385,7 +3481,87 @@
           <w:szCs w:val="28"/>
           <w:lang w:val="vi-VN"/>
         </w:rPr>
-        <w:t xml:space="preserve">-Nhấn nút Thoát Form thực thi sẽ đóng lại.  </w:t>
+        <w:t xml:space="preserve">-Nhấn nút Thoát Form thực thi sẽ đóng lại. </w:t>
+      </w:r>
+    </w:p>
+    <w:p>
+      <w:pPr>
+        <w:spacing w:before="120" w:after="120" w:line="288" w:lineRule="auto"/>
+        <w:jc w:val="both"/>
+        <w:rPr>
+          <w:rFonts w:ascii="Times New Roman" w:hAnsi="Times New Roman"/>
+          <w:sz w:val="28"/>
+          <w:szCs w:val="28"/>
+          <w:lang w:val="vi-VN"/>
+        </w:rPr>
+      </w:pPr>
+      <w:r>
+        <w:rPr>
+          <w:rFonts w:ascii="Times New Roman" w:hAnsi="Times New Roman"/>
+          <w:noProof/>
+          <w:sz w:val="28"/>
+          <w:szCs w:val="28"/>
+          <w:lang w:val="vi-VN"/>
+        </w:rPr>
+        <w:lastRenderedPageBreak/>
+        <w:drawing>
+          <wp:anchor distT="0" distB="0" distL="114300" distR="114300" simplePos="0" relativeHeight="251672576" behindDoc="0" locked="0" layoutInCell="1" allowOverlap="1" wp14:anchorId="02641A4C" wp14:editId="020AC691">
+            <wp:simplePos x="541020" y="358140"/>
+            <wp:positionH relativeFrom="margin">
+              <wp:align>center</wp:align>
+            </wp:positionH>
+            <wp:positionV relativeFrom="margin">
+              <wp:align>top</wp:align>
+            </wp:positionV>
+            <wp:extent cx="5692633" cy="4854361"/>
+            <wp:effectExtent l="0" t="0" r="0" b="0"/>
+            <wp:wrapSquare wrapText="bothSides"/>
+            <wp:docPr id="18" name="Picture 18"/>
+            <wp:cNvGraphicFramePr>
+              <a:graphicFrameLocks xmlns:a="http://schemas.openxmlformats.org/drawingml/2006/main" noChangeAspect="1"/>
+            </wp:cNvGraphicFramePr>
+            <a:graphic xmlns:a="http://schemas.openxmlformats.org/drawingml/2006/main">
+              <a:graphicData uri="http://schemas.openxmlformats.org/drawingml/2006/picture">
+                <pic:pic xmlns:pic="http://schemas.openxmlformats.org/drawingml/2006/picture">
+                  <pic:nvPicPr>
+                    <pic:cNvPr id="18" name="Sinhvien.PNG"/>
+                    <pic:cNvPicPr/>
+                  </pic:nvPicPr>
+                  <pic:blipFill>
+                    <a:blip r:embed="rId14">
+                      <a:extLst>
+                        <a:ext uri="{28A0092B-C50C-407E-A947-70E740481C1C}">
+                          <a14:useLocalDpi xmlns:a14="http://schemas.microsoft.com/office/drawing/2010/main" val="0"/>
+                        </a:ext>
+                      </a:extLst>
+                    </a:blip>
+                    <a:stretch>
+                      <a:fillRect/>
+                    </a:stretch>
+                  </pic:blipFill>
+                  <pic:spPr>
+                    <a:xfrm>
+                      <a:off x="0" y="0"/>
+                      <a:ext cx="5692633" cy="4854361"/>
+                    </a:xfrm>
+                    <a:prstGeom prst="rect">
+                      <a:avLst/>
+                    </a:prstGeom>
+                  </pic:spPr>
+                </pic:pic>
+              </a:graphicData>
+            </a:graphic>
+          </wp:anchor>
+        </w:drawing>
+      </w:r>
+      <w:r>
+        <w:rPr>
+          <w:rFonts w:ascii="Times New Roman" w:hAnsi="Times New Roman"/>
+          <w:sz w:val="28"/>
+          <w:szCs w:val="28"/>
+          <w:lang w:val="vi-VN"/>
+        </w:rPr>
+        <w:t xml:space="preserve"> </w:t>
       </w:r>
     </w:p>
     <w:p>
@@ -3450,7 +3626,6 @@
         <w:rPr>
           <w:noProof/>
         </w:rPr>
-        <w:lastRenderedPageBreak/>
         <w:drawing>
           <wp:inline distT="0" distB="0" distL="0" distR="0" wp14:anchorId="4CB035D1" wp14:editId="1F0D8365">
             <wp:extent cx="5943600" cy="3320415"/>
@@ -3467,7 +3642,7 @@
                     <pic:cNvPicPr/>
                   </pic:nvPicPr>
                   <pic:blipFill>
-                    <a:blip r:embed="rId14"/>
+                    <a:blip r:embed="rId15"/>
                     <a:stretch>
                       <a:fillRect/>
                     </a:stretch>
@@ -3532,6 +3707,7 @@
           <w:szCs w:val="28"/>
           <w:lang w:val="vi-VN"/>
         </w:rPr>
+        <w:lastRenderedPageBreak/>
         <w:t xml:space="preserve"> </w:t>
       </w:r>
       <w:r>
@@ -3751,6 +3927,68 @@
           <w:lang w:val="vi-VN"/>
         </w:rPr>
         <w:t xml:space="preserve">-Nhấn nút Thoát Form thực thi sẽ đóng lại.  </w:t>
+      </w:r>
+    </w:p>
+    <w:p>
+      <w:pPr>
+        <w:spacing w:before="120" w:after="120" w:line="288" w:lineRule="auto"/>
+        <w:jc w:val="both"/>
+        <w:rPr>
+          <w:rFonts w:ascii="Times New Roman" w:hAnsi="Times New Roman"/>
+          <w:sz w:val="28"/>
+          <w:szCs w:val="28"/>
+          <w:lang w:val="vi-VN"/>
+        </w:rPr>
+      </w:pPr>
+      <w:r>
+        <w:rPr>
+          <w:rFonts w:ascii="Times New Roman" w:hAnsi="Times New Roman"/>
+          <w:noProof/>
+          <w:sz w:val="28"/>
+          <w:szCs w:val="28"/>
+          <w:lang w:val="vi-VN"/>
+        </w:rPr>
+        <w:drawing>
+          <wp:inline distT="0" distB="0" distL="0" distR="0" wp14:anchorId="0EC6F6E7" wp14:editId="7BF8EA4F">
+            <wp:extent cx="6691630" cy="4627245"/>
+            <wp:effectExtent l="0" t="0" r="0" b="0"/>
+            <wp:docPr id="23" name="Picture 23"/>
+            <wp:cNvGraphicFramePr>
+              <a:graphicFrameLocks xmlns:a="http://schemas.openxmlformats.org/drawingml/2006/main" noChangeAspect="1"/>
+            </wp:cNvGraphicFramePr>
+            <a:graphic xmlns:a="http://schemas.openxmlformats.org/drawingml/2006/main">
+              <a:graphicData uri="http://schemas.openxmlformats.org/drawingml/2006/picture">
+                <pic:pic xmlns:pic="http://schemas.openxmlformats.org/drawingml/2006/picture">
+                  <pic:nvPicPr>
+                    <pic:cNvPr id="23" name="sach.PNG"/>
+                    <pic:cNvPicPr/>
+                  </pic:nvPicPr>
+                  <pic:blipFill>
+                    <a:blip r:embed="rId16">
+                      <a:extLst>
+                        <a:ext uri="{28A0092B-C50C-407E-A947-70E740481C1C}">
+                          <a14:useLocalDpi xmlns:a14="http://schemas.microsoft.com/office/drawing/2010/main" val="0"/>
+                        </a:ext>
+                      </a:extLst>
+                    </a:blip>
+                    <a:stretch>
+                      <a:fillRect/>
+                    </a:stretch>
+                  </pic:blipFill>
+                  <pic:spPr>
+                    <a:xfrm>
+                      <a:off x="0" y="0"/>
+                      <a:ext cx="6691630" cy="4627245"/>
+                    </a:xfrm>
+                    <a:prstGeom prst="rect">
+                      <a:avLst/>
+                    </a:prstGeom>
+                  </pic:spPr>
+                </pic:pic>
+              </a:graphicData>
+            </a:graphic>
+          </wp:inline>
+        </w:drawing>
       </w:r>
     </w:p>
     <w:p>
@@ -3771,43 +4009,19 @@
       <w:r>
         <w:rPr>
           <w:rFonts w:ascii="Times New Roman" w:hAnsi="Times New Roman"/>
-          <w:b/>
-          <w:bCs/>
-          <w:sz w:val="28"/>
-          <w:szCs w:val="28"/>
-          <w:lang w:val="vi-VN"/>
-        </w:rPr>
-        <w:t>Form QUẢN LÝ NHÂN VIÊN</w:t>
-      </w:r>
-    </w:p>
-    <w:p>
-      <w:pPr>
-        <w:spacing w:before="120" w:after="120" w:line="288" w:lineRule="auto"/>
-        <w:ind w:left="1440"/>
-        <w:jc w:val="both"/>
-        <w:rPr>
-          <w:rFonts w:ascii="Times New Roman" w:hAnsi="Times New Roman"/>
-          <w:sz w:val="28"/>
-          <w:szCs w:val="28"/>
-          <w:lang w:val="vi-VN"/>
-        </w:rPr>
-      </w:pPr>
-      <w:r>
-        <w:rPr>
-          <w:rFonts w:ascii="Times New Roman" w:hAnsi="Times New Roman"/>
           <w:noProof/>
           <w:sz w:val="28"/>
           <w:szCs w:val="28"/>
         </w:rPr>
         <w:lastRenderedPageBreak/>
         <w:drawing>
-          <wp:anchor distT="0" distB="0" distL="114300" distR="114300" simplePos="0" relativeHeight="251661312" behindDoc="0" locked="0" layoutInCell="1" allowOverlap="1" wp14:anchorId="55E47F1B" wp14:editId="0F66AD56">
-            <wp:simplePos x="1455420" y="358140"/>
+          <wp:anchor distT="0" distB="0" distL="114300" distR="114300" simplePos="0" relativeHeight="251643904" behindDoc="0" locked="0" layoutInCell="1" allowOverlap="1" wp14:anchorId="55E47F1B" wp14:editId="62CA4DA6">
+            <wp:simplePos x="0" y="0"/>
             <wp:positionH relativeFrom="margin">
-              <wp:align>center</wp:align>
+              <wp:posOffset>60960</wp:posOffset>
             </wp:positionH>
             <wp:positionV relativeFrom="margin">
-              <wp:align>top</wp:align>
+              <wp:posOffset>563880</wp:posOffset>
             </wp:positionV>
             <wp:extent cx="6691630" cy="4276090"/>
             <wp:effectExtent l="0" t="0" r="0" b="0"/>
@@ -3824,7 +4038,7 @@
                     <pic:cNvPicPr/>
                   </pic:nvPicPr>
                   <pic:blipFill>
-                    <a:blip r:embed="rId15">
+                    <a:blip r:embed="rId17">
                       <a:extLst>
                         <a:ext uri="{28A0092B-C50C-407E-A947-70E740481C1C}">
                           <a14:useLocalDpi xmlns:a14="http://schemas.microsoft.com/office/drawing/2010/main" val="0"/>
@@ -3850,6 +4064,30 @@
           </wp:anchor>
         </w:drawing>
       </w:r>
+      <w:r>
+        <w:rPr>
+          <w:rFonts w:ascii="Times New Roman" w:hAnsi="Times New Roman"/>
+          <w:b/>
+          <w:bCs/>
+          <w:sz w:val="28"/>
+          <w:szCs w:val="28"/>
+          <w:lang w:val="vi-VN"/>
+        </w:rPr>
+        <w:t>Form QUẢN LÝ NHÂN VIÊN</w:t>
+      </w:r>
+    </w:p>
+    <w:p>
+      <w:pPr>
+        <w:spacing w:before="120" w:after="120" w:line="288" w:lineRule="auto"/>
+        <w:ind w:left="1440"/>
+        <w:jc w:val="both"/>
+        <w:rPr>
+          <w:rFonts w:ascii="Times New Roman" w:hAnsi="Times New Roman"/>
+          <w:sz w:val="28"/>
+          <w:szCs w:val="28"/>
+          <w:lang w:val="vi-VN"/>
+        </w:rPr>
+      </w:pPr>
     </w:p>
     <w:p>
       <w:pPr>
@@ -4059,7 +4297,79 @@
           <w:szCs w:val="28"/>
           <w:lang w:val="vi-VN"/>
         </w:rPr>
-        <w:t xml:space="preserve">-Nhấn nút Thoát Form thực thi sẽ đóng lại.  </w:t>
+        <w:lastRenderedPageBreak/>
+        <w:t xml:space="preserve">-Nhấn nút Thoát Form thực thi sẽ đóng lại. </w:t>
+      </w:r>
+    </w:p>
+    <w:p>
+      <w:pPr>
+        <w:spacing w:before="120" w:after="120" w:line="288" w:lineRule="auto"/>
+        <w:jc w:val="both"/>
+        <w:rPr>
+          <w:rFonts w:ascii="Times New Roman" w:hAnsi="Times New Roman"/>
+          <w:sz w:val="28"/>
+          <w:szCs w:val="28"/>
+          <w:lang w:val="vi-VN"/>
+        </w:rPr>
+      </w:pPr>
+      <w:r>
+        <w:rPr>
+          <w:rFonts w:ascii="Times New Roman" w:hAnsi="Times New Roman"/>
+          <w:noProof/>
+          <w:sz w:val="28"/>
+          <w:szCs w:val="28"/>
+          <w:lang w:val="vi-VN"/>
+        </w:rPr>
+        <w:drawing>
+          <wp:inline distT="0" distB="0" distL="0" distR="0" wp14:anchorId="13AF7FEC" wp14:editId="664DF9E3">
+            <wp:extent cx="6485182" cy="5464013"/>
+            <wp:effectExtent l="0" t="0" r="0" b="0"/>
+            <wp:docPr id="24" name="Picture 24"/>
+            <wp:cNvGraphicFramePr>
+              <a:graphicFrameLocks xmlns:a="http://schemas.openxmlformats.org/drawingml/2006/main" noChangeAspect="1"/>
+            </wp:cNvGraphicFramePr>
+            <a:graphic xmlns:a="http://schemas.openxmlformats.org/drawingml/2006/main">
+              <a:graphicData uri="http://schemas.openxmlformats.org/drawingml/2006/picture">
+                <pic:pic xmlns:pic="http://schemas.openxmlformats.org/drawingml/2006/picture">
+                  <pic:nvPicPr>
+                    <pic:cNvPr id="24" name="Nhanvien.PNG"/>
+                    <pic:cNvPicPr/>
+                  </pic:nvPicPr>
+                  <pic:blipFill>
+                    <a:blip r:embed="rId18">
+                      <a:extLst>
+                        <a:ext uri="{28A0092B-C50C-407E-A947-70E740481C1C}">
+                          <a14:useLocalDpi xmlns:a14="http://schemas.microsoft.com/office/drawing/2010/main" val="0"/>
+                        </a:ext>
+                      </a:extLst>
+                    </a:blip>
+                    <a:stretch>
+                      <a:fillRect/>
+                    </a:stretch>
+                  </pic:blipFill>
+                  <pic:spPr>
+                    <a:xfrm>
+                      <a:off x="0" y="0"/>
+                      <a:ext cx="6485182" cy="5464013"/>
+                    </a:xfrm>
+                    <a:prstGeom prst="rect">
+                      <a:avLst/>
+                    </a:prstGeom>
+                  </pic:spPr>
+                </pic:pic>
+              </a:graphicData>
+            </a:graphic>
+          </wp:inline>
+        </w:drawing>
+      </w:r>
+      <w:r>
+        <w:rPr>
+          <w:rFonts w:ascii="Times New Roman" w:hAnsi="Times New Roman"/>
+          <w:sz w:val="28"/>
+          <w:szCs w:val="28"/>
+          <w:lang w:val="vi-VN"/>
+        </w:rPr>
+        <w:t xml:space="preserve"> </w:t>
       </w:r>
     </w:p>
     <w:p>
@@ -4080,43 +4390,19 @@
       <w:r>
         <w:rPr>
           <w:rFonts w:ascii="Times New Roman" w:hAnsi="Times New Roman"/>
-          <w:b/>
-          <w:bCs/>
-          <w:sz w:val="28"/>
-          <w:szCs w:val="28"/>
-          <w:lang w:val="vi-VN"/>
-        </w:rPr>
-        <w:t>Form QUẢN LÝ TÁC GIẢ</w:t>
-      </w:r>
-    </w:p>
-    <w:p>
-      <w:pPr>
-        <w:spacing w:before="120" w:after="120" w:line="288" w:lineRule="auto"/>
-        <w:ind w:left="720"/>
-        <w:jc w:val="both"/>
-        <w:rPr>
-          <w:rFonts w:ascii="Times New Roman" w:hAnsi="Times New Roman"/>
-          <w:sz w:val="28"/>
-          <w:szCs w:val="28"/>
-          <w:lang w:val="vi-VN"/>
-        </w:rPr>
-      </w:pPr>
-      <w:r>
-        <w:rPr>
-          <w:rFonts w:ascii="Times New Roman" w:hAnsi="Times New Roman"/>
           <w:noProof/>
           <w:sz w:val="28"/>
           <w:szCs w:val="28"/>
         </w:rPr>
         <w:lastRenderedPageBreak/>
         <w:drawing>
-          <wp:anchor distT="0" distB="0" distL="114300" distR="114300" simplePos="0" relativeHeight="251663360" behindDoc="0" locked="0" layoutInCell="1" allowOverlap="1" wp14:anchorId="2E098F57" wp14:editId="6FA90273">
-            <wp:simplePos x="998220" y="358140"/>
+          <wp:anchor distT="0" distB="0" distL="114300" distR="114300" simplePos="0" relativeHeight="251648000" behindDoc="0" locked="0" layoutInCell="1" allowOverlap="1" wp14:anchorId="2E098F57" wp14:editId="17AE3A00">
+            <wp:simplePos x="0" y="0"/>
             <wp:positionH relativeFrom="margin">
-              <wp:align>center</wp:align>
+              <wp:posOffset>229235</wp:posOffset>
             </wp:positionH>
             <wp:positionV relativeFrom="margin">
-              <wp:align>top</wp:align>
+              <wp:posOffset>480060</wp:posOffset>
             </wp:positionV>
             <wp:extent cx="6233700" cy="3787468"/>
             <wp:effectExtent l="0" t="0" r="0" b="0"/>
@@ -4133,7 +4419,7 @@
                     <pic:cNvPicPr/>
                   </pic:nvPicPr>
                   <pic:blipFill>
-                    <a:blip r:embed="rId16">
+                    <a:blip r:embed="rId19">
                       <a:extLst>
                         <a:ext uri="{28A0092B-C50C-407E-A947-70E740481C1C}">
                           <a14:useLocalDpi xmlns:a14="http://schemas.microsoft.com/office/drawing/2010/main" val="0"/>
@@ -4159,6 +4445,17 @@
           </wp:anchor>
         </w:drawing>
       </w:r>
+      <w:r>
+        <w:rPr>
+          <w:rFonts w:ascii="Times New Roman" w:hAnsi="Times New Roman"/>
+          <w:b/>
+          <w:bCs/>
+          <w:sz w:val="28"/>
+          <w:szCs w:val="28"/>
+          <w:lang w:val="vi-VN"/>
+        </w:rPr>
+        <w:t>Form QUẢN LÝ TÁC GIẢ</w:t>
+      </w:r>
     </w:p>
     <w:p>
       <w:pPr>
@@ -4167,6 +4464,19 @@
         <w:jc w:val="both"/>
         <w:rPr>
           <w:rFonts w:ascii="Times New Roman" w:hAnsi="Times New Roman"/>
+          <w:sz w:val="28"/>
+          <w:szCs w:val="28"/>
+          <w:lang w:val="vi-VN"/>
+        </w:rPr>
+      </w:pPr>
+    </w:p>
+    <w:p>
+      <w:pPr>
+        <w:spacing w:before="120" w:after="120" w:line="288" w:lineRule="auto"/>
+        <w:ind w:left="720"/>
+        <w:jc w:val="both"/>
+        <w:rPr>
+          <w:rFonts w:ascii="Times New Roman" w:hAnsi="Times New Roman"/>
           <w:b/>
           <w:bCs/>
           <w:sz w:val="28"/>
@@ -4351,6 +4661,101 @@
           <w:lang w:val="vi-VN"/>
         </w:rPr>
         <w:t xml:space="preserve">-Nhấn nút Thoát Form thực thi sẽ đóng lại.  </w:t>
+      </w:r>
+    </w:p>
+    <w:p>
+      <w:pPr>
+        <w:spacing w:before="120" w:after="120" w:line="288" w:lineRule="auto"/>
+        <w:jc w:val="both"/>
+        <w:rPr>
+          <w:rFonts w:ascii="Times New Roman" w:hAnsi="Times New Roman"/>
+          <w:sz w:val="28"/>
+          <w:szCs w:val="28"/>
+          <w:lang w:val="vi-VN"/>
+        </w:rPr>
+      </w:pPr>
+    </w:p>
+    <w:p>
+      <w:pPr>
+        <w:spacing w:before="120" w:after="120" w:line="288" w:lineRule="auto"/>
+        <w:jc w:val="both"/>
+        <w:rPr>
+          <w:rFonts w:ascii="Times New Roman" w:hAnsi="Times New Roman"/>
+          <w:sz w:val="28"/>
+          <w:szCs w:val="28"/>
+          <w:lang w:val="vi-VN"/>
+        </w:rPr>
+      </w:pPr>
+    </w:p>
+    <w:p>
+      <w:pPr>
+        <w:spacing w:before="120" w:after="120" w:line="288" w:lineRule="auto"/>
+        <w:jc w:val="both"/>
+        <w:rPr>
+          <w:rFonts w:ascii="Times New Roman" w:hAnsi="Times New Roman"/>
+          <w:sz w:val="28"/>
+          <w:szCs w:val="28"/>
+          <w:lang w:val="vi-VN"/>
+        </w:rPr>
+      </w:pPr>
+      <w:r>
+        <w:rPr>
+          <w:rFonts w:ascii="Times New Roman" w:hAnsi="Times New Roman"/>
+          <w:noProof/>
+          <w:sz w:val="28"/>
+          <w:szCs w:val="28"/>
+          <w:lang w:val="vi-VN"/>
+        </w:rPr>
+        <w:lastRenderedPageBreak/>
+        <w:drawing>
+          <wp:anchor distT="0" distB="0" distL="114300" distR="114300" simplePos="0" relativeHeight="251670528" behindDoc="0" locked="0" layoutInCell="1" allowOverlap="1" wp14:anchorId="717D16A1" wp14:editId="5973C729">
+            <wp:simplePos x="0" y="0"/>
+            <wp:positionH relativeFrom="margin">
+              <wp:posOffset>415925</wp:posOffset>
+            </wp:positionH>
+            <wp:positionV relativeFrom="margin">
+              <wp:posOffset>-7620</wp:posOffset>
+            </wp:positionV>
+            <wp:extent cx="5677392" cy="3764606"/>
+            <wp:effectExtent l="0" t="0" r="0" b="0"/>
+            <wp:wrapSquare wrapText="bothSides"/>
+            <wp:docPr id="26" name="Picture 26"/>
+            <wp:cNvGraphicFramePr>
+              <a:graphicFrameLocks xmlns:a="http://schemas.openxmlformats.org/drawingml/2006/main" noChangeAspect="1"/>
+            </wp:cNvGraphicFramePr>
+            <a:graphic xmlns:a="http://schemas.openxmlformats.org/drawingml/2006/main">
+              <a:graphicData uri="http://schemas.openxmlformats.org/drawingml/2006/picture">
+                <pic:pic xmlns:pic="http://schemas.openxmlformats.org/drawingml/2006/picture">
+                  <pic:nvPicPr>
+                    <pic:cNvPr id="26" name="Tacgia.PNG"/>
+                    <pic:cNvPicPr/>
+                  </pic:nvPicPr>
+                  <pic:blipFill>
+                    <a:blip r:embed="rId20">
+                      <a:extLst>
+                        <a:ext uri="{28A0092B-C50C-407E-A947-70E740481C1C}">
+                          <a14:useLocalDpi xmlns:a14="http://schemas.microsoft.com/office/drawing/2010/main" val="0"/>
+                        </a:ext>
+                      </a:extLst>
+                    </a:blip>
+                    <a:stretch>
+                      <a:fillRect/>
+                    </a:stretch>
+                  </pic:blipFill>
+                  <pic:spPr>
+                    <a:xfrm>
+                      <a:off x="0" y="0"/>
+                      <a:ext cx="5677392" cy="3764606"/>
+                    </a:xfrm>
+                    <a:prstGeom prst="rect">
+                      <a:avLst/>
+                    </a:prstGeom>
+                  </pic:spPr>
+                </pic:pic>
+              </a:graphicData>
+            </a:graphic>
+          </wp:anchor>
+        </w:drawing>
       </w:r>
     </w:p>
     <w:p>
@@ -4396,9 +4801,8 @@
         <w:rPr>
           <w:noProof/>
         </w:rPr>
-        <w:lastRenderedPageBreak/>
         <w:drawing>
-          <wp:inline distT="0" distB="0" distL="0" distR="0" wp14:anchorId="00F8136C" wp14:editId="480DBF4B">
+          <wp:inline distT="0" distB="0" distL="0" distR="0" wp14:anchorId="00F8136C" wp14:editId="5835491A">
             <wp:extent cx="5847619" cy="3866667"/>
             <wp:effectExtent l="0" t="0" r="1270" b="635"/>
             <wp:docPr id="16" name="Picture 16"/>
@@ -4413,7 +4817,7 @@
                     <pic:cNvPicPr/>
                   </pic:nvPicPr>
                   <pic:blipFill>
-                    <a:blip r:embed="rId17"/>
+                    <a:blip r:embed="rId21"/>
                     <a:stretch>
                       <a:fillRect/>
                     </a:stretch>
@@ -4548,6 +4952,7 @@
           <w:szCs w:val="28"/>
           <w:lang w:val="vi-VN"/>
         </w:rPr>
+        <w:lastRenderedPageBreak/>
         <w:t>-Khi chọn một dòng trên ListView dữ liệu sẽ hiển thị thông tin chi tiết trên các TestBox và các điều khiển tương ứng.</w:t>
       </w:r>
     </w:p>
@@ -4797,6 +5202,68 @@
           <w:lang w:val="vi-VN"/>
         </w:rPr>
         <w:t xml:space="preserve">-Nhấn nút Thoát Form thực thi sẽ đóng lại.  </w:t>
+      </w:r>
+    </w:p>
+    <w:p>
+      <w:pPr>
+        <w:spacing w:before="120" w:after="120" w:line="288" w:lineRule="auto"/>
+        <w:jc w:val="both"/>
+        <w:rPr>
+          <w:rFonts w:ascii="Times New Roman" w:hAnsi="Times New Roman"/>
+          <w:sz w:val="28"/>
+          <w:szCs w:val="28"/>
+          <w:lang w:val="vi-VN"/>
+        </w:rPr>
+      </w:pPr>
+      <w:r>
+        <w:rPr>
+          <w:rFonts w:ascii="Times New Roman" w:hAnsi="Times New Roman"/>
+          <w:noProof/>
+          <w:sz w:val="28"/>
+          <w:szCs w:val="28"/>
+          <w:lang w:val="vi-VN"/>
+        </w:rPr>
+        <w:drawing>
+          <wp:inline distT="0" distB="0" distL="0" distR="0" wp14:anchorId="4400B396" wp14:editId="56E1BD6C">
+            <wp:extent cx="6644640" cy="5554979"/>
+            <wp:effectExtent l="0" t="0" r="0" b="0"/>
+            <wp:docPr id="27" name="Picture 27"/>
+            <wp:cNvGraphicFramePr>
+              <a:graphicFrameLocks xmlns:a="http://schemas.openxmlformats.org/drawingml/2006/main" noChangeAspect="1"/>
+            </wp:cNvGraphicFramePr>
+            <a:graphic xmlns:a="http://schemas.openxmlformats.org/drawingml/2006/main">
+              <a:graphicData uri="http://schemas.openxmlformats.org/drawingml/2006/picture">
+                <pic:pic xmlns:pic="http://schemas.openxmlformats.org/drawingml/2006/picture">
+                  <pic:nvPicPr>
+                    <pic:cNvPr id="27" name="Phieunhap.PNG"/>
+                    <pic:cNvPicPr/>
+                  </pic:nvPicPr>
+                  <pic:blipFill>
+                    <a:blip r:embed="rId22">
+                      <a:extLst>
+                        <a:ext uri="{28A0092B-C50C-407E-A947-70E740481C1C}">
+                          <a14:useLocalDpi xmlns:a14="http://schemas.microsoft.com/office/drawing/2010/main" val="0"/>
+                        </a:ext>
+                      </a:extLst>
+                    </a:blip>
+                    <a:stretch>
+                      <a:fillRect/>
+                    </a:stretch>
+                  </pic:blipFill>
+                  <pic:spPr>
+                    <a:xfrm>
+                      <a:off x="0" y="0"/>
+                      <a:ext cx="6664205" cy="5571336"/>
+                    </a:xfrm>
+                    <a:prstGeom prst="rect">
+                      <a:avLst/>
+                    </a:prstGeom>
+                  </pic:spPr>
+                </pic:pic>
+              </a:graphicData>
+            </a:graphic>
+          </wp:inline>
+        </w:drawing>
       </w:r>
     </w:p>
     <w:p>
@@ -4817,43 +5284,19 @@
       <w:r>
         <w:rPr>
           <w:rFonts w:ascii="Times New Roman" w:hAnsi="Times New Roman"/>
-          <w:b/>
-          <w:bCs/>
-          <w:sz w:val="28"/>
-          <w:szCs w:val="28"/>
-          <w:lang w:val="vi-VN"/>
-        </w:rPr>
-        <w:t>Form QUẢN LÝ NHÀ CUNG CẤP</w:t>
-      </w:r>
-    </w:p>
-    <w:p>
-      <w:pPr>
-        <w:spacing w:before="120" w:after="120" w:line="288" w:lineRule="auto"/>
-        <w:ind w:left="720"/>
-        <w:jc w:val="both"/>
-        <w:rPr>
-          <w:rFonts w:ascii="Times New Roman" w:hAnsi="Times New Roman"/>
-          <w:sz w:val="28"/>
-          <w:szCs w:val="28"/>
-          <w:lang w:val="vi-VN"/>
-        </w:rPr>
-      </w:pPr>
-      <w:r>
-        <w:rPr>
-          <w:rFonts w:ascii="Times New Roman" w:hAnsi="Times New Roman"/>
           <w:noProof/>
           <w:sz w:val="28"/>
           <w:szCs w:val="28"/>
         </w:rPr>
         <w:lastRenderedPageBreak/>
         <w:drawing>
-          <wp:anchor distT="0" distB="0" distL="114300" distR="114300" simplePos="0" relativeHeight="251664384" behindDoc="0" locked="0" layoutInCell="1" allowOverlap="1" wp14:anchorId="17BAD29A" wp14:editId="24E1DBEF">
-            <wp:simplePos x="998220" y="358140"/>
+          <wp:anchor distT="0" distB="0" distL="114300" distR="114300" simplePos="0" relativeHeight="251651072" behindDoc="0" locked="0" layoutInCell="1" allowOverlap="1" wp14:anchorId="17BAD29A" wp14:editId="7B157C07">
+            <wp:simplePos x="0" y="0"/>
             <wp:positionH relativeFrom="margin">
-              <wp:align>center</wp:align>
+              <wp:posOffset>137160</wp:posOffset>
             </wp:positionH>
             <wp:positionV relativeFrom="margin">
-              <wp:align>top</wp:align>
+              <wp:posOffset>441960</wp:posOffset>
             </wp:positionV>
             <wp:extent cx="6691630" cy="4137660"/>
             <wp:effectExtent l="0" t="0" r="0" b="0"/>
@@ -4870,7 +5313,7 @@
                     <pic:cNvPicPr/>
                   </pic:nvPicPr>
                   <pic:blipFill>
-                    <a:blip r:embed="rId18">
+                    <a:blip r:embed="rId23">
                       <a:extLst>
                         <a:ext uri="{28A0092B-C50C-407E-A947-70E740481C1C}">
                           <a14:useLocalDpi xmlns:a14="http://schemas.microsoft.com/office/drawing/2010/main" val="0"/>
@@ -4896,6 +5339,17 @@
           </wp:anchor>
         </w:drawing>
       </w:r>
+      <w:r>
+        <w:rPr>
+          <w:rFonts w:ascii="Times New Roman" w:hAnsi="Times New Roman"/>
+          <w:b/>
+          <w:bCs/>
+          <w:sz w:val="28"/>
+          <w:szCs w:val="28"/>
+          <w:lang w:val="vi-VN"/>
+        </w:rPr>
+        <w:t>Form QUẢN LÝ NHÀ CUNG CẤP</w:t>
+      </w:r>
     </w:p>
     <w:p>
       <w:pPr>
@@ -4904,6 +5358,19 @@
         <w:jc w:val="both"/>
         <w:rPr>
           <w:rFonts w:ascii="Times New Roman" w:hAnsi="Times New Roman"/>
+          <w:sz w:val="28"/>
+          <w:szCs w:val="28"/>
+          <w:lang w:val="vi-VN"/>
+        </w:rPr>
+      </w:pPr>
+    </w:p>
+    <w:p>
+      <w:pPr>
+        <w:spacing w:before="120" w:after="120" w:line="288" w:lineRule="auto"/>
+        <w:ind w:left="720"/>
+        <w:jc w:val="both"/>
+        <w:rPr>
+          <w:rFonts w:ascii="Times New Roman" w:hAnsi="Times New Roman"/>
           <w:b/>
           <w:bCs/>
           <w:sz w:val="28"/>
@@ -5087,57 +5554,34 @@
           <w:szCs w:val="28"/>
           <w:lang w:val="vi-VN"/>
         </w:rPr>
-        <w:t xml:space="preserve">-Nhấn nút Thoát Form thực thi sẽ đóng lại.  </w:t>
-      </w:r>
-    </w:p>
-    <w:p>
-      <w:pPr>
-        <w:numPr>
-          <w:ilvl w:val="0"/>
-          <w:numId w:val="3"/>
-        </w:numPr>
-        <w:spacing w:before="120" w:after="120" w:line="288" w:lineRule="auto"/>
-        <w:jc w:val="both"/>
-        <w:rPr>
-          <w:rFonts w:ascii="Times New Roman" w:hAnsi="Times New Roman"/>
-          <w:sz w:val="28"/>
-          <w:szCs w:val="28"/>
-          <w:lang w:val="vi-VN"/>
-        </w:rPr>
-      </w:pPr>
-      <w:r>
-        <w:rPr>
-          <w:rFonts w:ascii="Times New Roman" w:hAnsi="Times New Roman"/>
-          <w:b/>
-          <w:bCs/>
-          <w:sz w:val="28"/>
-          <w:szCs w:val="28"/>
-          <w:lang w:val="vi-VN"/>
-        </w:rPr>
-        <w:t xml:space="preserve"> Form QUẢN LÝ CHI TIẾT PHIẾU MƯỢN</w:t>
-      </w:r>
-    </w:p>
-    <w:p>
-      <w:pPr>
-        <w:spacing w:before="120" w:after="120" w:line="288" w:lineRule="auto"/>
-        <w:ind w:left="720"/>
-        <w:jc w:val="both"/>
-        <w:rPr>
-          <w:rFonts w:ascii="Times New Roman" w:hAnsi="Times New Roman"/>
-          <w:sz w:val="28"/>
-          <w:szCs w:val="28"/>
-        </w:rPr>
-      </w:pPr>
-      <w:r>
-        <w:rPr>
+        <w:t xml:space="preserve">-Nhấn nút Thoát Form thực thi sẽ đóng lại. </w:t>
+      </w:r>
+    </w:p>
+    <w:p>
+      <w:pPr>
+        <w:spacing w:before="120" w:after="120" w:line="288" w:lineRule="auto"/>
+        <w:jc w:val="both"/>
+        <w:rPr>
+          <w:rFonts w:ascii="Times New Roman" w:hAnsi="Times New Roman"/>
+          <w:sz w:val="28"/>
+          <w:szCs w:val="28"/>
+          <w:lang w:val="vi-VN"/>
+        </w:rPr>
+      </w:pPr>
+      <w:r>
+        <w:rPr>
+          <w:rFonts w:ascii="Times New Roman" w:hAnsi="Times New Roman"/>
           <w:noProof/>
+          <w:sz w:val="28"/>
+          <w:szCs w:val="28"/>
+          <w:lang w:val="vi-VN"/>
         </w:rPr>
         <w:lastRenderedPageBreak/>
         <w:drawing>
-          <wp:inline distT="0" distB="0" distL="0" distR="0" wp14:anchorId="3C6132AE" wp14:editId="77E20630">
-            <wp:extent cx="5943600" cy="4279265"/>
-            <wp:effectExtent l="0" t="0" r="0" b="6985"/>
-            <wp:docPr id="19" name="Picture 19"/>
+          <wp:inline distT="0" distB="0" distL="0" distR="0" wp14:anchorId="295E87AA" wp14:editId="249DF726">
+            <wp:extent cx="6691630" cy="4441190"/>
+            <wp:effectExtent l="0" t="0" r="0" b="0"/>
+            <wp:docPr id="30" name="Picture 30"/>
             <wp:cNvGraphicFramePr>
               <a:graphicFrameLocks xmlns:a="http://schemas.openxmlformats.org/drawingml/2006/main" noChangeAspect="1"/>
             </wp:cNvGraphicFramePr>
@@ -5145,11 +5589,17 @@
               <a:graphicData uri="http://schemas.openxmlformats.org/drawingml/2006/picture">
                 <pic:pic xmlns:pic="http://schemas.openxmlformats.org/drawingml/2006/picture">
                   <pic:nvPicPr>
-                    <pic:cNvPr id="0" name=""/>
+                    <pic:cNvPr id="30" name="Nhacungcap.PNG"/>
                     <pic:cNvPicPr/>
                   </pic:nvPicPr>
                   <pic:blipFill>
-                    <a:blip r:embed="rId19"/>
+                    <a:blip r:embed="rId24">
+                      <a:extLst>
+                        <a:ext uri="{28A0092B-C50C-407E-A947-70E740481C1C}">
+                          <a14:useLocalDpi xmlns:a14="http://schemas.microsoft.com/office/drawing/2010/main" val="0"/>
+                        </a:ext>
+                      </a:extLst>
+                    </a:blip>
                     <a:stretch>
                       <a:fillRect/>
                     </a:stretch>
@@ -5157,7 +5607,7 @@
                   <pic:spPr>
                     <a:xfrm>
                       <a:off x="0" y="0"/>
-                      <a:ext cx="5943600" cy="4279265"/>
+                      <a:ext cx="6691630" cy="4441190"/>
                     </a:xfrm>
                     <a:prstGeom prst="rect">
                       <a:avLst/>
@@ -5169,79 +5619,6 @@
           </wp:inline>
         </w:drawing>
       </w:r>
-    </w:p>
-    <w:p>
-      <w:pPr>
-        <w:spacing w:before="120" w:after="120" w:line="288" w:lineRule="auto"/>
-        <w:ind w:left="720"/>
-        <w:jc w:val="both"/>
-        <w:rPr>
-          <w:rFonts w:ascii="Times New Roman" w:hAnsi="Times New Roman"/>
-          <w:color w:val="FF0000"/>
-          <w:sz w:val="28"/>
-          <w:szCs w:val="28"/>
-        </w:rPr>
-      </w:pPr>
-      <w:r>
-        <w:rPr>
-          <w:rFonts w:ascii="Times New Roman" w:hAnsi="Times New Roman"/>
-          <w:color w:val="FF0000"/>
-          <w:sz w:val="28"/>
-          <w:szCs w:val="28"/>
-        </w:rPr>
-        <w:t>Thay texbox mã sv bằng combobox tên sv hoặc thiết kế 1 texbox để tìm…</w:t>
-      </w:r>
-    </w:p>
-    <w:p>
-      <w:pPr>
-        <w:spacing w:before="120" w:after="120" w:line="288" w:lineRule="auto"/>
-        <w:ind w:left="720"/>
-        <w:jc w:val="both"/>
-        <w:rPr>
-          <w:rFonts w:ascii="Times New Roman" w:hAnsi="Times New Roman"/>
-          <w:sz w:val="28"/>
-          <w:szCs w:val="28"/>
-          <w:lang w:val="vi-VN"/>
-        </w:rPr>
-      </w:pPr>
-    </w:p>
-    <w:p>
-      <w:pPr>
-        <w:spacing w:before="120" w:after="120" w:line="288" w:lineRule="auto"/>
-        <w:ind w:left="720"/>
-        <w:jc w:val="both"/>
-        <w:rPr>
-          <w:rFonts w:ascii="Times New Roman" w:hAnsi="Times New Roman"/>
-          <w:b/>
-          <w:bCs/>
-          <w:sz w:val="28"/>
-          <w:szCs w:val="28"/>
-          <w:lang w:val="vi-VN"/>
-        </w:rPr>
-      </w:pPr>
-      <w:r>
-        <w:rPr>
-          <w:rFonts w:ascii="Times New Roman" w:hAnsi="Times New Roman"/>
-          <w:b/>
-          <w:bCs/>
-          <w:sz w:val="28"/>
-          <w:szCs w:val="28"/>
-          <w:lang w:val="vi-VN"/>
-        </w:rPr>
-        <w:t>Mô tả chức năng Form</w:t>
-      </w:r>
-    </w:p>
-    <w:p>
-      <w:pPr>
-        <w:spacing w:before="120" w:after="120" w:line="288" w:lineRule="auto"/>
-        <w:jc w:val="both"/>
-        <w:rPr>
-          <w:rFonts w:ascii="Times New Roman" w:hAnsi="Times New Roman"/>
-          <w:sz w:val="28"/>
-          <w:szCs w:val="28"/>
-          <w:lang w:val="vi-VN"/>
-        </w:rPr>
-      </w:pPr>
       <w:r>
         <w:rPr>
           <w:rFonts w:ascii="Times New Roman" w:hAnsi="Times New Roman"/>
@@ -5250,152 +5627,6 @@
           <w:lang w:val="vi-VN"/>
         </w:rPr>
         <w:t xml:space="preserve"> </w:t>
-      </w:r>
-      <w:r>
-        <w:rPr>
-          <w:rFonts w:ascii="Times New Roman" w:hAnsi="Times New Roman"/>
-          <w:b/>
-          <w:bCs/>
-          <w:sz w:val="28"/>
-          <w:szCs w:val="28"/>
-          <w:lang w:val="vi-VN"/>
-        </w:rPr>
-        <w:t>-</w:t>
-      </w:r>
-      <w:r>
-        <w:rPr>
-          <w:rFonts w:ascii="Times New Roman" w:hAnsi="Times New Roman"/>
-          <w:sz w:val="28"/>
-          <w:szCs w:val="28"/>
-          <w:lang w:val="vi-VN"/>
-        </w:rPr>
-        <w:t>Khi form thực thi thông tin Chi tiết phiếu mượn sẽ hiển thị lên ListView.</w:t>
-      </w:r>
-    </w:p>
-    <w:p>
-      <w:pPr>
-        <w:spacing w:before="120" w:after="120" w:line="288" w:lineRule="auto"/>
-        <w:jc w:val="both"/>
-        <w:rPr>
-          <w:rFonts w:ascii="Times New Roman" w:hAnsi="Times New Roman"/>
-          <w:sz w:val="28"/>
-          <w:szCs w:val="28"/>
-          <w:lang w:val="vi-VN"/>
-        </w:rPr>
-      </w:pPr>
-      <w:r>
-        <w:rPr>
-          <w:rFonts w:ascii="Times New Roman" w:hAnsi="Times New Roman"/>
-          <w:sz w:val="28"/>
-          <w:szCs w:val="28"/>
-          <w:lang w:val="vi-VN"/>
-        </w:rPr>
-        <w:t>-Khi chọn một dòng trên ListView dữ liệu sẽ hiển thị thông tin chi tiết trên các TestBox và các điều khiển tương ứng.</w:t>
-      </w:r>
-    </w:p>
-    <w:p>
-      <w:pPr>
-        <w:spacing w:before="120" w:after="120" w:line="288" w:lineRule="auto"/>
-        <w:jc w:val="both"/>
-        <w:rPr>
-          <w:rFonts w:ascii="Times New Roman" w:hAnsi="Times New Roman"/>
-          <w:sz w:val="28"/>
-          <w:szCs w:val="28"/>
-          <w:lang w:val="vi-VN"/>
-        </w:rPr>
-      </w:pPr>
-      <w:r>
-        <w:rPr>
-          <w:rFonts w:ascii="Times New Roman" w:hAnsi="Times New Roman"/>
-          <w:sz w:val="28"/>
-          <w:szCs w:val="28"/>
-          <w:lang w:val="vi-VN"/>
-        </w:rPr>
-        <w:t>-Khi nhấn nút Thêm các giá trị trên TextBox xóa trắng.</w:t>
-      </w:r>
-    </w:p>
-    <w:p>
-      <w:pPr>
-        <w:spacing w:before="120" w:after="120" w:line="288" w:lineRule="auto"/>
-        <w:jc w:val="both"/>
-        <w:rPr>
-          <w:rFonts w:ascii="Times New Roman" w:hAnsi="Times New Roman"/>
-          <w:sz w:val="28"/>
-          <w:szCs w:val="28"/>
-          <w:lang w:val="vi-VN"/>
-        </w:rPr>
-      </w:pPr>
-      <w:r>
-        <w:rPr>
-          <w:rFonts w:ascii="Times New Roman" w:hAnsi="Times New Roman"/>
-          <w:sz w:val="28"/>
-          <w:szCs w:val="28"/>
-          <w:lang w:val="vi-VN"/>
-        </w:rPr>
-        <w:t>-Sau khi nhấn nút Thêm, nhập các thông tin của Chi tiết phiếu mượn vào các TextBox tương ứng và nhấn nút Ghi thì thông tin của Chi tiết phiếu mượn sẽ được thêm mới vào Cơ sở dữ liệu.</w:t>
-      </w:r>
-    </w:p>
-    <w:p>
-      <w:pPr>
-        <w:spacing w:before="120" w:after="120" w:line="288" w:lineRule="auto"/>
-        <w:jc w:val="both"/>
-        <w:rPr>
-          <w:rFonts w:ascii="Times New Roman" w:hAnsi="Times New Roman"/>
-          <w:sz w:val="28"/>
-          <w:szCs w:val="28"/>
-          <w:lang w:val="vi-VN"/>
-        </w:rPr>
-      </w:pPr>
-      <w:r>
-        <w:rPr>
-          <w:rFonts w:ascii="Times New Roman" w:hAnsi="Times New Roman"/>
-          <w:sz w:val="28"/>
-          <w:szCs w:val="28"/>
-          <w:lang w:val="vi-VN"/>
-        </w:rPr>
-        <w:t>-Khi chọn một dòng trên ListView thông tin của Chi tiết phiếu mượn, sẽ hiển thị chi tiết trên các điều khiển tương ứng. Nếu chỉnh sửa thông mã tình trạng, mã giải quyết, mã nhân viên, và nhấn nút Cập nhật thì thông tin chỉnh sửa của Chi tiết phiếu mượn sẽ được cập nhật vào Cơ sở dữ liệu.</w:t>
-      </w:r>
-    </w:p>
-    <w:p>
-      <w:pPr>
-        <w:spacing w:before="120" w:after="120" w:line="288" w:lineRule="auto"/>
-        <w:jc w:val="both"/>
-        <w:rPr>
-          <w:rFonts w:ascii="Times New Roman" w:hAnsi="Times New Roman"/>
-          <w:sz w:val="28"/>
-          <w:szCs w:val="28"/>
-          <w:lang w:val="vi-VN"/>
-        </w:rPr>
-      </w:pPr>
-      <w:r>
-        <w:rPr>
-          <w:rFonts w:ascii="Times New Roman" w:hAnsi="Times New Roman"/>
-          <w:sz w:val="28"/>
-          <w:szCs w:val="28"/>
-          <w:lang w:val="vi-VN"/>
-        </w:rPr>
-        <w:t>-Khi chọn thông tin một Chi tiết phiếu mượn trên ListView và nhấn nút Xóa thì thông tin của chi tiết phiếu mượn sẽ được xóa khỏi Cơ sở dữ liệu.</w:t>
-      </w:r>
-    </w:p>
-    <w:p>
-      <w:pPr>
-        <w:spacing w:before="120" w:after="120" w:line="288" w:lineRule="auto"/>
-        <w:jc w:val="both"/>
-        <w:rPr>
-          <w:rFonts w:ascii="Times New Roman" w:hAnsi="Times New Roman"/>
-          <w:sz w:val="28"/>
-          <w:szCs w:val="28"/>
-          <w:lang w:val="vi-VN"/>
-        </w:rPr>
-      </w:pPr>
-      <w:r>
-        <w:rPr>
-          <w:rFonts w:ascii="Times New Roman" w:hAnsi="Times New Roman"/>
-          <w:sz w:val="28"/>
-          <w:szCs w:val="28"/>
-          <w:lang w:val="vi-VN"/>
-        </w:rPr>
-        <w:t xml:space="preserve">-Nhấn nút Thoát Form thực thi sẽ đóng lại.  </w:t>
       </w:r>
     </w:p>
     <w:p>
@@ -5422,26 +5653,382 @@
           <w:szCs w:val="28"/>
           <w:lang w:val="vi-VN"/>
         </w:rPr>
+        <w:t xml:space="preserve"> Form QUẢN LÝ CHI TIẾT PHIẾU MƯỢN</w:t>
+      </w:r>
+    </w:p>
+    <w:p>
+      <w:pPr>
+        <w:spacing w:before="120" w:after="120" w:line="288" w:lineRule="auto"/>
+        <w:ind w:left="720"/>
+        <w:jc w:val="both"/>
+        <w:rPr>
+          <w:rFonts w:ascii="Times New Roman" w:hAnsi="Times New Roman"/>
+          <w:sz w:val="28"/>
+          <w:szCs w:val="28"/>
+        </w:rPr>
+      </w:pPr>
+      <w:r>
+        <w:rPr>
+          <w:rFonts w:ascii="Times New Roman" w:hAnsi="Times New Roman"/>
+          <w:noProof/>
+          <w:sz w:val="28"/>
+          <w:szCs w:val="28"/>
+        </w:rPr>
+        <w:drawing>
+          <wp:inline distT="0" distB="0" distL="0" distR="0" wp14:anchorId="42276DD7" wp14:editId="0BBD297E">
+            <wp:extent cx="6386113" cy="4282811"/>
+            <wp:effectExtent l="0" t="0" r="0" b="0"/>
+            <wp:docPr id="34" name="Picture 34"/>
+            <wp:cNvGraphicFramePr>
+              <a:graphicFrameLocks xmlns:a="http://schemas.openxmlformats.org/drawingml/2006/main" noChangeAspect="1"/>
+            </wp:cNvGraphicFramePr>
+            <a:graphic xmlns:a="http://schemas.openxmlformats.org/drawingml/2006/main">
+              <a:graphicData uri="http://schemas.openxmlformats.org/drawingml/2006/picture">
+                <pic:pic xmlns:pic="http://schemas.openxmlformats.org/drawingml/2006/picture">
+                  <pic:nvPicPr>
+                    <pic:cNvPr id="34" name="CTPM.PNG"/>
+                    <pic:cNvPicPr/>
+                  </pic:nvPicPr>
+                  <pic:blipFill>
+                    <a:blip r:embed="rId25">
+                      <a:extLst>
+                        <a:ext uri="{28A0092B-C50C-407E-A947-70E740481C1C}">
+                          <a14:useLocalDpi xmlns:a14="http://schemas.microsoft.com/office/drawing/2010/main" val="0"/>
+                        </a:ext>
+                      </a:extLst>
+                    </a:blip>
+                    <a:stretch>
+                      <a:fillRect/>
+                    </a:stretch>
+                  </pic:blipFill>
+                  <pic:spPr>
+                    <a:xfrm>
+                      <a:off x="0" y="0"/>
+                      <a:ext cx="6386113" cy="4282811"/>
+                    </a:xfrm>
+                    <a:prstGeom prst="rect">
+                      <a:avLst/>
+                    </a:prstGeom>
+                  </pic:spPr>
+                </pic:pic>
+              </a:graphicData>
+            </a:graphic>
+          </wp:inline>
+        </w:drawing>
+      </w:r>
+    </w:p>
+    <w:p>
+      <w:pPr>
+        <w:spacing w:before="120" w:after="120" w:line="288" w:lineRule="auto"/>
+        <w:ind w:left="720"/>
+        <w:jc w:val="both"/>
+        <w:rPr>
+          <w:rFonts w:ascii="Times New Roman" w:hAnsi="Times New Roman"/>
+          <w:sz w:val="28"/>
+          <w:szCs w:val="28"/>
+          <w:lang w:val="vi-VN"/>
+        </w:rPr>
+      </w:pPr>
+    </w:p>
+    <w:p>
+      <w:pPr>
+        <w:spacing w:before="120" w:after="120" w:line="288" w:lineRule="auto"/>
+        <w:ind w:left="720"/>
+        <w:jc w:val="both"/>
+        <w:rPr>
+          <w:rFonts w:ascii="Times New Roman" w:hAnsi="Times New Roman"/>
+          <w:b/>
+          <w:bCs/>
+          <w:sz w:val="28"/>
+          <w:szCs w:val="28"/>
+          <w:lang w:val="vi-VN"/>
+        </w:rPr>
+      </w:pPr>
+      <w:r>
+        <w:rPr>
+          <w:rFonts w:ascii="Times New Roman" w:hAnsi="Times New Roman"/>
+          <w:b/>
+          <w:bCs/>
+          <w:sz w:val="28"/>
+          <w:szCs w:val="28"/>
+          <w:lang w:val="vi-VN"/>
+        </w:rPr>
+        <w:t>Mô tả chức năng Form</w:t>
+      </w:r>
+    </w:p>
+    <w:p>
+      <w:pPr>
+        <w:spacing w:before="120" w:after="120" w:line="288" w:lineRule="auto"/>
+        <w:jc w:val="both"/>
+        <w:rPr>
+          <w:rFonts w:ascii="Times New Roman" w:hAnsi="Times New Roman"/>
+          <w:sz w:val="28"/>
+          <w:szCs w:val="28"/>
+          <w:lang w:val="vi-VN"/>
+        </w:rPr>
+      </w:pPr>
+      <w:r>
+        <w:rPr>
+          <w:rFonts w:ascii="Times New Roman" w:hAnsi="Times New Roman"/>
+          <w:sz w:val="28"/>
+          <w:szCs w:val="28"/>
+          <w:lang w:val="vi-VN"/>
+        </w:rPr>
+        <w:t xml:space="preserve"> </w:t>
+      </w:r>
+      <w:r>
+        <w:rPr>
+          <w:rFonts w:ascii="Times New Roman" w:hAnsi="Times New Roman"/>
+          <w:b/>
+          <w:bCs/>
+          <w:sz w:val="28"/>
+          <w:szCs w:val="28"/>
+          <w:lang w:val="vi-VN"/>
+        </w:rPr>
+        <w:t>-</w:t>
+      </w:r>
+      <w:r>
+        <w:rPr>
+          <w:rFonts w:ascii="Times New Roman" w:hAnsi="Times New Roman"/>
+          <w:sz w:val="28"/>
+          <w:szCs w:val="28"/>
+          <w:lang w:val="vi-VN"/>
+        </w:rPr>
+        <w:t>Khi form thực thi thông tin Chi tiết phiếu mượn sẽ hiển thị lên ListView.</w:t>
+      </w:r>
+    </w:p>
+    <w:p>
+      <w:pPr>
+        <w:spacing w:before="120" w:after="120" w:line="288" w:lineRule="auto"/>
+        <w:jc w:val="both"/>
+        <w:rPr>
+          <w:rFonts w:ascii="Times New Roman" w:hAnsi="Times New Roman"/>
+          <w:sz w:val="28"/>
+          <w:szCs w:val="28"/>
+          <w:lang w:val="vi-VN"/>
+        </w:rPr>
+      </w:pPr>
+      <w:r>
+        <w:rPr>
+          <w:rFonts w:ascii="Times New Roman" w:hAnsi="Times New Roman"/>
+          <w:sz w:val="28"/>
+          <w:szCs w:val="28"/>
+          <w:lang w:val="vi-VN"/>
+        </w:rPr>
+        <w:t>-Khi chọn một dòng trên ListView dữ liệu sẽ hiển thị thông tin chi tiết trên các TestBox và các điều khiển tương ứng.</w:t>
+      </w:r>
+    </w:p>
+    <w:p>
+      <w:pPr>
+        <w:spacing w:before="120" w:after="120" w:line="288" w:lineRule="auto"/>
+        <w:jc w:val="both"/>
+        <w:rPr>
+          <w:rFonts w:ascii="Times New Roman" w:hAnsi="Times New Roman"/>
+          <w:sz w:val="28"/>
+          <w:szCs w:val="28"/>
+          <w:lang w:val="vi-VN"/>
+        </w:rPr>
+      </w:pPr>
+      <w:r>
+        <w:rPr>
+          <w:rFonts w:ascii="Times New Roman" w:hAnsi="Times New Roman"/>
+          <w:sz w:val="28"/>
+          <w:szCs w:val="28"/>
+          <w:lang w:val="vi-VN"/>
+        </w:rPr>
+        <w:t>-Khi nhấn nút Thêm các giá trị trên TextBox xóa trắng.</w:t>
+      </w:r>
+    </w:p>
+    <w:p>
+      <w:pPr>
+        <w:spacing w:before="120" w:after="120" w:line="288" w:lineRule="auto"/>
+        <w:jc w:val="both"/>
+        <w:rPr>
+          <w:rFonts w:ascii="Times New Roman" w:hAnsi="Times New Roman"/>
+          <w:sz w:val="28"/>
+          <w:szCs w:val="28"/>
+          <w:lang w:val="vi-VN"/>
+        </w:rPr>
+      </w:pPr>
+      <w:r>
+        <w:rPr>
+          <w:rFonts w:ascii="Times New Roman" w:hAnsi="Times New Roman"/>
+          <w:sz w:val="28"/>
+          <w:szCs w:val="28"/>
+          <w:lang w:val="vi-VN"/>
+        </w:rPr>
+        <w:t>-Sau khi nhấn nút Thêm, nhập các thông tin của Chi tiết phiếu mượn vào các TextBox tương ứng và nhấn nút Ghi thì thông tin của Chi tiết phiếu mượn sẽ được thêm mới vào Cơ sở dữ liệu.</w:t>
+      </w:r>
+    </w:p>
+    <w:p>
+      <w:pPr>
+        <w:spacing w:before="120" w:after="120" w:line="288" w:lineRule="auto"/>
+        <w:jc w:val="both"/>
+        <w:rPr>
+          <w:rFonts w:ascii="Times New Roman" w:hAnsi="Times New Roman"/>
+          <w:sz w:val="28"/>
+          <w:szCs w:val="28"/>
+          <w:lang w:val="vi-VN"/>
+        </w:rPr>
+      </w:pPr>
+      <w:r>
+        <w:rPr>
+          <w:rFonts w:ascii="Times New Roman" w:hAnsi="Times New Roman"/>
+          <w:sz w:val="28"/>
+          <w:szCs w:val="28"/>
+          <w:lang w:val="vi-VN"/>
+        </w:rPr>
+        <w:t>-Khi chọn một dòng trên ListView thông tin của Chi tiết phiếu mượn, sẽ hiển thị chi tiết trên các điều khiển tương ứng. Nếu chỉnh sửa thông mã tình trạng, mã giải quyết, mã nhân viên, và nhấn nút Cập nhật thì thông tin chỉnh sửa của Chi tiết phiếu mượn sẽ được cập nhật vào Cơ sở dữ liệu.</w:t>
+      </w:r>
+    </w:p>
+    <w:p>
+      <w:pPr>
+        <w:spacing w:before="120" w:after="120" w:line="288" w:lineRule="auto"/>
+        <w:jc w:val="both"/>
+        <w:rPr>
+          <w:rFonts w:ascii="Times New Roman" w:hAnsi="Times New Roman"/>
+          <w:sz w:val="28"/>
+          <w:szCs w:val="28"/>
+          <w:lang w:val="vi-VN"/>
+        </w:rPr>
+      </w:pPr>
+      <w:r>
+        <w:rPr>
+          <w:rFonts w:ascii="Times New Roman" w:hAnsi="Times New Roman"/>
+          <w:sz w:val="28"/>
+          <w:szCs w:val="28"/>
+          <w:lang w:val="vi-VN"/>
+        </w:rPr>
+        <w:t>-Khi chọn thông tin một Chi tiết phiếu mượn trên ListView và nhấn nút Xóa thì thông tin của chi tiết phiếu mượn sẽ được xóa khỏi Cơ sở dữ liệu.</w:t>
+      </w:r>
+    </w:p>
+    <w:p>
+      <w:pPr>
+        <w:spacing w:before="120" w:after="120" w:line="288" w:lineRule="auto"/>
+        <w:jc w:val="both"/>
+        <w:rPr>
+          <w:rFonts w:ascii="Times New Roman" w:hAnsi="Times New Roman"/>
+          <w:sz w:val="28"/>
+          <w:szCs w:val="28"/>
+          <w:lang w:val="vi-VN"/>
+        </w:rPr>
+      </w:pPr>
+      <w:r>
+        <w:rPr>
+          <w:rFonts w:ascii="Times New Roman" w:hAnsi="Times New Roman"/>
+          <w:sz w:val="28"/>
+          <w:szCs w:val="28"/>
+          <w:lang w:val="vi-VN"/>
+        </w:rPr>
+        <w:t xml:space="preserve">-Nhấn nút Thoát Form thực thi sẽ đóng lại.  </w:t>
+      </w:r>
+    </w:p>
+    <w:p>
+      <w:pPr>
+        <w:spacing w:before="120" w:after="120" w:line="288" w:lineRule="auto"/>
+        <w:jc w:val="both"/>
+        <w:rPr>
+          <w:rFonts w:ascii="Times New Roman" w:hAnsi="Times New Roman"/>
+          <w:sz w:val="28"/>
+          <w:szCs w:val="28"/>
+          <w:lang w:val="vi-VN"/>
+        </w:rPr>
+      </w:pPr>
+      <w:r>
+        <w:rPr>
+          <w:rFonts w:ascii="Times New Roman" w:hAnsi="Times New Roman"/>
+          <w:noProof/>
+          <w:sz w:val="28"/>
+          <w:szCs w:val="28"/>
+          <w:lang w:val="vi-VN"/>
+        </w:rPr>
+        <w:drawing>
+          <wp:inline distT="0" distB="0" distL="0" distR="0" wp14:anchorId="09CF8922" wp14:editId="3A8EC7A6">
+            <wp:extent cx="5875529" cy="4267570"/>
+            <wp:effectExtent l="0" t="0" r="0" b="0"/>
+            <wp:docPr id="31" name="Picture 31"/>
+            <wp:cNvGraphicFramePr>
+              <a:graphicFrameLocks xmlns:a="http://schemas.openxmlformats.org/drawingml/2006/main" noChangeAspect="1"/>
+            </wp:cNvGraphicFramePr>
+            <a:graphic xmlns:a="http://schemas.openxmlformats.org/drawingml/2006/main">
+              <a:graphicData uri="http://schemas.openxmlformats.org/drawingml/2006/picture">
+                <pic:pic xmlns:pic="http://schemas.openxmlformats.org/drawingml/2006/picture">
+                  <pic:nvPicPr>
+                    <pic:cNvPr id="31" name="Chitietphieumuon.PNG"/>
+                    <pic:cNvPicPr/>
+                  </pic:nvPicPr>
+                  <pic:blipFill>
+                    <a:blip r:embed="rId26">
+                      <a:extLst>
+                        <a:ext uri="{28A0092B-C50C-407E-A947-70E740481C1C}">
+                          <a14:useLocalDpi xmlns:a14="http://schemas.microsoft.com/office/drawing/2010/main" val="0"/>
+                        </a:ext>
+                      </a:extLst>
+                    </a:blip>
+                    <a:stretch>
+                      <a:fillRect/>
+                    </a:stretch>
+                  </pic:blipFill>
+                  <pic:spPr>
+                    <a:xfrm>
+                      <a:off x="0" y="0"/>
+                      <a:ext cx="5875529" cy="4267570"/>
+                    </a:xfrm>
+                    <a:prstGeom prst="rect">
+                      <a:avLst/>
+                    </a:prstGeom>
+                  </pic:spPr>
+                </pic:pic>
+              </a:graphicData>
+            </a:graphic>
+          </wp:inline>
+        </w:drawing>
+      </w:r>
+    </w:p>
+    <w:p>
+      <w:pPr>
+        <w:numPr>
+          <w:ilvl w:val="0"/>
+          <w:numId w:val="3"/>
+        </w:numPr>
+        <w:spacing w:before="120" w:after="120" w:line="288" w:lineRule="auto"/>
+        <w:jc w:val="both"/>
+        <w:rPr>
+          <w:rFonts w:ascii="Times New Roman" w:hAnsi="Times New Roman"/>
+          <w:sz w:val="28"/>
+          <w:szCs w:val="28"/>
+          <w:lang w:val="vi-VN"/>
+        </w:rPr>
+      </w:pPr>
+      <w:r>
+        <w:rPr>
+          <w:rFonts w:ascii="Times New Roman" w:hAnsi="Times New Roman"/>
+          <w:b/>
+          <w:bCs/>
+          <w:sz w:val="28"/>
+          <w:szCs w:val="28"/>
+          <w:lang w:val="vi-VN"/>
+        </w:rPr>
+        <w:t>Form QUẢN LÝ THẺ THƯ VIỆN</w:t>
+      </w:r>
+    </w:p>
+    <w:p>
+      <w:pPr>
+        <w:spacing w:before="120" w:after="120" w:line="288" w:lineRule="auto"/>
+        <w:ind w:left="720"/>
+        <w:jc w:val="both"/>
+        <w:rPr>
+          <w:rFonts w:ascii="Times New Roman" w:hAnsi="Times New Roman"/>
+          <w:sz w:val="28"/>
+          <w:szCs w:val="28"/>
+          <w:lang w:val="vi-VN"/>
+        </w:rPr>
+      </w:pPr>
+      <w:r>
+        <w:rPr>
+          <w:noProof/>
+        </w:rPr>
         <w:lastRenderedPageBreak/>
-        <w:t>Form QUẢN LÝ THẺ THƯ VIỆN</w:t>
-      </w:r>
-    </w:p>
-    <w:p>
-      <w:pPr>
-        <w:spacing w:before="120" w:after="120" w:line="288" w:lineRule="auto"/>
-        <w:ind w:left="720"/>
-        <w:jc w:val="both"/>
-        <w:rPr>
-          <w:rFonts w:ascii="Times New Roman" w:hAnsi="Times New Roman"/>
-          <w:sz w:val="28"/>
-          <w:szCs w:val="28"/>
-          <w:lang w:val="vi-VN"/>
-        </w:rPr>
-      </w:pPr>
-      <w:r>
-        <w:rPr>
-          <w:noProof/>
-        </w:rPr>
         <w:drawing>
           <wp:inline distT="0" distB="0" distL="0" distR="0" wp14:anchorId="686343FA" wp14:editId="4333C196">
             <wp:extent cx="5943600" cy="4385945"/>
@@ -5458,7 +6045,7 @@
                     <pic:cNvPicPr/>
                   </pic:nvPicPr>
                   <pic:blipFill>
-                    <a:blip r:embed="rId20"/>
+                    <a:blip r:embed="rId27"/>
                     <a:stretch>
                       <a:fillRect/>
                     </a:stretch>
@@ -5674,48 +6261,7 @@
     </w:p>
     <w:p>
       <w:pPr>
-        <w:numPr>
-          <w:ilvl w:val="0"/>
-          <w:numId w:val="3"/>
-        </w:numPr>
-        <w:spacing w:before="120" w:after="120" w:line="288" w:lineRule="auto"/>
-        <w:jc w:val="both"/>
-        <w:rPr>
-          <w:rFonts w:ascii="Times New Roman" w:hAnsi="Times New Roman"/>
-          <w:sz w:val="28"/>
-          <w:szCs w:val="28"/>
-          <w:lang w:val="vi-VN"/>
-        </w:rPr>
-      </w:pPr>
-      <w:r>
-        <w:rPr>
-          <w:rFonts w:ascii="Times New Roman" w:hAnsi="Times New Roman"/>
-          <w:b/>
-          <w:bCs/>
-          <w:sz w:val="28"/>
-          <w:szCs w:val="28"/>
-          <w:lang w:val="vi-VN"/>
-        </w:rPr>
-        <w:t>Form QUẢN LÝ LOẠI SÁCH</w:t>
-      </w:r>
-    </w:p>
-    <w:p>
-      <w:pPr>
-        <w:spacing w:before="120" w:after="120" w:line="288" w:lineRule="auto"/>
-        <w:ind w:left="1080"/>
-        <w:jc w:val="both"/>
-        <w:rPr>
-          <w:rFonts w:ascii="Times New Roman" w:hAnsi="Times New Roman"/>
-          <w:sz w:val="28"/>
-          <w:szCs w:val="28"/>
-          <w:lang w:val="vi-VN"/>
-        </w:rPr>
-      </w:pPr>
-    </w:p>
-    <w:p>
-      <w:pPr>
-        <w:spacing w:before="120" w:after="120" w:line="288" w:lineRule="auto"/>
-        <w:ind w:left="720"/>
+        <w:spacing w:before="120" w:after="120" w:line="288" w:lineRule="auto"/>
         <w:jc w:val="both"/>
         <w:rPr>
           <w:rFonts w:ascii="Times New Roman" w:hAnsi="Times New Roman"/>
@@ -5730,20 +6276,22 @@
           <w:noProof/>
           <w:sz w:val="28"/>
           <w:szCs w:val="28"/>
-        </w:rPr>
+          <w:lang w:val="vi-VN"/>
+        </w:rPr>
+        <w:lastRenderedPageBreak/>
         <w:drawing>
-          <wp:anchor distT="0" distB="0" distL="114300" distR="114300" simplePos="0" relativeHeight="251667456" behindDoc="0" locked="0" layoutInCell="1" allowOverlap="1" wp14:anchorId="2CC5A142" wp14:editId="630F51C1">
-            <wp:simplePos x="998220" y="358140"/>
+          <wp:anchor distT="0" distB="0" distL="114300" distR="114300" simplePos="0" relativeHeight="251672576" behindDoc="0" locked="0" layoutInCell="1" allowOverlap="1" wp14:anchorId="2485BD7A" wp14:editId="70C9D83B">
+            <wp:simplePos x="541020" y="358140"/>
             <wp:positionH relativeFrom="margin">
               <wp:align>center</wp:align>
             </wp:positionH>
             <wp:positionV relativeFrom="margin">
               <wp:align>top</wp:align>
             </wp:positionV>
-            <wp:extent cx="6439458" cy="4359018"/>
+            <wp:extent cx="6165114" cy="4587638"/>
             <wp:effectExtent l="0" t="0" r="0" b="0"/>
             <wp:wrapSquare wrapText="bothSides"/>
-            <wp:docPr id="28" name="Picture 28"/>
+            <wp:docPr id="35" name="Picture 35"/>
             <wp:cNvGraphicFramePr>
               <a:graphicFrameLocks xmlns:a="http://schemas.openxmlformats.org/drawingml/2006/main" noChangeAspect="1"/>
             </wp:cNvGraphicFramePr>
@@ -5751,11 +6299,11 @@
               <a:graphicData uri="http://schemas.openxmlformats.org/drawingml/2006/picture">
                 <pic:pic xmlns:pic="http://schemas.openxmlformats.org/drawingml/2006/picture">
                   <pic:nvPicPr>
-                    <pic:cNvPr id="28" name="Loai.PNG"/>
+                    <pic:cNvPr id="35" name="thethuvien.PNG"/>
                     <pic:cNvPicPr/>
                   </pic:nvPicPr>
                   <pic:blipFill>
-                    <a:blip r:embed="rId21">
+                    <a:blip r:embed="rId28">
                       <a:extLst>
                         <a:ext uri="{28A0092B-C50C-407E-A947-70E740481C1C}">
                           <a14:useLocalDpi xmlns:a14="http://schemas.microsoft.com/office/drawing/2010/main" val="0"/>
@@ -5769,7 +6317,7 @@
                   <pic:spPr>
                     <a:xfrm>
                       <a:off x="0" y="0"/>
-                      <a:ext cx="6439458" cy="4359018"/>
+                      <a:ext cx="6165114" cy="4587638"/>
                     </a:xfrm>
                     <a:prstGeom prst="rect">
                       <a:avLst/>
@@ -5784,11 +6332,122 @@
     </w:p>
     <w:p>
       <w:pPr>
+        <w:numPr>
+          <w:ilvl w:val="0"/>
+          <w:numId w:val="3"/>
+        </w:numPr>
+        <w:spacing w:before="120" w:after="120" w:line="288" w:lineRule="auto"/>
+        <w:jc w:val="both"/>
+        <w:rPr>
+          <w:rFonts w:ascii="Times New Roman" w:hAnsi="Times New Roman"/>
+          <w:sz w:val="28"/>
+          <w:szCs w:val="28"/>
+          <w:lang w:val="vi-VN"/>
+        </w:rPr>
+      </w:pPr>
+      <w:r>
+        <w:rPr>
+          <w:rFonts w:ascii="Times New Roman" w:hAnsi="Times New Roman"/>
+          <w:noProof/>
+          <w:sz w:val="28"/>
+          <w:szCs w:val="28"/>
+          <w:lang w:val="vi-VN"/>
+        </w:rPr>
+        <w:drawing>
+          <wp:anchor distT="0" distB="0" distL="114300" distR="114300" simplePos="0" relativeHeight="251674624" behindDoc="0" locked="0" layoutInCell="1" allowOverlap="1" wp14:anchorId="3B619604" wp14:editId="51AF354A">
+            <wp:simplePos x="0" y="0"/>
+            <wp:positionH relativeFrom="margin">
+              <wp:posOffset>30480</wp:posOffset>
+            </wp:positionH>
+            <wp:positionV relativeFrom="margin">
+              <wp:posOffset>5455285</wp:posOffset>
+            </wp:positionV>
+            <wp:extent cx="6691630" cy="3623945"/>
+            <wp:effectExtent l="0" t="0" r="0" b="0"/>
+            <wp:wrapSquare wrapText="bothSides"/>
+            <wp:docPr id="37" name="Picture 37"/>
+            <wp:cNvGraphicFramePr>
+              <a:graphicFrameLocks xmlns:a="http://schemas.openxmlformats.org/drawingml/2006/main" noChangeAspect="1"/>
+            </wp:cNvGraphicFramePr>
+            <a:graphic xmlns:a="http://schemas.openxmlformats.org/drawingml/2006/main">
+              <a:graphicData uri="http://schemas.openxmlformats.org/drawingml/2006/picture">
+                <pic:pic xmlns:pic="http://schemas.openxmlformats.org/drawingml/2006/picture">
+                  <pic:nvPicPr>
+                    <pic:cNvPr id="37" name="LS.PNG"/>
+                    <pic:cNvPicPr/>
+                  </pic:nvPicPr>
+                  <pic:blipFill>
+                    <a:blip r:embed="rId29">
+                      <a:extLst>
+                        <a:ext uri="{28A0092B-C50C-407E-A947-70E740481C1C}">
+                          <a14:useLocalDpi xmlns:a14="http://schemas.microsoft.com/office/drawing/2010/main" val="0"/>
+                        </a:ext>
+                      </a:extLst>
+                    </a:blip>
+                    <a:stretch>
+                      <a:fillRect/>
+                    </a:stretch>
+                  </pic:blipFill>
+                  <pic:spPr>
+                    <a:xfrm>
+                      <a:off x="0" y="0"/>
+                      <a:ext cx="6691630" cy="3623945"/>
+                    </a:xfrm>
+                    <a:prstGeom prst="rect">
+                      <a:avLst/>
+                    </a:prstGeom>
+                  </pic:spPr>
+                </pic:pic>
+              </a:graphicData>
+            </a:graphic>
+          </wp:anchor>
+        </w:drawing>
+      </w:r>
+      <w:r>
+        <w:rPr>
+          <w:rFonts w:ascii="Times New Roman" w:hAnsi="Times New Roman"/>
+          <w:b/>
+          <w:bCs/>
+          <w:sz w:val="28"/>
+          <w:szCs w:val="28"/>
+          <w:lang w:val="vi-VN"/>
+        </w:rPr>
+        <w:t>Form QUẢN LÝ LOẠI SÁCH</w:t>
+      </w:r>
+    </w:p>
+    <w:p>
+      <w:pPr>
+        <w:spacing w:before="120" w:after="120" w:line="288" w:lineRule="auto"/>
+        <w:ind w:left="1080"/>
+        <w:jc w:val="both"/>
+        <w:rPr>
+          <w:rFonts w:ascii="Times New Roman" w:hAnsi="Times New Roman"/>
+          <w:sz w:val="28"/>
+          <w:szCs w:val="28"/>
+          <w:lang w:val="vi-VN"/>
+        </w:rPr>
+      </w:pPr>
+    </w:p>
+    <w:p>
+      <w:pPr>
         <w:spacing w:before="120" w:after="120" w:line="288" w:lineRule="auto"/>
         <w:ind w:left="720"/>
         <w:jc w:val="both"/>
         <w:rPr>
           <w:rFonts w:ascii="Times New Roman" w:hAnsi="Times New Roman"/>
+          <w:sz w:val="28"/>
+          <w:szCs w:val="28"/>
+          <w:lang w:val="vi-VN"/>
+        </w:rPr>
+      </w:pPr>
+    </w:p>
+    <w:p>
+      <w:pPr>
+        <w:spacing w:before="120" w:after="120" w:line="288" w:lineRule="auto"/>
+        <w:ind w:left="720"/>
+        <w:jc w:val="both"/>
+        <w:rPr>
+          <w:rFonts w:ascii="Times New Roman" w:hAnsi="Times New Roman"/>
           <w:b/>
           <w:bCs/>
           <w:sz w:val="28"/>
@@ -5973,6 +6632,68 @@
           <w:lang w:val="vi-VN"/>
         </w:rPr>
         <w:t xml:space="preserve">-Nhấn nút Thoát Form thực thi sẽ đóng lại.  </w:t>
+      </w:r>
+    </w:p>
+    <w:p>
+      <w:pPr>
+        <w:spacing w:before="120" w:after="120" w:line="288" w:lineRule="auto"/>
+        <w:jc w:val="both"/>
+        <w:rPr>
+          <w:rFonts w:ascii="Times New Roman" w:hAnsi="Times New Roman"/>
+          <w:sz w:val="28"/>
+          <w:szCs w:val="28"/>
+          <w:lang w:val="vi-VN"/>
+        </w:rPr>
+      </w:pPr>
+      <w:r>
+        <w:rPr>
+          <w:rFonts w:ascii="Times New Roman" w:hAnsi="Times New Roman"/>
+          <w:noProof/>
+          <w:sz w:val="28"/>
+          <w:szCs w:val="28"/>
+          <w:lang w:val="vi-VN"/>
+        </w:rPr>
+        <w:drawing>
+          <wp:inline distT="0" distB="0" distL="0" distR="0" wp14:anchorId="000A7C1F" wp14:editId="5F6734EF">
+            <wp:extent cx="6691630" cy="3726180"/>
+            <wp:effectExtent l="0" t="0" r="0" b="0"/>
+            <wp:docPr id="36" name="Picture 36"/>
+            <wp:cNvGraphicFramePr>
+              <a:graphicFrameLocks xmlns:a="http://schemas.openxmlformats.org/drawingml/2006/main" noChangeAspect="1"/>
+            </wp:cNvGraphicFramePr>
+            <a:graphic xmlns:a="http://schemas.openxmlformats.org/drawingml/2006/main">
+              <a:graphicData uri="http://schemas.openxmlformats.org/drawingml/2006/picture">
+                <pic:pic xmlns:pic="http://schemas.openxmlformats.org/drawingml/2006/picture">
+                  <pic:nvPicPr>
+                    <pic:cNvPr id="36" name="Loaisach.PNG"/>
+                    <pic:cNvPicPr/>
+                  </pic:nvPicPr>
+                  <pic:blipFill>
+                    <a:blip r:embed="rId30">
+                      <a:extLst>
+                        <a:ext uri="{28A0092B-C50C-407E-A947-70E740481C1C}">
+                          <a14:useLocalDpi xmlns:a14="http://schemas.microsoft.com/office/drawing/2010/main" val="0"/>
+                        </a:ext>
+                      </a:extLst>
+                    </a:blip>
+                    <a:stretch>
+                      <a:fillRect/>
+                    </a:stretch>
+                  </pic:blipFill>
+                  <pic:spPr>
+                    <a:xfrm>
+                      <a:off x="0" y="0"/>
+                      <a:ext cx="6691630" cy="3726180"/>
+                    </a:xfrm>
+                    <a:prstGeom prst="rect">
+                      <a:avLst/>
+                    </a:prstGeom>
+                  </pic:spPr>
+                </pic:pic>
+              </a:graphicData>
+            </a:graphic>
+          </wp:inline>
+        </w:drawing>
       </w:r>
     </w:p>
     <w:p>
@@ -6038,7 +6759,7 @@
                     <pic:cNvPicPr/>
                   </pic:nvPicPr>
                   <pic:blipFill>
-                    <a:blip r:embed="rId22">
+                    <a:blip r:embed="rId31">
                       <a:extLst>
                         <a:ext uri="{28A0092B-C50C-407E-A947-70E740481C1C}">
                           <a14:useLocalDpi xmlns:a14="http://schemas.microsoft.com/office/drawing/2010/main" val="0"/>
@@ -6273,6 +6994,69 @@
     </w:p>
     <w:p>
       <w:pPr>
+        <w:spacing w:before="120" w:after="120" w:line="288" w:lineRule="auto"/>
+        <w:jc w:val="both"/>
+        <w:rPr>
+          <w:rFonts w:ascii="Times New Roman" w:hAnsi="Times New Roman"/>
+          <w:sz w:val="28"/>
+          <w:szCs w:val="28"/>
+          <w:lang w:val="vi-VN"/>
+        </w:rPr>
+      </w:pPr>
+      <w:r>
+        <w:rPr>
+          <w:rFonts w:ascii="Times New Roman" w:hAnsi="Times New Roman"/>
+          <w:noProof/>
+          <w:sz w:val="28"/>
+          <w:szCs w:val="28"/>
+          <w:lang w:val="vi-VN"/>
+        </w:rPr>
+        <w:lastRenderedPageBreak/>
+        <w:drawing>
+          <wp:inline distT="0" distB="0" distL="0" distR="0" wp14:anchorId="4FF8E2F4" wp14:editId="62C69CE5">
+            <wp:extent cx="6195597" cy="3696020"/>
+            <wp:effectExtent l="0" t="0" r="0" b="0"/>
+            <wp:docPr id="38" name="Picture 38"/>
+            <wp:cNvGraphicFramePr>
+              <a:graphicFrameLocks xmlns:a="http://schemas.openxmlformats.org/drawingml/2006/main" noChangeAspect="1"/>
+            </wp:cNvGraphicFramePr>
+            <a:graphic xmlns:a="http://schemas.openxmlformats.org/drawingml/2006/main">
+              <a:graphicData uri="http://schemas.openxmlformats.org/drawingml/2006/picture">
+                <pic:pic xmlns:pic="http://schemas.openxmlformats.org/drawingml/2006/picture">
+                  <pic:nvPicPr>
+                    <pic:cNvPr id="38" name="Khoa.PNG"/>
+                    <pic:cNvPicPr/>
+                  </pic:nvPicPr>
+                  <pic:blipFill>
+                    <a:blip r:embed="rId32">
+                      <a:extLst>
+                        <a:ext uri="{28A0092B-C50C-407E-A947-70E740481C1C}">
+                          <a14:useLocalDpi xmlns:a14="http://schemas.microsoft.com/office/drawing/2010/main" val="0"/>
+                        </a:ext>
+                      </a:extLst>
+                    </a:blip>
+                    <a:stretch>
+                      <a:fillRect/>
+                    </a:stretch>
+                  </pic:blipFill>
+                  <pic:spPr>
+                    <a:xfrm>
+                      <a:off x="0" y="0"/>
+                      <a:ext cx="6195597" cy="3696020"/>
+                    </a:xfrm>
+                    <a:prstGeom prst="rect">
+                      <a:avLst/>
+                    </a:prstGeom>
+                  </pic:spPr>
+                </pic:pic>
+              </a:graphicData>
+            </a:graphic>
+          </wp:inline>
+        </w:drawing>
+      </w:r>
+    </w:p>
+    <w:p>
+      <w:pPr>
         <w:numPr>
           <w:ilvl w:val="0"/>
           <w:numId w:val="3"/>
@@ -6314,7 +7098,6 @@
         <w:rPr>
           <w:noProof/>
         </w:rPr>
-        <w:lastRenderedPageBreak/>
         <w:drawing>
           <wp:inline distT="0" distB="0" distL="0" distR="0" wp14:anchorId="34F8E6B0" wp14:editId="4BB6C647">
             <wp:extent cx="5943600" cy="3890645"/>
@@ -6331,7 +7114,7 @@
                     <pic:cNvPicPr/>
                   </pic:nvPicPr>
                   <pic:blipFill>
-                    <a:blip r:embed="rId23"/>
+                    <a:blip r:embed="rId33"/>
                     <a:stretch>
                       <a:fillRect/>
                     </a:stretch>
@@ -6355,6 +7138,28 @@
     <w:p>
       <w:pPr>
         <w:spacing w:before="120" w:after="120" w:line="288" w:lineRule="auto"/>
+        <w:ind w:left="720"/>
+        <w:jc w:val="both"/>
+        <w:rPr>
+          <w:rFonts w:ascii="Times New Roman" w:hAnsi="Times New Roman"/>
+          <w:color w:val="FF0000"/>
+          <w:sz w:val="28"/>
+          <w:szCs w:val="28"/>
+        </w:rPr>
+      </w:pPr>
+      <w:r>
+        <w:rPr>
+          <w:rFonts w:ascii="Times New Roman" w:hAnsi="Times New Roman"/>
+          <w:color w:val="FF0000"/>
+          <w:sz w:val="28"/>
+          <w:szCs w:val="28"/>
+        </w:rPr>
+        <w:t>Thay texbox mã sv bằng combobox tên sv hoặc thiết kế 1 texbox để tìm…</w:t>
+      </w:r>
+    </w:p>
+    <w:p>
+      <w:pPr>
+        <w:spacing w:before="120" w:after="120" w:line="288" w:lineRule="auto"/>
         <w:ind w:left="1440"/>
         <w:jc w:val="both"/>
         <w:rPr>
@@ -6450,6 +7255,7 @@
           <w:szCs w:val="28"/>
           <w:lang w:val="vi-VN"/>
         </w:rPr>
+        <w:lastRenderedPageBreak/>
         <w:t>-Khi chọn một dòng trên ListView dữ liệu sẽ hiển thị thông tin chi tiết trên các TestBox và các điều khiển tương ứng.</w:t>
       </w:r>
     </w:p>
@@ -6556,6 +7362,68 @@
           <w:lang w:val="vi-VN"/>
         </w:rPr>
         <w:t xml:space="preserve">-Nhấn nút Thoát Form thực thi sẽ đóng lại. </w:t>
+      </w:r>
+    </w:p>
+    <w:p>
+      <w:pPr>
+        <w:spacing w:before="120" w:after="120" w:line="288" w:lineRule="auto"/>
+        <w:jc w:val="both"/>
+        <w:rPr>
+          <w:rFonts w:ascii="Times New Roman" w:hAnsi="Times New Roman"/>
+          <w:sz w:val="28"/>
+          <w:szCs w:val="28"/>
+          <w:lang w:val="vi-VN"/>
+        </w:rPr>
+      </w:pPr>
+      <w:r>
+        <w:rPr>
+          <w:rFonts w:ascii="Times New Roman" w:hAnsi="Times New Roman"/>
+          <w:noProof/>
+          <w:sz w:val="28"/>
+          <w:szCs w:val="28"/>
+          <w:lang w:val="vi-VN"/>
+        </w:rPr>
+        <w:drawing>
+          <wp:inline distT="0" distB="0" distL="0" distR="0" wp14:anchorId="0B574399" wp14:editId="3B2025FB">
+            <wp:extent cx="6691630" cy="3544570"/>
+            <wp:effectExtent l="0" t="0" r="0" b="0"/>
+            <wp:docPr id="39" name="Picture 39"/>
+            <wp:cNvGraphicFramePr>
+              <a:graphicFrameLocks xmlns:a="http://schemas.openxmlformats.org/drawingml/2006/main" noChangeAspect="1"/>
+            </wp:cNvGraphicFramePr>
+            <a:graphic xmlns:a="http://schemas.openxmlformats.org/drawingml/2006/main">
+              <a:graphicData uri="http://schemas.openxmlformats.org/drawingml/2006/picture">
+                <pic:pic xmlns:pic="http://schemas.openxmlformats.org/drawingml/2006/picture">
+                  <pic:nvPicPr>
+                    <pic:cNvPr id="39" name="Phieuboithuong.PNG"/>
+                    <pic:cNvPicPr/>
+                  </pic:nvPicPr>
+                  <pic:blipFill>
+                    <a:blip r:embed="rId34">
+                      <a:extLst>
+                        <a:ext uri="{28A0092B-C50C-407E-A947-70E740481C1C}">
+                          <a14:useLocalDpi xmlns:a14="http://schemas.microsoft.com/office/drawing/2010/main" val="0"/>
+                        </a:ext>
+                      </a:extLst>
+                    </a:blip>
+                    <a:stretch>
+                      <a:fillRect/>
+                    </a:stretch>
+                  </pic:blipFill>
+                  <pic:spPr>
+                    <a:xfrm>
+                      <a:off x="0" y="0"/>
+                      <a:ext cx="6691630" cy="3544570"/>
+                    </a:xfrm>
+                    <a:prstGeom prst="rect">
+                      <a:avLst/>
+                    </a:prstGeom>
+                  </pic:spPr>
+                </pic:pic>
+              </a:graphicData>
+            </a:graphic>
+          </wp:inline>
+        </w:drawing>
       </w:r>
     </w:p>
     <w:p>
@@ -6621,7 +7489,7 @@
                     <pic:cNvPicPr/>
                   </pic:nvPicPr>
                   <pic:blipFill>
-                    <a:blip r:embed="rId24">
+                    <a:blip r:embed="rId35">
                       <a:extLst>
                         <a:ext uri="{28A0092B-C50C-407E-A947-70E740481C1C}">
                           <a14:useLocalDpi xmlns:a14="http://schemas.microsoft.com/office/drawing/2010/main" val="0"/>
@@ -6855,6 +7723,69 @@
     </w:p>
     <w:p>
       <w:pPr>
+        <w:spacing w:before="120" w:after="120" w:line="288" w:lineRule="auto"/>
+        <w:jc w:val="both"/>
+        <w:rPr>
+          <w:rFonts w:ascii="Times New Roman" w:hAnsi="Times New Roman"/>
+          <w:sz w:val="28"/>
+          <w:szCs w:val="28"/>
+          <w:lang w:val="vi-VN"/>
+        </w:rPr>
+      </w:pPr>
+      <w:r>
+        <w:rPr>
+          <w:rFonts w:ascii="Times New Roman" w:hAnsi="Times New Roman"/>
+          <w:noProof/>
+          <w:sz w:val="28"/>
+          <w:szCs w:val="28"/>
+          <w:lang w:val="vi-VN"/>
+        </w:rPr>
+        <w:lastRenderedPageBreak/>
+        <w:drawing>
+          <wp:inline distT="0" distB="0" distL="0" distR="0" wp14:anchorId="2D4A20DE" wp14:editId="538C1C6D">
+            <wp:extent cx="5700254" cy="3795089"/>
+            <wp:effectExtent l="0" t="0" r="0" b="0"/>
+            <wp:docPr id="40" name="Picture 40"/>
+            <wp:cNvGraphicFramePr>
+              <a:graphicFrameLocks xmlns:a="http://schemas.openxmlformats.org/drawingml/2006/main" noChangeAspect="1"/>
+            </wp:cNvGraphicFramePr>
+            <a:graphic xmlns:a="http://schemas.openxmlformats.org/drawingml/2006/main">
+              <a:graphicData uri="http://schemas.openxmlformats.org/drawingml/2006/picture">
+                <pic:pic xmlns:pic="http://schemas.openxmlformats.org/drawingml/2006/picture">
+                  <pic:nvPicPr>
+                    <pic:cNvPr id="40" name="Phieugiaiquyet.PNG"/>
+                    <pic:cNvPicPr/>
+                  </pic:nvPicPr>
+                  <pic:blipFill>
+                    <a:blip r:embed="rId36">
+                      <a:extLst>
+                        <a:ext uri="{28A0092B-C50C-407E-A947-70E740481C1C}">
+                          <a14:useLocalDpi xmlns:a14="http://schemas.microsoft.com/office/drawing/2010/main" val="0"/>
+                        </a:ext>
+                      </a:extLst>
+                    </a:blip>
+                    <a:stretch>
+                      <a:fillRect/>
+                    </a:stretch>
+                  </pic:blipFill>
+                  <pic:spPr>
+                    <a:xfrm>
+                      <a:off x="0" y="0"/>
+                      <a:ext cx="5700254" cy="3795089"/>
+                    </a:xfrm>
+                    <a:prstGeom prst="rect">
+                      <a:avLst/>
+                    </a:prstGeom>
+                  </pic:spPr>
+                </pic:pic>
+              </a:graphicData>
+            </a:graphic>
+          </wp:inline>
+        </w:drawing>
+      </w:r>
+    </w:p>
+    <w:p>
+      <w:pPr>
         <w:numPr>
           <w:ilvl w:val="0"/>
           <w:numId w:val="3"/>
@@ -6871,43 +7802,18 @@
       <w:r>
         <w:rPr>
           <w:rFonts w:ascii="Times New Roman" w:hAnsi="Times New Roman"/>
-          <w:b/>
-          <w:bCs/>
-          <w:sz w:val="28"/>
-          <w:szCs w:val="28"/>
-          <w:lang w:val="vi-VN"/>
-        </w:rPr>
-        <w:t>Form QUẢN LÝ TÌNH TRẠNG</w:t>
-      </w:r>
-    </w:p>
-    <w:p>
-      <w:pPr>
-        <w:spacing w:before="120" w:after="120" w:line="288" w:lineRule="auto"/>
-        <w:ind w:left="720"/>
-        <w:jc w:val="both"/>
-        <w:rPr>
-          <w:rFonts w:ascii="Times New Roman" w:hAnsi="Times New Roman"/>
-          <w:sz w:val="28"/>
-          <w:szCs w:val="28"/>
-          <w:lang w:val="vi-VN"/>
-        </w:rPr>
-      </w:pPr>
-      <w:r>
-        <w:rPr>
-          <w:rFonts w:ascii="Times New Roman" w:hAnsi="Times New Roman"/>
           <w:noProof/>
           <w:sz w:val="28"/>
           <w:szCs w:val="28"/>
         </w:rPr>
-        <w:lastRenderedPageBreak/>
         <w:drawing>
-          <wp:anchor distT="0" distB="0" distL="114300" distR="114300" simplePos="0" relativeHeight="251668480" behindDoc="0" locked="0" layoutInCell="1" allowOverlap="1" wp14:anchorId="181E02A1" wp14:editId="437AD468">
-            <wp:simplePos x="998220" y="358140"/>
+          <wp:anchor distT="0" distB="0" distL="114300" distR="114300" simplePos="0" relativeHeight="251661312" behindDoc="0" locked="0" layoutInCell="1" allowOverlap="1" wp14:anchorId="181E02A1" wp14:editId="1F259A49">
+            <wp:simplePos x="0" y="0"/>
             <wp:positionH relativeFrom="margin">
-              <wp:align>center</wp:align>
+              <wp:posOffset>229235</wp:posOffset>
             </wp:positionH>
             <wp:positionV relativeFrom="margin">
-              <wp:align>top</wp:align>
+              <wp:posOffset>4419600</wp:posOffset>
             </wp:positionV>
             <wp:extent cx="6233700" cy="3787468"/>
             <wp:effectExtent l="0" t="0" r="0" b="0"/>
@@ -6924,7 +7830,7 @@
                     <pic:cNvPicPr/>
                   </pic:nvPicPr>
                   <pic:blipFill>
-                    <a:blip r:embed="rId25">
+                    <a:blip r:embed="rId37">
                       <a:extLst>
                         <a:ext uri="{28A0092B-C50C-407E-A947-70E740481C1C}">
                           <a14:useLocalDpi xmlns:a14="http://schemas.microsoft.com/office/drawing/2010/main" val="0"/>
@@ -6950,6 +7856,17 @@
           </wp:anchor>
         </w:drawing>
       </w:r>
+      <w:r>
+        <w:rPr>
+          <w:rFonts w:ascii="Times New Roman" w:hAnsi="Times New Roman"/>
+          <w:b/>
+          <w:bCs/>
+          <w:sz w:val="28"/>
+          <w:szCs w:val="28"/>
+          <w:lang w:val="vi-VN"/>
+        </w:rPr>
+        <w:t>Form QUẢN LÝ TÌNH TRẠNG</w:t>
+      </w:r>
     </w:p>
     <w:p>
       <w:pPr>
@@ -6958,6 +7875,19 @@
         <w:jc w:val="both"/>
         <w:rPr>
           <w:rFonts w:ascii="Times New Roman" w:hAnsi="Times New Roman"/>
+          <w:sz w:val="28"/>
+          <w:szCs w:val="28"/>
+          <w:lang w:val="vi-VN"/>
+        </w:rPr>
+      </w:pPr>
+    </w:p>
+    <w:p>
+      <w:pPr>
+        <w:spacing w:before="120" w:after="120" w:line="288" w:lineRule="auto"/>
+        <w:ind w:left="720"/>
+        <w:jc w:val="both"/>
+        <w:rPr>
+          <w:rFonts w:ascii="Times New Roman" w:hAnsi="Times New Roman"/>
           <w:b/>
           <w:bCs/>
           <w:sz w:val="28"/>
@@ -7054,6 +7984,7 @@
           <w:szCs w:val="28"/>
           <w:lang w:val="vi-VN"/>
         </w:rPr>
+        <w:lastRenderedPageBreak/>
         <w:t>-Khi chọn một dòng trên ListView dữ liệu sẽ hiển thị thông tin chi tiết trên các TestBox và các điều khiển tương ứng.</w:t>
       </w:r>
     </w:p>
@@ -7340,6 +8271,68 @@
           <w:lang w:val="vi-VN"/>
         </w:rPr>
         <w:t xml:space="preserve">-Nhấn nút Thoát Form thực thi sẽ đóng lại. </w:t>
+      </w:r>
+    </w:p>
+    <w:p>
+      <w:pPr>
+        <w:spacing w:before="120" w:after="120" w:line="288" w:lineRule="auto"/>
+        <w:jc w:val="both"/>
+        <w:rPr>
+          <w:rFonts w:ascii="Times New Roman" w:hAnsi="Times New Roman"/>
+          <w:sz w:val="28"/>
+          <w:szCs w:val="28"/>
+          <w:lang w:val="vi-VN"/>
+        </w:rPr>
+      </w:pPr>
+      <w:r>
+        <w:rPr>
+          <w:rFonts w:ascii="Times New Roman" w:hAnsi="Times New Roman"/>
+          <w:noProof/>
+          <w:sz w:val="28"/>
+          <w:szCs w:val="28"/>
+          <w:lang w:val="vi-VN"/>
+        </w:rPr>
+        <w:drawing>
+          <wp:inline distT="0" distB="0" distL="0" distR="0" wp14:anchorId="50CD2ADD" wp14:editId="0E5BDBE7">
+            <wp:extent cx="5700254" cy="3795089"/>
+            <wp:effectExtent l="0" t="0" r="0" b="0"/>
+            <wp:docPr id="41" name="Picture 41"/>
+            <wp:cNvGraphicFramePr>
+              <a:graphicFrameLocks xmlns:a="http://schemas.openxmlformats.org/drawingml/2006/main" noChangeAspect="1"/>
+            </wp:cNvGraphicFramePr>
+            <a:graphic xmlns:a="http://schemas.openxmlformats.org/drawingml/2006/main">
+              <a:graphicData uri="http://schemas.openxmlformats.org/drawingml/2006/picture">
+                <pic:pic xmlns:pic="http://schemas.openxmlformats.org/drawingml/2006/picture">
+                  <pic:nvPicPr>
+                    <pic:cNvPr id="41" name="Tinhtrang.PNG"/>
+                    <pic:cNvPicPr/>
+                  </pic:nvPicPr>
+                  <pic:blipFill>
+                    <a:blip r:embed="rId38">
+                      <a:extLst>
+                        <a:ext uri="{28A0092B-C50C-407E-A947-70E740481C1C}">
+                          <a14:useLocalDpi xmlns:a14="http://schemas.microsoft.com/office/drawing/2010/main" val="0"/>
+                        </a:ext>
+                      </a:extLst>
+                    </a:blip>
+                    <a:stretch>
+                      <a:fillRect/>
+                    </a:stretch>
+                  </pic:blipFill>
+                  <pic:spPr>
+                    <a:xfrm>
+                      <a:off x="0" y="0"/>
+                      <a:ext cx="5700254" cy="3795089"/>
+                    </a:xfrm>
+                    <a:prstGeom prst="rect">
+                      <a:avLst/>
+                    </a:prstGeom>
+                  </pic:spPr>
+                </pic:pic>
+              </a:graphicData>
+            </a:graphic>
+          </wp:inline>
+        </w:drawing>
       </w:r>
     </w:p>
     <w:p>
@@ -7446,7 +8439,7 @@
                     <pic:cNvPicPr/>
                   </pic:nvPicPr>
                   <pic:blipFill>
-                    <a:blip r:embed="rId26">
+                    <a:blip r:embed="rId39">
                       <a:extLst>
                         <a:ext uri="{28A0092B-C50C-407E-A947-70E740481C1C}">
                           <a14:useLocalDpi xmlns:a14="http://schemas.microsoft.com/office/drawing/2010/main" val="0"/>
@@ -7683,7 +8676,7 @@
                     <pic:cNvPicPr/>
                   </pic:nvPicPr>
                   <pic:blipFill>
-                    <a:blip r:embed="rId27">
+                    <a:blip r:embed="rId40">
                       <a:extLst>
                         <a:ext uri="{28A0092B-C50C-407E-A947-70E740481C1C}">
                           <a14:useLocalDpi xmlns:a14="http://schemas.microsoft.com/office/drawing/2010/main" val="0"/>
@@ -7783,7 +8776,7 @@
                     <pic:cNvPicPr/>
                   </pic:nvPicPr>
                   <pic:blipFill>
-                    <a:blip r:embed="rId28">
+                    <a:blip r:embed="rId41">
                       <a:extLst>
                         <a:ext uri="{28A0092B-C50C-407E-A947-70E740481C1C}">
                           <a14:useLocalDpi xmlns:a14="http://schemas.microsoft.com/office/drawing/2010/main" val="0"/>
@@ -7853,7 +8846,7 @@
                     <pic:cNvPicPr/>
                   </pic:nvPicPr>
                   <pic:blipFill>
-                    <a:blip r:embed="rId29">
+                    <a:blip r:embed="rId42">
                       <a:extLst>
                         <a:ext uri="{28A0092B-C50C-407E-A947-70E740481C1C}">
                           <a14:useLocalDpi xmlns:a14="http://schemas.microsoft.com/office/drawing/2010/main" val="0"/>
@@ -7993,8 +8986,21 @@
           <w:sz w:val="28"/>
           <w:szCs w:val="28"/>
         </w:rPr>
-        <w:t>Nghiên cứu thiết kế form có sd treeview, datagridview,…</w:t>
-      </w:r>
+        <w:t xml:space="preserve">Nghiên cứu thiết kế form có sd treeview, </w:t>
+      </w:r>
+      <w:proofErr w:type="gramStart"/>
+      <w:r>
+        <w:rPr>
+          <w:rFonts w:ascii="Times New Roman" w:hAnsi="Times New Roman"/>
+          <w:b/>
+          <w:bCs/>
+          <w:color w:val="FF0000"/>
+          <w:sz w:val="28"/>
+          <w:szCs w:val="28"/>
+        </w:rPr>
+        <w:t>datagridview,…</w:t>
+      </w:r>
+      <w:proofErr w:type="gramEnd"/>
       <w:r>
         <w:rPr>
           <w:rFonts w:ascii="Times New Roman" w:hAnsi="Times New Roman"/>
@@ -8018,7 +9024,7 @@
       <w:r>
         <w:t xml:space="preserve">: </w:t>
       </w:r>
-      <w:hyperlink r:id="rId30" w:history="1">
+      <w:hyperlink r:id="rId43" w:history="1">
         <w:r>
           <w:rPr>
             <w:rStyle w:val="Hyperlink"/>
@@ -8037,7 +9043,7 @@
       <w:r>
         <w:t xml:space="preserve">: </w:t>
       </w:r>
-      <w:hyperlink r:id="rId31" w:history="1">
+      <w:hyperlink r:id="rId44" w:history="1">
         <w:r>
           <w:rPr>
             <w:rStyle w:val="Hyperlink"/>
@@ -8056,7 +9062,7 @@
       <w:r>
         <w:t xml:space="preserve">: </w:t>
       </w:r>
-      <w:hyperlink r:id="rId32" w:history="1">
+      <w:hyperlink r:id="rId45" w:history="1">
         <w:r>
           <w:rPr>
             <w:rStyle w:val="Hyperlink"/>
@@ -8142,65 +9148,188 @@
           <w:szCs w:val="28"/>
         </w:rPr>
       </w:pPr>
-      <w:r>
-        <w:rPr>
-          <w:rFonts w:ascii="Times New Roman" w:hAnsi="Times New Roman"/>
-          <w:b/>
-          <w:bCs/>
-          <w:noProof/>
-          <w:sz w:val="28"/>
-          <w:szCs w:val="28"/>
-        </w:rPr>
-        <w:drawing>
-          <wp:anchor distT="0" distB="0" distL="114300" distR="114300" simplePos="0" relativeHeight="251660288" behindDoc="0" locked="0" layoutInCell="1" allowOverlap="1" wp14:anchorId="63909B78" wp14:editId="20051ABA">
-            <wp:simplePos x="0" y="0"/>
-            <wp:positionH relativeFrom="margin">
-              <wp:posOffset>313690</wp:posOffset>
-            </wp:positionH>
-            <wp:positionV relativeFrom="margin">
-              <wp:posOffset>-160655</wp:posOffset>
-            </wp:positionV>
-            <wp:extent cx="5814060" cy="3474720"/>
-            <wp:effectExtent l="0" t="0" r="0" b="0"/>
-            <wp:wrapNone/>
-            <wp:docPr id="3" name="Picture 3"/>
-            <wp:cNvGraphicFramePr>
-              <a:graphicFrameLocks xmlns:a="http://schemas.openxmlformats.org/drawingml/2006/main" noChangeAspect="1"/>
-            </wp:cNvGraphicFramePr>
-            <a:graphic xmlns:a="http://schemas.openxmlformats.org/drawingml/2006/main">
-              <a:graphicData uri="http://schemas.openxmlformats.org/drawingml/2006/picture">
-                <pic:pic xmlns:pic="http://schemas.openxmlformats.org/drawingml/2006/picture">
-                  <pic:nvPicPr>
-                    <pic:cNvPr id="3" name="FormKhoa.PNG"/>
-                    <pic:cNvPicPr/>
-                  </pic:nvPicPr>
-                  <pic:blipFill>
-                    <a:blip r:embed="rId33">
-                      <a:extLst>
-                        <a:ext uri="{28A0092B-C50C-407E-A947-70E740481C1C}">
-                          <a14:useLocalDpi xmlns:a14="http://schemas.microsoft.com/office/drawing/2010/main" val="0"/>
-                        </a:ext>
-                      </a:extLst>
-                    </a:blip>
-                    <a:stretch>
-                      <a:fillRect/>
-                    </a:stretch>
-                  </pic:blipFill>
-                  <pic:spPr>
-                    <a:xfrm>
-                      <a:off x="0" y="0"/>
-                      <a:ext cx="5814060" cy="3474720"/>
-                    </a:xfrm>
-                    <a:prstGeom prst="rect">
-                      <a:avLst/>
-                    </a:prstGeom>
-                  </pic:spPr>
-                </pic:pic>
-              </a:graphicData>
-            </a:graphic>
-          </wp:anchor>
-        </w:drawing>
-      </w:r>
+    </w:p>
+    <w:p>
+      <w:pPr>
+        <w:spacing w:before="120" w:after="120" w:line="288" w:lineRule="auto"/>
+        <w:jc w:val="both"/>
+        <w:rPr>
+          <w:rFonts w:ascii="Times New Roman" w:hAnsi="Times New Roman"/>
+          <w:b/>
+          <w:bCs/>
+          <w:sz w:val="28"/>
+          <w:szCs w:val="28"/>
+        </w:rPr>
+      </w:pPr>
+    </w:p>
+    <w:p>
+      <w:pPr>
+        <w:spacing w:before="120" w:after="120" w:line="288" w:lineRule="auto"/>
+        <w:jc w:val="both"/>
+        <w:rPr>
+          <w:rFonts w:ascii="Times New Roman" w:hAnsi="Times New Roman"/>
+          <w:b/>
+          <w:bCs/>
+          <w:sz w:val="28"/>
+          <w:szCs w:val="28"/>
+        </w:rPr>
+      </w:pPr>
+    </w:p>
+    <w:p>
+      <w:pPr>
+        <w:spacing w:before="120" w:after="120" w:line="288" w:lineRule="auto"/>
+        <w:jc w:val="both"/>
+        <w:rPr>
+          <w:rFonts w:ascii="Times New Roman" w:hAnsi="Times New Roman"/>
+          <w:b/>
+          <w:bCs/>
+          <w:sz w:val="28"/>
+          <w:szCs w:val="28"/>
+        </w:rPr>
+      </w:pPr>
+    </w:p>
+    <w:p>
+      <w:pPr>
+        <w:spacing w:before="120" w:after="120" w:line="288" w:lineRule="auto"/>
+        <w:jc w:val="both"/>
+        <w:rPr>
+          <w:rFonts w:ascii="Times New Roman" w:hAnsi="Times New Roman"/>
+          <w:b/>
+          <w:bCs/>
+          <w:sz w:val="28"/>
+          <w:szCs w:val="28"/>
+        </w:rPr>
+      </w:pPr>
+    </w:p>
+    <w:p>
+      <w:pPr>
+        <w:spacing w:before="120" w:after="120" w:line="288" w:lineRule="auto"/>
+        <w:jc w:val="both"/>
+        <w:rPr>
+          <w:rFonts w:ascii="Times New Roman" w:hAnsi="Times New Roman"/>
+          <w:b/>
+          <w:bCs/>
+          <w:sz w:val="28"/>
+          <w:szCs w:val="28"/>
+        </w:rPr>
+      </w:pPr>
+    </w:p>
+    <w:p>
+      <w:pPr>
+        <w:spacing w:before="120" w:after="120" w:line="288" w:lineRule="auto"/>
+        <w:jc w:val="both"/>
+        <w:rPr>
+          <w:rFonts w:ascii="Times New Roman" w:hAnsi="Times New Roman"/>
+          <w:b/>
+          <w:bCs/>
+          <w:sz w:val="28"/>
+          <w:szCs w:val="28"/>
+        </w:rPr>
+      </w:pPr>
+    </w:p>
+    <w:p>
+      <w:pPr>
+        <w:spacing w:before="120" w:after="120" w:line="288" w:lineRule="auto"/>
+        <w:jc w:val="both"/>
+        <w:rPr>
+          <w:rFonts w:ascii="Times New Roman" w:hAnsi="Times New Roman"/>
+          <w:b/>
+          <w:bCs/>
+          <w:sz w:val="28"/>
+          <w:szCs w:val="28"/>
+        </w:rPr>
+      </w:pPr>
+    </w:p>
+    <w:p>
+      <w:pPr>
+        <w:spacing w:before="120" w:after="120" w:line="288" w:lineRule="auto"/>
+        <w:jc w:val="both"/>
+        <w:rPr>
+          <w:rFonts w:ascii="Times New Roman" w:hAnsi="Times New Roman"/>
+          <w:b/>
+          <w:bCs/>
+          <w:sz w:val="28"/>
+          <w:szCs w:val="28"/>
+        </w:rPr>
+      </w:pPr>
+    </w:p>
+    <w:p>
+      <w:pPr>
+        <w:spacing w:before="120" w:after="120" w:line="288" w:lineRule="auto"/>
+        <w:jc w:val="both"/>
+        <w:rPr>
+          <w:rFonts w:ascii="Times New Roman" w:hAnsi="Times New Roman"/>
+          <w:b/>
+          <w:bCs/>
+          <w:sz w:val="28"/>
+          <w:szCs w:val="28"/>
+        </w:rPr>
+      </w:pPr>
+    </w:p>
+    <w:p>
+      <w:pPr>
+        <w:spacing w:before="120" w:after="120" w:line="288" w:lineRule="auto"/>
+        <w:jc w:val="both"/>
+        <w:rPr>
+          <w:rFonts w:ascii="Times New Roman" w:hAnsi="Times New Roman"/>
+          <w:b/>
+          <w:bCs/>
+          <w:sz w:val="28"/>
+          <w:szCs w:val="28"/>
+        </w:rPr>
+      </w:pPr>
+    </w:p>
+    <w:p>
+      <w:pPr>
+        <w:spacing w:before="120" w:after="120" w:line="288" w:lineRule="auto"/>
+        <w:jc w:val="both"/>
+        <w:rPr>
+          <w:rFonts w:ascii="Times New Roman" w:hAnsi="Times New Roman"/>
+          <w:b/>
+          <w:bCs/>
+          <w:sz w:val="28"/>
+          <w:szCs w:val="28"/>
+        </w:rPr>
+      </w:pPr>
+    </w:p>
+    <w:p>
+      <w:pPr>
+        <w:spacing w:before="120" w:after="120" w:line="288" w:lineRule="auto"/>
+        <w:jc w:val="both"/>
+        <w:rPr>
+          <w:rFonts w:ascii="Times New Roman" w:hAnsi="Times New Roman"/>
+          <w:b/>
+          <w:bCs/>
+          <w:sz w:val="28"/>
+          <w:szCs w:val="28"/>
+        </w:rPr>
+      </w:pPr>
+    </w:p>
+    <w:p>
+      <w:pPr>
+        <w:spacing w:before="120" w:after="120" w:line="288" w:lineRule="auto"/>
+        <w:jc w:val="both"/>
+        <w:rPr>
+          <w:rFonts w:ascii="Times New Roman" w:hAnsi="Times New Roman"/>
+          <w:b/>
+          <w:bCs/>
+          <w:sz w:val="28"/>
+          <w:szCs w:val="28"/>
+        </w:rPr>
+      </w:pPr>
+    </w:p>
+    <w:p>
+      <w:pPr>
+        <w:spacing w:before="120" w:after="120" w:line="288" w:lineRule="auto"/>
+        <w:jc w:val="both"/>
+        <w:rPr>
+          <w:rFonts w:ascii="Times New Roman" w:hAnsi="Times New Roman"/>
+          <w:b/>
+          <w:bCs/>
+          <w:sz w:val="28"/>
+          <w:szCs w:val="28"/>
+        </w:rPr>
+      </w:pPr>
     </w:p>
     <w:p>
       <w:pPr>
@@ -8333,488 +9462,6 @@
       </w:pPr>
       <w:bookmarkStart w:id="0" w:name="_GoBack"/>
       <w:bookmarkEnd w:id="0"/>
-    </w:p>
-    <w:p>
-      <w:hyperlink r:id="rId34" w:history="1">
-        <w:r>
-          <w:rPr>
-            <w:rStyle w:val="Hyperlink"/>
-          </w:rPr>
-          <w:t>https:</w:t>
-        </w:r>
-        <w:r>
-          <w:rPr>
-            <w:rStyle w:val="Hyperlink"/>
-          </w:rPr>
-          <w:t>/</w:t>
-        </w:r>
-        <w:r>
-          <w:rPr>
-            <w:rStyle w:val="Hyperlink"/>
-          </w:rPr>
-          <w:t>/github.com/nguyentu9/018101059_018101128/blob/master/018101059_018101128/GUI/frmKhoa.cs</w:t>
-        </w:r>
-      </w:hyperlink>
-    </w:p>
-    <w:p>
-      <w:pPr>
-        <w:spacing w:before="120" w:after="120" w:line="288" w:lineRule="auto"/>
-        <w:jc w:val="both"/>
-        <w:rPr>
-          <w:rFonts w:ascii="Times New Roman" w:hAnsi="Times New Roman"/>
-          <w:b/>
-          <w:bCs/>
-          <w:sz w:val="28"/>
-          <w:szCs w:val="28"/>
-        </w:rPr>
-      </w:pPr>
-      <w:r>
-        <w:rPr>
-          <w:rFonts w:ascii="Times New Roman" w:hAnsi="Times New Roman"/>
-          <w:b/>
-          <w:bCs/>
-          <w:noProof/>
-          <w:sz w:val="28"/>
-          <w:szCs w:val="28"/>
-        </w:rPr>
-        <w:drawing>
-          <wp:inline distT="0" distB="0" distL="0" distR="0" wp14:anchorId="63DE4A85" wp14:editId="61DDBAF0">
-            <wp:extent cx="6691630" cy="4762500"/>
-            <wp:effectExtent l="0" t="0" r="0" b="0"/>
-            <wp:docPr id="4" name="Picture 4"/>
-            <wp:cNvGraphicFramePr>
-              <a:graphicFrameLocks xmlns:a="http://schemas.openxmlformats.org/drawingml/2006/main" noChangeAspect="1"/>
-            </wp:cNvGraphicFramePr>
-            <a:graphic xmlns:a="http://schemas.openxmlformats.org/drawingml/2006/main">
-              <a:graphicData uri="http://schemas.openxmlformats.org/drawingml/2006/picture">
-                <pic:pic xmlns:pic="http://schemas.openxmlformats.org/drawingml/2006/picture">
-                  <pic:nvPicPr>
-                    <pic:cNvPr id="4" name="formNhanVien.PNG"/>
-                    <pic:cNvPicPr/>
-                  </pic:nvPicPr>
-                  <pic:blipFill>
-                    <a:blip r:embed="rId35">
-                      <a:extLst>
-                        <a:ext uri="{28A0092B-C50C-407E-A947-70E740481C1C}">
-                          <a14:useLocalDpi xmlns:a14="http://schemas.microsoft.com/office/drawing/2010/main" val="0"/>
-                        </a:ext>
-                      </a:extLst>
-                    </a:blip>
-                    <a:stretch>
-                      <a:fillRect/>
-                    </a:stretch>
-                  </pic:blipFill>
-                  <pic:spPr>
-                    <a:xfrm>
-                      <a:off x="0" y="0"/>
-                      <a:ext cx="6691630" cy="4762500"/>
-                    </a:xfrm>
-                    <a:prstGeom prst="rect">
-                      <a:avLst/>
-                    </a:prstGeom>
-                  </pic:spPr>
-                </pic:pic>
-              </a:graphicData>
-            </a:graphic>
-          </wp:inline>
-        </w:drawing>
-      </w:r>
-    </w:p>
-    <w:p>
-      <w:hyperlink r:id="rId36" w:history="1">
-        <w:r>
-          <w:rPr>
-            <w:rStyle w:val="Hyperlink"/>
-          </w:rPr>
-          <w:t>https://github.com/nguyentu9/018101059_018101128/blob/master/018101059_018101128/GUI/frmNhanVien.cs</w:t>
-        </w:r>
-      </w:hyperlink>
-    </w:p>
-    <w:p>
-      <w:pPr>
-        <w:spacing w:before="120" w:after="120" w:line="288" w:lineRule="auto"/>
-        <w:jc w:val="both"/>
-        <w:rPr>
-          <w:rFonts w:ascii="Times New Roman" w:hAnsi="Times New Roman"/>
-          <w:b/>
-          <w:bCs/>
-          <w:sz w:val="28"/>
-          <w:szCs w:val="28"/>
-        </w:rPr>
-      </w:pPr>
-    </w:p>
-    <w:p>
-      <w:pPr>
-        <w:spacing w:before="120" w:after="120" w:line="288" w:lineRule="auto"/>
-        <w:jc w:val="both"/>
-        <w:rPr>
-          <w:rFonts w:ascii="Times New Roman" w:hAnsi="Times New Roman"/>
-          <w:b/>
-          <w:bCs/>
-          <w:sz w:val="28"/>
-          <w:szCs w:val="28"/>
-        </w:rPr>
-      </w:pPr>
-      <w:r>
-        <w:rPr>
-          <w:rFonts w:ascii="Times New Roman" w:hAnsi="Times New Roman"/>
-          <w:b/>
-          <w:bCs/>
-          <w:noProof/>
-          <w:sz w:val="28"/>
-          <w:szCs w:val="28"/>
-        </w:rPr>
-        <w:drawing>
-          <wp:inline distT="0" distB="0" distL="0" distR="0" wp14:anchorId="1E2F1EF7" wp14:editId="0FD4E153">
-            <wp:extent cx="6691630" cy="4460875"/>
-            <wp:effectExtent l="0" t="0" r="0" b="0"/>
-            <wp:docPr id="10" name="Picture 10"/>
-            <wp:cNvGraphicFramePr>
-              <a:graphicFrameLocks xmlns:a="http://schemas.openxmlformats.org/drawingml/2006/main" noChangeAspect="1"/>
-            </wp:cNvGraphicFramePr>
-            <a:graphic xmlns:a="http://schemas.openxmlformats.org/drawingml/2006/main">
-              <a:graphicData uri="http://schemas.openxmlformats.org/drawingml/2006/picture">
-                <pic:pic xmlns:pic="http://schemas.openxmlformats.org/drawingml/2006/picture">
-                  <pic:nvPicPr>
-                    <pic:cNvPr id="10" name="formNCC.PNG"/>
-                    <pic:cNvPicPr/>
-                  </pic:nvPicPr>
-                  <pic:blipFill>
-                    <a:blip r:embed="rId37">
-                      <a:extLst>
-                        <a:ext uri="{28A0092B-C50C-407E-A947-70E740481C1C}">
-                          <a14:useLocalDpi xmlns:a14="http://schemas.microsoft.com/office/drawing/2010/main" val="0"/>
-                        </a:ext>
-                      </a:extLst>
-                    </a:blip>
-                    <a:stretch>
-                      <a:fillRect/>
-                    </a:stretch>
-                  </pic:blipFill>
-                  <pic:spPr>
-                    <a:xfrm>
-                      <a:off x="0" y="0"/>
-                      <a:ext cx="6691630" cy="4460875"/>
-                    </a:xfrm>
-                    <a:prstGeom prst="rect">
-                      <a:avLst/>
-                    </a:prstGeom>
-                  </pic:spPr>
-                </pic:pic>
-              </a:graphicData>
-            </a:graphic>
-          </wp:inline>
-        </w:drawing>
-      </w:r>
-    </w:p>
-    <w:p/>
-    <w:p>
-      <w:hyperlink r:id="rId38" w:history="1">
-        <w:r>
-          <w:rPr>
-            <w:rStyle w:val="Hyperlink"/>
-          </w:rPr>
-          <w:t>https://github.com/nguyentu9/018101059_018</w:t>
-        </w:r>
-        <w:r>
-          <w:rPr>
-            <w:rStyle w:val="Hyperlink"/>
-          </w:rPr>
-          <w:t>1</w:t>
-        </w:r>
-        <w:r>
-          <w:rPr>
-            <w:rStyle w:val="Hyperlink"/>
-          </w:rPr>
-          <w:t>01128/blob/master/018101059_018101128/GUI/frmNhaCungCap.cs</w:t>
-        </w:r>
-      </w:hyperlink>
-    </w:p>
-    <w:p>
-      <w:pPr>
-        <w:spacing w:after="200" w:line="276" w:lineRule="auto"/>
-        <w:rPr>
-          <w:rFonts w:ascii="Times New Roman" w:hAnsi="Times New Roman"/>
-          <w:b/>
-          <w:bCs/>
-          <w:sz w:val="28"/>
-          <w:szCs w:val="28"/>
-        </w:rPr>
-      </w:pPr>
-      <w:r>
-        <w:rPr>
-          <w:rFonts w:ascii="Times New Roman" w:hAnsi="Times New Roman"/>
-          <w:b/>
-          <w:bCs/>
-          <w:sz w:val="28"/>
-          <w:szCs w:val="28"/>
-        </w:rPr>
-        <w:br w:type="page"/>
-      </w:r>
-    </w:p>
-    <w:p>
-      <w:pPr>
-        <w:spacing w:before="120" w:after="120" w:line="288" w:lineRule="auto"/>
-        <w:jc w:val="both"/>
-        <w:rPr>
-          <w:rFonts w:ascii="Times New Roman" w:hAnsi="Times New Roman"/>
-          <w:b/>
-          <w:bCs/>
-          <w:sz w:val="28"/>
-          <w:szCs w:val="28"/>
-        </w:rPr>
-      </w:pPr>
-      <w:r>
-        <w:rPr>
-          <w:rFonts w:ascii="Times New Roman" w:hAnsi="Times New Roman"/>
-          <w:b/>
-          <w:bCs/>
-          <w:noProof/>
-          <w:sz w:val="28"/>
-          <w:szCs w:val="28"/>
-        </w:rPr>
-        <w:lastRenderedPageBreak/>
-        <w:drawing>
-          <wp:anchor distT="0" distB="0" distL="114300" distR="114300" simplePos="0" relativeHeight="251671552" behindDoc="0" locked="0" layoutInCell="1" allowOverlap="1" wp14:anchorId="77D07210" wp14:editId="659C1137">
-            <wp:simplePos x="0" y="0"/>
-            <wp:positionH relativeFrom="margin">
-              <wp:posOffset>391160</wp:posOffset>
-            </wp:positionH>
-            <wp:positionV relativeFrom="margin">
-              <wp:posOffset>163195</wp:posOffset>
-            </wp:positionV>
-            <wp:extent cx="5722620" cy="3794760"/>
-            <wp:effectExtent l="0" t="0" r="0" b="0"/>
-            <wp:wrapSquare wrapText="bothSides"/>
-            <wp:docPr id="11" name="Picture 11"/>
-            <wp:cNvGraphicFramePr>
-              <a:graphicFrameLocks xmlns:a="http://schemas.openxmlformats.org/drawingml/2006/main" noChangeAspect="1"/>
-            </wp:cNvGraphicFramePr>
-            <a:graphic xmlns:a="http://schemas.openxmlformats.org/drawingml/2006/main">
-              <a:graphicData uri="http://schemas.openxmlformats.org/drawingml/2006/picture">
-                <pic:pic xmlns:pic="http://schemas.openxmlformats.org/drawingml/2006/picture">
-                  <pic:nvPicPr>
-                    <pic:cNvPr id="11" name="formtacgia.PNG"/>
-                    <pic:cNvPicPr/>
-                  </pic:nvPicPr>
-                  <pic:blipFill>
-                    <a:blip r:embed="rId39">
-                      <a:extLst>
-                        <a:ext uri="{28A0092B-C50C-407E-A947-70E740481C1C}">
-                          <a14:useLocalDpi xmlns:a14="http://schemas.microsoft.com/office/drawing/2010/main" val="0"/>
-                        </a:ext>
-                      </a:extLst>
-                    </a:blip>
-                    <a:stretch>
-                      <a:fillRect/>
-                    </a:stretch>
-                  </pic:blipFill>
-                  <pic:spPr>
-                    <a:xfrm>
-                      <a:off x="0" y="0"/>
-                      <a:ext cx="5722620" cy="3794760"/>
-                    </a:xfrm>
-                    <a:prstGeom prst="rect">
-                      <a:avLst/>
-                    </a:prstGeom>
-                  </pic:spPr>
-                </pic:pic>
-              </a:graphicData>
-            </a:graphic>
-          </wp:anchor>
-        </w:drawing>
-      </w:r>
-    </w:p>
-    <w:p>
-      <w:pPr>
-        <w:spacing w:before="120" w:after="120" w:line="288" w:lineRule="auto"/>
-        <w:jc w:val="both"/>
-        <w:rPr>
-          <w:rFonts w:ascii="Times New Roman" w:hAnsi="Times New Roman"/>
-          <w:b/>
-          <w:bCs/>
-          <w:sz w:val="28"/>
-          <w:szCs w:val="28"/>
-        </w:rPr>
-      </w:pPr>
-    </w:p>
-    <w:p>
-      <w:pPr>
-        <w:spacing w:before="120" w:after="120" w:line="288" w:lineRule="auto"/>
-        <w:jc w:val="both"/>
-        <w:rPr>
-          <w:rFonts w:ascii="Times New Roman" w:hAnsi="Times New Roman"/>
-          <w:b/>
-          <w:bCs/>
-          <w:sz w:val="28"/>
-          <w:szCs w:val="28"/>
-        </w:rPr>
-      </w:pPr>
-    </w:p>
-    <w:p>
-      <w:pPr>
-        <w:spacing w:before="120" w:after="120" w:line="288" w:lineRule="auto"/>
-        <w:jc w:val="both"/>
-        <w:rPr>
-          <w:rFonts w:ascii="Times New Roman" w:hAnsi="Times New Roman"/>
-          <w:b/>
-          <w:bCs/>
-          <w:sz w:val="28"/>
-          <w:szCs w:val="28"/>
-        </w:rPr>
-      </w:pPr>
-    </w:p>
-    <w:p>
-      <w:pPr>
-        <w:spacing w:before="120" w:after="120" w:line="288" w:lineRule="auto"/>
-        <w:jc w:val="both"/>
-        <w:rPr>
-          <w:rFonts w:ascii="Times New Roman" w:hAnsi="Times New Roman"/>
-          <w:b/>
-          <w:bCs/>
-          <w:sz w:val="28"/>
-          <w:szCs w:val="28"/>
-        </w:rPr>
-      </w:pPr>
-    </w:p>
-    <w:p>
-      <w:pPr>
-        <w:spacing w:before="120" w:after="120" w:line="288" w:lineRule="auto"/>
-        <w:jc w:val="both"/>
-        <w:rPr>
-          <w:rFonts w:ascii="Times New Roman" w:hAnsi="Times New Roman"/>
-          <w:b/>
-          <w:bCs/>
-          <w:sz w:val="28"/>
-          <w:szCs w:val="28"/>
-        </w:rPr>
-      </w:pPr>
-    </w:p>
-    <w:p>
-      <w:pPr>
-        <w:spacing w:before="120" w:after="120" w:line="288" w:lineRule="auto"/>
-        <w:jc w:val="both"/>
-        <w:rPr>
-          <w:rFonts w:ascii="Times New Roman" w:hAnsi="Times New Roman"/>
-          <w:b/>
-          <w:bCs/>
-          <w:sz w:val="28"/>
-          <w:szCs w:val="28"/>
-        </w:rPr>
-      </w:pPr>
-    </w:p>
-    <w:p>
-      <w:pPr>
-        <w:spacing w:before="120" w:after="120" w:line="288" w:lineRule="auto"/>
-        <w:jc w:val="both"/>
-        <w:rPr>
-          <w:rFonts w:ascii="Times New Roman" w:hAnsi="Times New Roman"/>
-          <w:b/>
-          <w:bCs/>
-          <w:sz w:val="28"/>
-          <w:szCs w:val="28"/>
-        </w:rPr>
-      </w:pPr>
-    </w:p>
-    <w:p>
-      <w:pPr>
-        <w:spacing w:before="120" w:after="120" w:line="288" w:lineRule="auto"/>
-        <w:jc w:val="both"/>
-        <w:rPr>
-          <w:rFonts w:ascii="Times New Roman" w:hAnsi="Times New Roman"/>
-          <w:b/>
-          <w:bCs/>
-          <w:sz w:val="28"/>
-          <w:szCs w:val="28"/>
-        </w:rPr>
-      </w:pPr>
-    </w:p>
-    <w:p>
-      <w:pPr>
-        <w:spacing w:before="120" w:after="120" w:line="288" w:lineRule="auto"/>
-        <w:jc w:val="both"/>
-        <w:rPr>
-          <w:rFonts w:ascii="Times New Roman" w:hAnsi="Times New Roman"/>
-          <w:b/>
-          <w:bCs/>
-          <w:sz w:val="28"/>
-          <w:szCs w:val="28"/>
-        </w:rPr>
-      </w:pPr>
-    </w:p>
-    <w:p>
-      <w:pPr>
-        <w:spacing w:before="120" w:after="120" w:line="288" w:lineRule="auto"/>
-        <w:jc w:val="both"/>
-        <w:rPr>
-          <w:rFonts w:ascii="Times New Roman" w:hAnsi="Times New Roman"/>
-          <w:b/>
-          <w:bCs/>
-          <w:sz w:val="28"/>
-          <w:szCs w:val="28"/>
-        </w:rPr>
-      </w:pPr>
-    </w:p>
-    <w:p>
-      <w:pPr>
-        <w:spacing w:before="120" w:after="120" w:line="288" w:lineRule="auto"/>
-        <w:jc w:val="both"/>
-        <w:rPr>
-          <w:rFonts w:ascii="Times New Roman" w:hAnsi="Times New Roman"/>
-          <w:b/>
-          <w:bCs/>
-          <w:sz w:val="28"/>
-          <w:szCs w:val="28"/>
-        </w:rPr>
-      </w:pPr>
-    </w:p>
-    <w:p>
-      <w:pPr>
-        <w:spacing w:before="120" w:after="120" w:line="288" w:lineRule="auto"/>
-        <w:jc w:val="both"/>
-        <w:rPr>
-          <w:rFonts w:ascii="Times New Roman" w:hAnsi="Times New Roman"/>
-          <w:b/>
-          <w:bCs/>
-          <w:sz w:val="28"/>
-          <w:szCs w:val="28"/>
-        </w:rPr>
-      </w:pPr>
-    </w:p>
-    <w:p>
-      <w:hyperlink r:id="rId40" w:history="1">
-        <w:r>
-          <w:rPr>
-            <w:rStyle w:val="Hyperlink"/>
-          </w:rPr>
-          <w:t>https://github.co</w:t>
-        </w:r>
-        <w:r>
-          <w:rPr>
-            <w:rStyle w:val="Hyperlink"/>
-          </w:rPr>
-          <w:t>m</w:t>
-        </w:r>
-        <w:r>
-          <w:rPr>
-            <w:rStyle w:val="Hyperlink"/>
-          </w:rPr>
-          <w:t>/nguyentu9/018101059_018101128/blob/master/018101059_018101128/GUI/frmTacGia.cs</w:t>
-        </w:r>
-      </w:hyperlink>
-    </w:p>
-    <w:p>
-      <w:pPr>
-        <w:spacing w:before="120" w:after="120" w:line="288" w:lineRule="auto"/>
-        <w:jc w:val="both"/>
-        <w:rPr>
-          <w:rFonts w:ascii="Times New Roman" w:hAnsi="Times New Roman"/>
-          <w:b/>
-          <w:bCs/>
-          <w:sz w:val="28"/>
-          <w:szCs w:val="28"/>
-        </w:rPr>
-      </w:pPr>
     </w:p>
     <w:sectPr>
       <w:pgSz w:w="12240" w:h="15840"/>
@@ -8827,8 +9474,8 @@
 </file>
 
 <file path=word/numbering.xml><?xml version="1.0" encoding="utf-8"?>
-<w:numbering xmlns:wpc="http://schemas.microsoft.com/office/word/2010/wordprocessingCanvas" xmlns:mc="http://schemas.openxmlformats.org/markup-compatibility/2006" xmlns:o="urn:schemas-microsoft-com:office:office" xmlns:r="http://schemas.openxmlformats.org/officeDocument/2006/relationships" xmlns:m="http://schemas.openxmlformats.org/officeDocument/2006/math" xmlns:v="urn:schemas-microsoft-com:vml" xmlns:wp14="http://schemas.microsoft.com/office/word/2010/wordprocessingDrawing" xmlns:wp="http://schemas.openxmlformats.org/drawingml/2006/wordprocessingDrawing" xmlns:w10="urn:schemas-microsoft-com:office:word" xmlns:w="http://schemas.openxmlformats.org/wordprocessingml/2006/main" xmlns:w14="http://schemas.microsoft.com/office/word/2010/wordml" xmlns:wpg="http://schemas.microsoft.com/office/word/2010/wordprocessingGroup" xmlns:wpi="http://schemas.microsoft.com/office/word/2010/wordprocessingInk" xmlns:wne="http://schemas.microsoft.com/office/word/2006/wordml" xmlns:wps="http://schemas.microsoft.com/office/word/2010/wordprocessingShape" mc:Ignorable="w14 wp14">
-  <w:abstractNum w:abstractNumId="0">
+<w:numbering xmlns:wpc="http://schemas.microsoft.com/office/word/2010/wordprocessingCanvas" xmlns:cx="http://schemas.microsoft.com/office/drawing/2014/chartex" xmlns:cx1="http://schemas.microsoft.com/office/drawing/2015/9/8/chartex" xmlns:cx2="http://schemas.microsoft.com/office/drawing/2015/10/21/chartex" xmlns:cx3="http://schemas.microsoft.com/office/drawing/2016/5/9/chartex" xmlns:cx4="http://schemas.microsoft.com/office/drawing/2016/5/10/chartex" xmlns:cx5="http://schemas.microsoft.com/office/drawing/2016/5/11/chartex" xmlns:cx6="http://schemas.microsoft.com/office/drawing/2016/5/12/chartex" xmlns:cx7="http://schemas.microsoft.com/office/drawing/2016/5/13/chartex" xmlns:cx8="http://schemas.microsoft.com/office/drawing/2016/5/14/chartex" xmlns:mc="http://schemas.openxmlformats.org/markup-compatibility/2006" xmlns:aink="http://schemas.microsoft.com/office/drawing/2016/ink" xmlns:am3d="http://schemas.microsoft.com/office/drawing/2017/model3d" xmlns:o="urn:schemas-microsoft-com:office:office" xmlns:r="http://schemas.openxmlformats.org/officeDocument/2006/relationships" xmlns:m="http://schemas.openxmlformats.org/officeDocument/2006/math" xmlns:v="urn:schemas-microsoft-com:vml" xmlns:wp14="http://schemas.microsoft.com/office/word/2010/wordprocessingDrawing" xmlns:wp="http://schemas.openxmlformats.org/drawingml/2006/wordprocessingDrawing" xmlns:w10="urn:schemas-microsoft-com:office:word" xmlns:w="http://schemas.openxmlformats.org/wordprocessingml/2006/main" xmlns:w14="http://schemas.microsoft.com/office/word/2010/wordml" xmlns:w15="http://schemas.microsoft.com/office/word/2012/wordml" xmlns:w16cid="http://schemas.microsoft.com/office/word/2016/wordml/cid" xmlns:w16se="http://schemas.microsoft.com/office/word/2015/wordml/symex" xmlns:wpg="http://schemas.microsoft.com/office/word/2010/wordprocessingGroup" xmlns:wpi="http://schemas.microsoft.com/office/word/2010/wordprocessingInk" xmlns:wne="http://schemas.microsoft.com/office/word/2006/wordml" xmlns:wps="http://schemas.microsoft.com/office/word/2010/wordprocessingShape" mc:Ignorable="w14 w15 w16se w16cid wp14">
+  <w:abstractNum w:abstractNumId="0" w15:restartNumberingAfterBreak="0">
     <w:nsid w:val="119A6550"/>
     <w:multiLevelType w:val="multilevel"/>
     <w:tmpl w:val="119A6550"/>
@@ -8941,7 +9588,7 @@
       </w:rPr>
     </w:lvl>
   </w:abstractNum>
-  <w:abstractNum w:abstractNumId="1">
+  <w:abstractNum w:abstractNumId="1" w15:restartNumberingAfterBreak="0">
     <w:nsid w:val="19603565"/>
     <w:multiLevelType w:val="hybridMultilevel"/>
     <w:tmpl w:val="E83E24FC"/>
@@ -9030,7 +9677,7 @@
       </w:pPr>
     </w:lvl>
   </w:abstractNum>
-  <w:abstractNum w:abstractNumId="2">
+  <w:abstractNum w:abstractNumId="2" w15:restartNumberingAfterBreak="0">
     <w:nsid w:val="3F473593"/>
     <w:multiLevelType w:val="multilevel"/>
     <w:tmpl w:val="3F473593"/>
@@ -9116,7 +9763,7 @@
       </w:pPr>
     </w:lvl>
   </w:abstractNum>
-  <w:abstractNum w:abstractNumId="3">
+  <w:abstractNum w:abstractNumId="3" w15:restartNumberingAfterBreak="0">
     <w:nsid w:val="6EFD338D"/>
     <w:multiLevelType w:val="hybridMultilevel"/>
     <w:tmpl w:val="B2062760"/>
@@ -9218,7 +9865,7 @@
 </file>
 
 <file path=word/styles.xml><?xml version="1.0" encoding="utf-8"?>
-<w:styles xmlns:mc="http://schemas.openxmlformats.org/markup-compatibility/2006" xmlns:r="http://schemas.openxmlformats.org/officeDocument/2006/relationships" xmlns:w="http://schemas.openxmlformats.org/wordprocessingml/2006/main" xmlns:w14="http://schemas.microsoft.com/office/word/2010/wordml" mc:Ignorable="w14">
+<w:styles xmlns:mc="http://schemas.openxmlformats.org/markup-compatibility/2006" xmlns:r="http://schemas.openxmlformats.org/officeDocument/2006/relationships" xmlns:w="http://schemas.openxmlformats.org/wordprocessingml/2006/main" xmlns:w14="http://schemas.microsoft.com/office/word/2010/wordml" xmlns:w15="http://schemas.microsoft.com/office/word/2012/wordml" xmlns:w16cid="http://schemas.microsoft.com/office/word/2016/wordml/cid" xmlns:w16se="http://schemas.microsoft.com/office/word/2015/wordml/symex" mc:Ignorable="w14 w15 w16se w16cid">
   <w:docDefaults>
     <w:rPrDefault>
       <w:rPr>
@@ -9232,152 +9879,383 @@
       </w:pPr>
     </w:pPrDefault>
   </w:docDefaults>
-  <w:latentStyles w:defLockedState="0" w:defUIPriority="0" w:defSemiHidden="1" w:defUnhideWhenUsed="1" w:defQFormat="0" w:count="267">
-    <w:lsdException w:name="Normal" w:semiHidden="0" w:unhideWhenUsed="0" w:qFormat="1"/>
-    <w:lsdException w:name="heading 1" w:semiHidden="0" w:uiPriority="9" w:unhideWhenUsed="0" w:qFormat="1"/>
-    <w:lsdException w:name="heading 2" w:semiHidden="0" w:uiPriority="9" w:qFormat="1"/>
-    <w:lsdException w:name="heading 3" w:uiPriority="9" w:qFormat="1"/>
-    <w:lsdException w:name="heading 4" w:uiPriority="9" w:qFormat="1"/>
-    <w:lsdException w:name="heading 5" w:uiPriority="9" w:qFormat="1"/>
-    <w:lsdException w:name="heading 6" w:uiPriority="9" w:qFormat="1"/>
-    <w:lsdException w:name="heading 7" w:uiPriority="9" w:qFormat="1"/>
-    <w:lsdException w:name="heading 8" w:uiPriority="9" w:qFormat="1"/>
-    <w:lsdException w:name="heading 9" w:uiPriority="9" w:qFormat="1"/>
-    <w:lsdException w:name="toc 1" w:uiPriority="39"/>
-    <w:lsdException w:name="toc 2" w:uiPriority="39"/>
-    <w:lsdException w:name="toc 3" w:uiPriority="39"/>
-    <w:lsdException w:name="toc 4" w:uiPriority="39"/>
-    <w:lsdException w:name="toc 5" w:uiPriority="39"/>
-    <w:lsdException w:name="toc 6" w:uiPriority="39"/>
-    <w:lsdException w:name="toc 7" w:uiPriority="39"/>
-    <w:lsdException w:name="toc 8" w:uiPriority="39"/>
-    <w:lsdException w:name="toc 9" w:uiPriority="39"/>
-    <w:lsdException w:name="caption" w:uiPriority="35" w:qFormat="1"/>
-    <w:lsdException w:name="Title" w:semiHidden="0" w:uiPriority="10" w:unhideWhenUsed="0" w:qFormat="1"/>
-    <w:lsdException w:name="Default Paragraph Font" w:uiPriority="1"/>
-    <w:lsdException w:name="Subtitle" w:semiHidden="0" w:uiPriority="11" w:unhideWhenUsed="0" w:qFormat="1"/>
-    <w:lsdException w:name="Hyperlink" w:semiHidden="0" w:uiPriority="99"/>
-    <w:lsdException w:name="Strong" w:semiHidden="0" w:uiPriority="22" w:unhideWhenUsed="0" w:qFormat="1"/>
-    <w:lsdException w:name="Emphasis" w:semiHidden="0" w:uiPriority="20" w:unhideWhenUsed="0" w:qFormat="1"/>
-    <w:lsdException w:name="HTML Top of Form" w:uiPriority="99"/>
-    <w:lsdException w:name="HTML Bottom of Form" w:uiPriority="99"/>
-    <w:lsdException w:name="Normal Table" w:uiPriority="99"/>
-    <w:lsdException w:name="No List" w:uiPriority="99"/>
-    <w:lsdException w:name="Outline List 1" w:uiPriority="99"/>
-    <w:lsdException w:name="Outline List 2" w:uiPriority="99"/>
-    <w:lsdException w:name="Outline List 3" w:uiPriority="99"/>
-    <w:lsdException w:name="Table Grid" w:semiHidden="0" w:uiPriority="39" w:unhideWhenUsed="0"/>
-    <w:lsdException w:name="Placeholder Text" w:uiPriority="99"/>
-    <w:lsdException w:name="No Spacing" w:uiPriority="99"/>
-    <w:lsdException w:name="Light Shading" w:semiHidden="0" w:uiPriority="60" w:unhideWhenUsed="0"/>
-    <w:lsdException w:name="Light List" w:semiHidden="0" w:uiPriority="61" w:unhideWhenUsed="0"/>
-    <w:lsdException w:name="Light Grid" w:semiHidden="0" w:uiPriority="62" w:unhideWhenUsed="0"/>
-    <w:lsdException w:name="Medium Shading 1" w:semiHidden="0" w:uiPriority="63" w:unhideWhenUsed="0"/>
-    <w:lsdException w:name="Medium Shading 2" w:semiHidden="0" w:uiPriority="64" w:unhideWhenUsed="0"/>
-    <w:lsdException w:name="Medium List 1" w:semiHidden="0" w:uiPriority="65" w:unhideWhenUsed="0"/>
-    <w:lsdException w:name="Medium List 2" w:semiHidden="0" w:uiPriority="66" w:unhideWhenUsed="0"/>
-    <w:lsdException w:name="Medium Grid 1" w:semiHidden="0" w:uiPriority="67" w:unhideWhenUsed="0"/>
-    <w:lsdException w:name="Medium Grid 2" w:semiHidden="0" w:uiPriority="68" w:unhideWhenUsed="0"/>
-    <w:lsdException w:name="Medium Grid 3" w:semiHidden="0" w:uiPriority="69" w:unhideWhenUsed="0"/>
-    <w:lsdException w:name="Dark List" w:semiHidden="0" w:uiPriority="70" w:unhideWhenUsed="0"/>
-    <w:lsdException w:name="Colorful Shading" w:semiHidden="0" w:uiPriority="71" w:unhideWhenUsed="0"/>
-    <w:lsdException w:name="Colorful List" w:semiHidden="0" w:uiPriority="72" w:unhideWhenUsed="0"/>
-    <w:lsdException w:name="Colorful Grid" w:semiHidden="0" w:uiPriority="73" w:unhideWhenUsed="0"/>
-    <w:lsdException w:name="Light Shading Accent 1" w:semiHidden="0" w:uiPriority="60" w:unhideWhenUsed="0"/>
-    <w:lsdException w:name="Light List Accent 1" w:semiHidden="0" w:uiPriority="61" w:unhideWhenUsed="0"/>
-    <w:lsdException w:name="Light Grid Accent 1" w:semiHidden="0" w:uiPriority="62" w:unhideWhenUsed="0"/>
-    <w:lsdException w:name="Medium Shading 1 Accent 1" w:semiHidden="0" w:uiPriority="63" w:unhideWhenUsed="0"/>
-    <w:lsdException w:name="Medium Shading 2 Accent 1" w:semiHidden="0" w:uiPriority="64" w:unhideWhenUsed="0"/>
-    <w:lsdException w:name="Medium List 1 Accent 1" w:semiHidden="0" w:uiPriority="65" w:unhideWhenUsed="0"/>
-    <w:lsdException w:name="Revision" w:uiPriority="99" w:unhideWhenUsed="0"/>
-    <w:lsdException w:name="List Paragraph" w:semiHidden="0" w:uiPriority="99" w:unhideWhenUsed="0"/>
-    <w:lsdException w:name="Quote" w:semiHidden="0" w:uiPriority="99" w:unhideWhenUsed="0"/>
-    <w:lsdException w:name="Intense Quote" w:semiHidden="0" w:uiPriority="99" w:unhideWhenUsed="0"/>
-    <w:lsdException w:name="Medium List 2 Accent 1" w:semiHidden="0" w:uiPriority="66" w:unhideWhenUsed="0"/>
-    <w:lsdException w:name="Medium Grid 1 Accent 1" w:semiHidden="0" w:uiPriority="67" w:unhideWhenUsed="0"/>
-    <w:lsdException w:name="Medium Grid 2 Accent 1" w:semiHidden="0" w:uiPriority="68" w:unhideWhenUsed="0"/>
-    <w:lsdException w:name="Medium Grid 3 Accent 1" w:semiHidden="0" w:uiPriority="69" w:unhideWhenUsed="0"/>
-    <w:lsdException w:name="Dark List Accent 1" w:semiHidden="0" w:uiPriority="70" w:unhideWhenUsed="0"/>
-    <w:lsdException w:name="Colorful Shading Accent 1" w:semiHidden="0" w:uiPriority="71" w:unhideWhenUsed="0"/>
-    <w:lsdException w:name="Colorful List Accent 1" w:semiHidden="0" w:uiPriority="72" w:unhideWhenUsed="0"/>
-    <w:lsdException w:name="Colorful Grid Accent 1" w:semiHidden="0" w:uiPriority="73" w:unhideWhenUsed="0"/>
-    <w:lsdException w:name="Light Shading Accent 2" w:semiHidden="0" w:uiPriority="60" w:unhideWhenUsed="0"/>
-    <w:lsdException w:name="Light List Accent 2" w:semiHidden="0" w:uiPriority="61" w:unhideWhenUsed="0"/>
-    <w:lsdException w:name="Light Grid Accent 2" w:semiHidden="0" w:uiPriority="62" w:unhideWhenUsed="0"/>
-    <w:lsdException w:name="Medium Shading 1 Accent 2" w:semiHidden="0" w:uiPriority="63" w:unhideWhenUsed="0"/>
-    <w:lsdException w:name="Medium Shading 2 Accent 2" w:semiHidden="0" w:uiPriority="64" w:unhideWhenUsed="0"/>
-    <w:lsdException w:name="Medium List 1 Accent 2" w:semiHidden="0" w:uiPriority="65" w:unhideWhenUsed="0"/>
-    <w:lsdException w:name="Medium List 2 Accent 2" w:semiHidden="0" w:uiPriority="66" w:unhideWhenUsed="0"/>
-    <w:lsdException w:name="Medium Grid 1 Accent 2" w:semiHidden="0" w:uiPriority="67" w:unhideWhenUsed="0"/>
-    <w:lsdException w:name="Medium Grid 2 Accent 2" w:semiHidden="0" w:uiPriority="68" w:unhideWhenUsed="0"/>
-    <w:lsdException w:name="Medium Grid 3 Accent 2" w:semiHidden="0" w:uiPriority="69" w:unhideWhenUsed="0"/>
-    <w:lsdException w:name="Dark List Accent 2" w:semiHidden="0" w:uiPriority="70" w:unhideWhenUsed="0"/>
-    <w:lsdException w:name="Colorful Shading Accent 2" w:semiHidden="0" w:uiPriority="71" w:unhideWhenUsed="0"/>
-    <w:lsdException w:name="Colorful List Accent 2" w:semiHidden="0" w:uiPriority="72" w:unhideWhenUsed="0"/>
-    <w:lsdException w:name="Colorful Grid Accent 2" w:semiHidden="0" w:uiPriority="73" w:unhideWhenUsed="0"/>
-    <w:lsdException w:name="Light Shading Accent 3" w:semiHidden="0" w:uiPriority="60" w:unhideWhenUsed="0"/>
-    <w:lsdException w:name="Light List Accent 3" w:semiHidden="0" w:uiPriority="61" w:unhideWhenUsed="0"/>
-    <w:lsdException w:name="Light Grid Accent 3" w:semiHidden="0" w:uiPriority="62" w:unhideWhenUsed="0"/>
-    <w:lsdException w:name="Medium Shading 1 Accent 3" w:semiHidden="0" w:uiPriority="63" w:unhideWhenUsed="0"/>
-    <w:lsdException w:name="Medium Shading 2 Accent 3" w:semiHidden="0" w:uiPriority="64" w:unhideWhenUsed="0"/>
-    <w:lsdException w:name="Medium List 1 Accent 3" w:semiHidden="0" w:uiPriority="65" w:unhideWhenUsed="0"/>
-    <w:lsdException w:name="Medium List 2 Accent 3" w:semiHidden="0" w:uiPriority="66" w:unhideWhenUsed="0"/>
-    <w:lsdException w:name="Medium Grid 1 Accent 3" w:semiHidden="0" w:uiPriority="67" w:unhideWhenUsed="0"/>
-    <w:lsdException w:name="Medium Grid 2 Accent 3" w:semiHidden="0" w:uiPriority="68" w:unhideWhenUsed="0"/>
-    <w:lsdException w:name="Medium Grid 3 Accent 3" w:semiHidden="0" w:uiPriority="69" w:unhideWhenUsed="0"/>
-    <w:lsdException w:name="Dark List Accent 3" w:semiHidden="0" w:uiPriority="70" w:unhideWhenUsed="0"/>
-    <w:lsdException w:name="Colorful Shading Accent 3" w:semiHidden="0" w:uiPriority="71" w:unhideWhenUsed="0"/>
-    <w:lsdException w:name="Colorful List Accent 3" w:semiHidden="0" w:uiPriority="72" w:unhideWhenUsed="0"/>
-    <w:lsdException w:name="Colorful Grid Accent 3" w:semiHidden="0" w:uiPriority="73" w:unhideWhenUsed="0"/>
-    <w:lsdException w:name="Light Shading Accent 4" w:semiHidden="0" w:uiPriority="60" w:unhideWhenUsed="0"/>
-    <w:lsdException w:name="Light List Accent 4" w:semiHidden="0" w:uiPriority="61" w:unhideWhenUsed="0"/>
-    <w:lsdException w:name="Light Grid Accent 4" w:semiHidden="0" w:uiPriority="62" w:unhideWhenUsed="0"/>
-    <w:lsdException w:name="Medium Shading 1 Accent 4" w:semiHidden="0" w:uiPriority="63" w:unhideWhenUsed="0"/>
-    <w:lsdException w:name="Medium Shading 2 Accent 4" w:semiHidden="0" w:uiPriority="64" w:unhideWhenUsed="0"/>
-    <w:lsdException w:name="Medium List 1 Accent 4" w:semiHidden="0" w:uiPriority="65" w:unhideWhenUsed="0"/>
-    <w:lsdException w:name="Medium List 2 Accent 4" w:semiHidden="0" w:uiPriority="66" w:unhideWhenUsed="0"/>
-    <w:lsdException w:name="Medium Grid 1 Accent 4" w:semiHidden="0" w:uiPriority="67" w:unhideWhenUsed="0"/>
-    <w:lsdException w:name="Medium Grid 2 Accent 4" w:semiHidden="0" w:uiPriority="68" w:unhideWhenUsed="0"/>
-    <w:lsdException w:name="Medium Grid 3 Accent 4" w:semiHidden="0" w:uiPriority="69" w:unhideWhenUsed="0"/>
-    <w:lsdException w:name="Dark List Accent 4" w:semiHidden="0" w:uiPriority="70" w:unhideWhenUsed="0"/>
-    <w:lsdException w:name="Colorful Shading Accent 4" w:semiHidden="0" w:uiPriority="71" w:unhideWhenUsed="0"/>
-    <w:lsdException w:name="Colorful List Accent 4" w:semiHidden="0" w:uiPriority="72" w:unhideWhenUsed="0"/>
-    <w:lsdException w:name="Colorful Grid Accent 4" w:semiHidden="0" w:uiPriority="73" w:unhideWhenUsed="0"/>
-    <w:lsdException w:name="Light Shading Accent 5" w:semiHidden="0" w:uiPriority="60" w:unhideWhenUsed="0"/>
-    <w:lsdException w:name="Light List Accent 5" w:semiHidden="0" w:uiPriority="61" w:unhideWhenUsed="0"/>
-    <w:lsdException w:name="Light Grid Accent 5" w:semiHidden="0" w:uiPriority="62" w:unhideWhenUsed="0"/>
-    <w:lsdException w:name="Medium Shading 1 Accent 5" w:semiHidden="0" w:uiPriority="63" w:unhideWhenUsed="0"/>
-    <w:lsdException w:name="Medium Shading 2 Accent 5" w:semiHidden="0" w:uiPriority="64" w:unhideWhenUsed="0"/>
-    <w:lsdException w:name="Medium List 1 Accent 5" w:semiHidden="0" w:uiPriority="65" w:unhideWhenUsed="0"/>
-    <w:lsdException w:name="Medium List 2 Accent 5" w:semiHidden="0" w:uiPriority="66" w:unhideWhenUsed="0"/>
-    <w:lsdException w:name="Medium Grid 1 Accent 5" w:semiHidden="0" w:uiPriority="67" w:unhideWhenUsed="0"/>
-    <w:lsdException w:name="Medium Grid 2 Accent 5" w:semiHidden="0" w:uiPriority="68" w:unhideWhenUsed="0"/>
-    <w:lsdException w:name="Medium Grid 3 Accent 5" w:semiHidden="0" w:uiPriority="69" w:unhideWhenUsed="0"/>
-    <w:lsdException w:name="Dark List Accent 5" w:semiHidden="0" w:uiPriority="70" w:unhideWhenUsed="0"/>
-    <w:lsdException w:name="Colorful Shading Accent 5" w:semiHidden="0" w:uiPriority="71" w:unhideWhenUsed="0"/>
-    <w:lsdException w:name="Colorful List Accent 5" w:semiHidden="0" w:uiPriority="72" w:unhideWhenUsed="0"/>
-    <w:lsdException w:name="Colorful Grid Accent 5" w:semiHidden="0" w:uiPriority="73" w:unhideWhenUsed="0"/>
-    <w:lsdException w:name="Light Shading Accent 6" w:semiHidden="0" w:uiPriority="60" w:unhideWhenUsed="0"/>
-    <w:lsdException w:name="Light List Accent 6" w:semiHidden="0" w:uiPriority="61" w:unhideWhenUsed="0"/>
-    <w:lsdException w:name="Light Grid Accent 6" w:semiHidden="0" w:uiPriority="62" w:unhideWhenUsed="0"/>
-    <w:lsdException w:name="Medium Shading 1 Accent 6" w:semiHidden="0" w:uiPriority="63" w:unhideWhenUsed="0"/>
-    <w:lsdException w:name="Medium Shading 2 Accent 6" w:semiHidden="0" w:uiPriority="64" w:unhideWhenUsed="0"/>
-    <w:lsdException w:name="Medium List 1 Accent 6" w:semiHidden="0" w:uiPriority="65" w:unhideWhenUsed="0"/>
-    <w:lsdException w:name="Medium List 2 Accent 6" w:semiHidden="0" w:uiPriority="66" w:unhideWhenUsed="0"/>
-    <w:lsdException w:name="Medium Grid 1 Accent 6" w:semiHidden="0" w:uiPriority="67" w:unhideWhenUsed="0"/>
-    <w:lsdException w:name="Medium Grid 2 Accent 6" w:semiHidden="0" w:uiPriority="68" w:unhideWhenUsed="0"/>
-    <w:lsdException w:name="Medium Grid 3 Accent 6" w:semiHidden="0" w:uiPriority="69" w:unhideWhenUsed="0"/>
-    <w:lsdException w:name="Dark List Accent 6" w:semiHidden="0" w:uiPriority="70" w:unhideWhenUsed="0"/>
-    <w:lsdException w:name="Colorful Shading Accent 6" w:semiHidden="0" w:uiPriority="71" w:unhideWhenUsed="0"/>
-    <w:lsdException w:name="Colorful List Accent 6" w:semiHidden="0" w:uiPriority="72" w:unhideWhenUsed="0"/>
-    <w:lsdException w:name="Colorful Grid Accent 6" w:semiHidden="0" w:uiPriority="73" w:unhideWhenUsed="0"/>
-    <w:lsdException w:name="Subtle Emphasis" w:semiHidden="0" w:uiPriority="19" w:unhideWhenUsed="0" w:qFormat="1"/>
-    <w:lsdException w:name="Intense Emphasis" w:semiHidden="0" w:uiPriority="21" w:unhideWhenUsed="0" w:qFormat="1"/>
-    <w:lsdException w:name="Subtle Reference" w:semiHidden="0" w:uiPriority="31" w:unhideWhenUsed="0" w:qFormat="1"/>
-    <w:lsdException w:name="Intense Reference" w:semiHidden="0" w:uiPriority="32" w:unhideWhenUsed="0" w:qFormat="1"/>
-    <w:lsdException w:name="Book Title" w:semiHidden="0" w:uiPriority="33" w:unhideWhenUsed="0" w:qFormat="1"/>
-    <w:lsdException w:name="Bibliography" w:uiPriority="37"/>
-    <w:lsdException w:name="TOC Heading" w:uiPriority="39" w:qFormat="1"/>
+  <w:latentStyles w:defLockedState="0" w:defUIPriority="0" w:defSemiHidden="0" w:defUnhideWhenUsed="0" w:defQFormat="0" w:count="376">
+    <w:lsdException w:name="Normal" w:qFormat="1"/>
+    <w:lsdException w:name="heading 1" w:uiPriority="9" w:qFormat="1"/>
+    <w:lsdException w:name="heading 2" w:uiPriority="9" w:unhideWhenUsed="1" w:qFormat="1"/>
+    <w:lsdException w:name="heading 3" w:semiHidden="1" w:uiPriority="9" w:unhideWhenUsed="1" w:qFormat="1"/>
+    <w:lsdException w:name="heading 4" w:semiHidden="1" w:uiPriority="9" w:unhideWhenUsed="1" w:qFormat="1"/>
+    <w:lsdException w:name="heading 5" w:semiHidden="1" w:uiPriority="9" w:unhideWhenUsed="1" w:qFormat="1"/>
+    <w:lsdException w:name="heading 6" w:semiHidden="1" w:uiPriority="9" w:unhideWhenUsed="1" w:qFormat="1"/>
+    <w:lsdException w:name="heading 7" w:semiHidden="1" w:uiPriority="9" w:unhideWhenUsed="1" w:qFormat="1"/>
+    <w:lsdException w:name="heading 8" w:semiHidden="1" w:uiPriority="9" w:unhideWhenUsed="1" w:qFormat="1"/>
+    <w:lsdException w:name="heading 9" w:semiHidden="1" w:uiPriority="9" w:unhideWhenUsed="1" w:qFormat="1"/>
+    <w:lsdException w:name="index 1" w:semiHidden="1" w:unhideWhenUsed="1"/>
+    <w:lsdException w:name="index 2" w:semiHidden="1" w:unhideWhenUsed="1"/>
+    <w:lsdException w:name="index 3" w:semiHidden="1" w:unhideWhenUsed="1"/>
+    <w:lsdException w:name="index 4" w:semiHidden="1" w:unhideWhenUsed="1"/>
+    <w:lsdException w:name="index 5" w:semiHidden="1" w:unhideWhenUsed="1"/>
+    <w:lsdException w:name="index 6" w:semiHidden="1" w:unhideWhenUsed="1"/>
+    <w:lsdException w:name="index 7" w:semiHidden="1" w:unhideWhenUsed="1"/>
+    <w:lsdException w:name="index 8" w:semiHidden="1" w:unhideWhenUsed="1"/>
+    <w:lsdException w:name="index 9" w:semiHidden="1" w:unhideWhenUsed="1"/>
+    <w:lsdException w:name="toc 1" w:semiHidden="1" w:uiPriority="39" w:unhideWhenUsed="1"/>
+    <w:lsdException w:name="toc 2" w:semiHidden="1" w:uiPriority="39" w:unhideWhenUsed="1"/>
+    <w:lsdException w:name="toc 3" w:semiHidden="1" w:uiPriority="39" w:unhideWhenUsed="1"/>
+    <w:lsdException w:name="toc 4" w:semiHidden="1" w:uiPriority="39" w:unhideWhenUsed="1"/>
+    <w:lsdException w:name="toc 5" w:semiHidden="1" w:uiPriority="39" w:unhideWhenUsed="1"/>
+    <w:lsdException w:name="toc 6" w:semiHidden="1" w:uiPriority="39" w:unhideWhenUsed="1"/>
+    <w:lsdException w:name="toc 7" w:semiHidden="1" w:uiPriority="39" w:unhideWhenUsed="1"/>
+    <w:lsdException w:name="toc 8" w:semiHidden="1" w:uiPriority="39" w:unhideWhenUsed="1"/>
+    <w:lsdException w:name="toc 9" w:semiHidden="1" w:uiPriority="39" w:unhideWhenUsed="1"/>
+    <w:lsdException w:name="Normal Indent" w:semiHidden="1" w:unhideWhenUsed="1"/>
+    <w:lsdException w:name="footnote text" w:semiHidden="1" w:unhideWhenUsed="1"/>
+    <w:lsdException w:name="annotation text" w:semiHidden="1" w:unhideWhenUsed="1"/>
+    <w:lsdException w:name="header" w:semiHidden="1" w:unhideWhenUsed="1"/>
+    <w:lsdException w:name="footer" w:semiHidden="1" w:unhideWhenUsed="1"/>
+    <w:lsdException w:name="index heading" w:semiHidden="1" w:unhideWhenUsed="1"/>
+    <w:lsdException w:name="caption" w:semiHidden="1" w:uiPriority="35" w:unhideWhenUsed="1" w:qFormat="1"/>
+    <w:lsdException w:name="table of figures" w:semiHidden="1" w:unhideWhenUsed="1"/>
+    <w:lsdException w:name="envelope address" w:semiHidden="1" w:unhideWhenUsed="1"/>
+    <w:lsdException w:name="envelope return" w:semiHidden="1" w:unhideWhenUsed="1"/>
+    <w:lsdException w:name="footnote reference" w:semiHidden="1" w:unhideWhenUsed="1"/>
+    <w:lsdException w:name="annotation reference" w:semiHidden="1" w:unhideWhenUsed="1"/>
+    <w:lsdException w:name="line number" w:semiHidden="1" w:unhideWhenUsed="1"/>
+    <w:lsdException w:name="page number" w:semiHidden="1" w:unhideWhenUsed="1"/>
+    <w:lsdException w:name="endnote reference" w:semiHidden="1" w:unhideWhenUsed="1"/>
+    <w:lsdException w:name="endnote text" w:semiHidden="1" w:unhideWhenUsed="1"/>
+    <w:lsdException w:name="table of authorities" w:semiHidden="1" w:unhideWhenUsed="1"/>
+    <w:lsdException w:name="macro" w:semiHidden="1" w:unhideWhenUsed="1"/>
+    <w:lsdException w:name="toa heading" w:semiHidden="1" w:unhideWhenUsed="1"/>
+    <w:lsdException w:name="List" w:semiHidden="1" w:unhideWhenUsed="1"/>
+    <w:lsdException w:name="List Bullet" w:semiHidden="1" w:unhideWhenUsed="1"/>
+    <w:lsdException w:name="List Number" w:semiHidden="1" w:unhideWhenUsed="1"/>
+    <w:lsdException w:name="List 2" w:semiHidden="1" w:unhideWhenUsed="1"/>
+    <w:lsdException w:name="List 3" w:semiHidden="1" w:unhideWhenUsed="1"/>
+    <w:lsdException w:name="List 4" w:semiHidden="1" w:unhideWhenUsed="1"/>
+    <w:lsdException w:name="List 5" w:semiHidden="1" w:unhideWhenUsed="1"/>
+    <w:lsdException w:name="List Bullet 2" w:semiHidden="1" w:unhideWhenUsed="1"/>
+    <w:lsdException w:name="List Bullet 3" w:semiHidden="1" w:unhideWhenUsed="1"/>
+    <w:lsdException w:name="List Bullet 4" w:semiHidden="1" w:unhideWhenUsed="1"/>
+    <w:lsdException w:name="List Bullet 5" w:semiHidden="1" w:unhideWhenUsed="1"/>
+    <w:lsdException w:name="List Number 2" w:semiHidden="1" w:unhideWhenUsed="1"/>
+    <w:lsdException w:name="List Number 3" w:semiHidden="1" w:unhideWhenUsed="1"/>
+    <w:lsdException w:name="List Number 4" w:semiHidden="1" w:unhideWhenUsed="1"/>
+    <w:lsdException w:name="List Number 5" w:semiHidden="1" w:unhideWhenUsed="1"/>
+    <w:lsdException w:name="Title" w:uiPriority="10" w:qFormat="1"/>
+    <w:lsdException w:name="Closing" w:semiHidden="1" w:unhideWhenUsed="1"/>
+    <w:lsdException w:name="Signature" w:semiHidden="1" w:unhideWhenUsed="1"/>
+    <w:lsdException w:name="Default Paragraph Font" w:semiHidden="1" w:uiPriority="1" w:unhideWhenUsed="1"/>
+    <w:lsdException w:name="Body Text" w:semiHidden="1" w:unhideWhenUsed="1"/>
+    <w:lsdException w:name="Body Text Indent" w:semiHidden="1" w:unhideWhenUsed="1"/>
+    <w:lsdException w:name="List Continue" w:semiHidden="1" w:unhideWhenUsed="1"/>
+    <w:lsdException w:name="List Continue 2" w:semiHidden="1" w:unhideWhenUsed="1"/>
+    <w:lsdException w:name="List Continue 3" w:semiHidden="1" w:unhideWhenUsed="1"/>
+    <w:lsdException w:name="List Continue 4" w:semiHidden="1" w:unhideWhenUsed="1"/>
+    <w:lsdException w:name="List Continue 5" w:semiHidden="1" w:unhideWhenUsed="1"/>
+    <w:lsdException w:name="Message Header" w:semiHidden="1" w:unhideWhenUsed="1"/>
+    <w:lsdException w:name="Subtitle" w:uiPriority="11" w:qFormat="1"/>
+    <w:lsdException w:name="Salutation" w:semiHidden="1" w:unhideWhenUsed="1"/>
+    <w:lsdException w:name="Date" w:semiHidden="1" w:unhideWhenUsed="1"/>
+    <w:lsdException w:name="Body Text First Indent" w:semiHidden="1" w:unhideWhenUsed="1"/>
+    <w:lsdException w:name="Body Text First Indent 2" w:semiHidden="1" w:unhideWhenUsed="1"/>
+    <w:lsdException w:name="Note Heading" w:semiHidden="1" w:unhideWhenUsed="1"/>
+    <w:lsdException w:name="Body Text 2" w:semiHidden="1" w:unhideWhenUsed="1"/>
+    <w:lsdException w:name="Body Text 3" w:semiHidden="1" w:unhideWhenUsed="1"/>
+    <w:lsdException w:name="Body Text Indent 2" w:semiHidden="1" w:unhideWhenUsed="1"/>
+    <w:lsdException w:name="Body Text Indent 3" w:semiHidden="1" w:unhideWhenUsed="1"/>
+    <w:lsdException w:name="Block Text" w:semiHidden="1" w:unhideWhenUsed="1"/>
+    <w:lsdException w:name="Hyperlink" w:uiPriority="99" w:unhideWhenUsed="1"/>
+    <w:lsdException w:name="FollowedHyperlink" w:semiHidden="1" w:unhideWhenUsed="1"/>
+    <w:lsdException w:name="Strong" w:uiPriority="22" w:qFormat="1"/>
+    <w:lsdException w:name="Emphasis" w:uiPriority="20" w:qFormat="1"/>
+    <w:lsdException w:name="Document Map" w:semiHidden="1" w:unhideWhenUsed="1"/>
+    <w:lsdException w:name="Plain Text" w:semiHidden="1" w:unhideWhenUsed="1"/>
+    <w:lsdException w:name="E-mail Signature" w:semiHidden="1" w:unhideWhenUsed="1"/>
+    <w:lsdException w:name="HTML Top of Form" w:semiHidden="1" w:uiPriority="99" w:unhideWhenUsed="1"/>
+    <w:lsdException w:name="HTML Bottom of Form" w:semiHidden="1" w:uiPriority="99" w:unhideWhenUsed="1"/>
+    <w:lsdException w:name="Normal (Web)" w:semiHidden="1" w:unhideWhenUsed="1"/>
+    <w:lsdException w:name="HTML Acronym" w:semiHidden="1" w:unhideWhenUsed="1"/>
+    <w:lsdException w:name="HTML Address" w:semiHidden="1" w:unhideWhenUsed="1"/>
+    <w:lsdException w:name="HTML Cite" w:semiHidden="1" w:unhideWhenUsed="1"/>
+    <w:lsdException w:name="HTML Code" w:semiHidden="1" w:unhideWhenUsed="1"/>
+    <w:lsdException w:name="HTML Definition" w:semiHidden="1" w:unhideWhenUsed="1"/>
+    <w:lsdException w:name="HTML Keyboard" w:semiHidden="1" w:unhideWhenUsed="1"/>
+    <w:lsdException w:name="HTML Preformatted" w:semiHidden="1" w:unhideWhenUsed="1"/>
+    <w:lsdException w:name="HTML Sample" w:semiHidden="1" w:unhideWhenUsed="1"/>
+    <w:lsdException w:name="HTML Typewriter" w:semiHidden="1" w:unhideWhenUsed="1"/>
+    <w:lsdException w:name="HTML Variable" w:semiHidden="1" w:unhideWhenUsed="1"/>
+    <w:lsdException w:name="Normal Table" w:semiHidden="1" w:uiPriority="99" w:unhideWhenUsed="1"/>
+    <w:lsdException w:name="annotation subject" w:semiHidden="1" w:unhideWhenUsed="1"/>
+    <w:lsdException w:name="No List" w:semiHidden="1" w:uiPriority="99" w:unhideWhenUsed="1"/>
+    <w:lsdException w:name="Outline List 1" w:semiHidden="1" w:uiPriority="99" w:unhideWhenUsed="1"/>
+    <w:lsdException w:name="Outline List 2" w:semiHidden="1" w:uiPriority="99" w:unhideWhenUsed="1"/>
+    <w:lsdException w:name="Outline List 3" w:semiHidden="1" w:uiPriority="99" w:unhideWhenUsed="1"/>
+    <w:lsdException w:name="Table Simple 1" w:semiHidden="1" w:unhideWhenUsed="1"/>
+    <w:lsdException w:name="Table Simple 2" w:semiHidden="1" w:unhideWhenUsed="1"/>
+    <w:lsdException w:name="Table Simple 3" w:semiHidden="1" w:unhideWhenUsed="1"/>
+    <w:lsdException w:name="Table Classic 1" w:semiHidden="1" w:unhideWhenUsed="1"/>
+    <w:lsdException w:name="Table Classic 2" w:semiHidden="1" w:unhideWhenUsed="1"/>
+    <w:lsdException w:name="Table Classic 3" w:semiHidden="1" w:unhideWhenUsed="1"/>
+    <w:lsdException w:name="Table Classic 4" w:semiHidden="1" w:unhideWhenUsed="1"/>
+    <w:lsdException w:name="Table Colorful 1" w:semiHidden="1" w:unhideWhenUsed="1"/>
+    <w:lsdException w:name="Table Colorful 2" w:semiHidden="1" w:unhideWhenUsed="1"/>
+    <w:lsdException w:name="Table Colorful 3" w:semiHidden="1" w:unhideWhenUsed="1"/>
+    <w:lsdException w:name="Table Columns 1" w:semiHidden="1" w:unhideWhenUsed="1"/>
+    <w:lsdException w:name="Table Columns 2" w:semiHidden="1" w:unhideWhenUsed="1"/>
+    <w:lsdException w:name="Table Columns 3" w:semiHidden="1" w:unhideWhenUsed="1"/>
+    <w:lsdException w:name="Table Columns 4" w:semiHidden="1" w:unhideWhenUsed="1"/>
+    <w:lsdException w:name="Table Columns 5" w:semiHidden="1" w:unhideWhenUsed="1"/>
+    <w:lsdException w:name="Table Grid 1" w:semiHidden="1" w:unhideWhenUsed="1"/>
+    <w:lsdException w:name="Table Grid 2" w:semiHidden="1" w:unhideWhenUsed="1"/>
+    <w:lsdException w:name="Table Grid 3" w:semiHidden="1" w:unhideWhenUsed="1"/>
+    <w:lsdException w:name="Table Grid 4" w:semiHidden="1" w:unhideWhenUsed="1"/>
+    <w:lsdException w:name="Table Grid 5" w:semiHidden="1" w:unhideWhenUsed="1"/>
+    <w:lsdException w:name="Table Grid 6" w:semiHidden="1" w:unhideWhenUsed="1"/>
+    <w:lsdException w:name="Table Grid 7" w:semiHidden="1" w:unhideWhenUsed="1"/>
+    <w:lsdException w:name="Table Grid 8" w:semiHidden="1" w:unhideWhenUsed="1"/>
+    <w:lsdException w:name="Table List 1" w:semiHidden="1" w:unhideWhenUsed="1"/>
+    <w:lsdException w:name="Table List 2" w:semiHidden="1" w:unhideWhenUsed="1"/>
+    <w:lsdException w:name="Table List 3" w:semiHidden="1" w:unhideWhenUsed="1"/>
+    <w:lsdException w:name="Table List 4" w:semiHidden="1" w:unhideWhenUsed="1"/>
+    <w:lsdException w:name="Table List 5" w:semiHidden="1" w:unhideWhenUsed="1"/>
+    <w:lsdException w:name="Table List 6" w:semiHidden="1" w:unhideWhenUsed="1"/>
+    <w:lsdException w:name="Table List 7" w:semiHidden="1" w:unhideWhenUsed="1"/>
+    <w:lsdException w:name="Table List 8" w:semiHidden="1" w:unhideWhenUsed="1"/>
+    <w:lsdException w:name="Table 3D effects 1" w:semiHidden="1" w:unhideWhenUsed="1"/>
+    <w:lsdException w:name="Table 3D effects 2" w:semiHidden="1" w:unhideWhenUsed="1"/>
+    <w:lsdException w:name="Table 3D effects 3" w:semiHidden="1" w:unhideWhenUsed="1"/>
+    <w:lsdException w:name="Table Contemporary" w:semiHidden="1" w:unhideWhenUsed="1"/>
+    <w:lsdException w:name="Table Elegant" w:semiHidden="1" w:unhideWhenUsed="1"/>
+    <w:lsdException w:name="Table Professional" w:semiHidden="1" w:unhideWhenUsed="1"/>
+    <w:lsdException w:name="Table Subtle 1" w:semiHidden="1" w:unhideWhenUsed="1"/>
+    <w:lsdException w:name="Table Subtle 2" w:semiHidden="1" w:unhideWhenUsed="1"/>
+    <w:lsdException w:name="Table Web 1" w:semiHidden="1" w:unhideWhenUsed="1"/>
+    <w:lsdException w:name="Table Web 2" w:semiHidden="1" w:unhideWhenUsed="1"/>
+    <w:lsdException w:name="Table Web 3" w:semiHidden="1" w:unhideWhenUsed="1"/>
+    <w:lsdException w:name="Balloon Text" w:semiHidden="1" w:unhideWhenUsed="1"/>
+    <w:lsdException w:name="Table Grid" w:semiHidden="1" w:uiPriority="39" w:unhideWhenUsed="1"/>
+    <w:lsdException w:name="Table Theme" w:semiHidden="1" w:unhideWhenUsed="1"/>
+    <w:lsdException w:name="Placeholder Text" w:semiHidden="1" w:uiPriority="99" w:unhideWhenUsed="1"/>
+    <w:lsdException w:name="No Spacing" w:semiHidden="1" w:uiPriority="99" w:unhideWhenUsed="1"/>
+    <w:lsdException w:name="Light Shading" w:uiPriority="60"/>
+    <w:lsdException w:name="Light List" w:uiPriority="61"/>
+    <w:lsdException w:name="Light Grid" w:uiPriority="62"/>
+    <w:lsdException w:name="Medium Shading 1" w:uiPriority="63"/>
+    <w:lsdException w:name="Medium Shading 2" w:uiPriority="64"/>
+    <w:lsdException w:name="Medium List 1" w:uiPriority="65"/>
+    <w:lsdException w:name="Medium List 2" w:uiPriority="66"/>
+    <w:lsdException w:name="Medium Grid 1" w:uiPriority="67"/>
+    <w:lsdException w:name="Medium Grid 2" w:uiPriority="68"/>
+    <w:lsdException w:name="Medium Grid 3" w:uiPriority="69"/>
+    <w:lsdException w:name="Dark List" w:uiPriority="70"/>
+    <w:lsdException w:name="Colorful Shading" w:uiPriority="71"/>
+    <w:lsdException w:name="Colorful List" w:uiPriority="72"/>
+    <w:lsdException w:name="Colorful Grid" w:uiPriority="73"/>
+    <w:lsdException w:name="Light Shading Accent 1" w:uiPriority="60"/>
+    <w:lsdException w:name="Light List Accent 1" w:uiPriority="61"/>
+    <w:lsdException w:name="Light Grid Accent 1" w:uiPriority="62"/>
+    <w:lsdException w:name="Medium Shading 1 Accent 1" w:uiPriority="63"/>
+    <w:lsdException w:name="Medium Shading 2 Accent 1" w:uiPriority="64"/>
+    <w:lsdException w:name="Medium List 1 Accent 1" w:uiPriority="65"/>
+    <w:lsdException w:name="Revision" w:semiHidden="1" w:uiPriority="99"/>
+    <w:lsdException w:name="List Paragraph" w:uiPriority="99"/>
+    <w:lsdException w:name="Quote" w:uiPriority="99"/>
+    <w:lsdException w:name="Intense Quote" w:uiPriority="99"/>
+    <w:lsdException w:name="Medium List 2 Accent 1" w:uiPriority="66"/>
+    <w:lsdException w:name="Medium Grid 1 Accent 1" w:uiPriority="67"/>
+    <w:lsdException w:name="Medium Grid 2 Accent 1" w:uiPriority="68"/>
+    <w:lsdException w:name="Medium Grid 3 Accent 1" w:uiPriority="69"/>
+    <w:lsdException w:name="Dark List Accent 1" w:uiPriority="70"/>
+    <w:lsdException w:name="Colorful Shading Accent 1" w:uiPriority="71"/>
+    <w:lsdException w:name="Colorful List Accent 1" w:uiPriority="72"/>
+    <w:lsdException w:name="Colorful Grid Accent 1" w:uiPriority="73"/>
+    <w:lsdException w:name="Light Shading Accent 2" w:uiPriority="60"/>
+    <w:lsdException w:name="Light List Accent 2" w:uiPriority="61"/>
+    <w:lsdException w:name="Light Grid Accent 2" w:uiPriority="62"/>
+    <w:lsdException w:name="Medium Shading 1 Accent 2" w:uiPriority="63"/>
+    <w:lsdException w:name="Medium Shading 2 Accent 2" w:uiPriority="64"/>
+    <w:lsdException w:name="Medium List 1 Accent 2" w:uiPriority="65"/>
+    <w:lsdException w:name="Medium List 2 Accent 2" w:uiPriority="66"/>
+    <w:lsdException w:name="Medium Grid 1 Accent 2" w:uiPriority="67"/>
+    <w:lsdException w:name="Medium Grid 2 Accent 2" w:uiPriority="68"/>
+    <w:lsdException w:name="Medium Grid 3 Accent 2" w:uiPriority="69"/>
+    <w:lsdException w:name="Dark List Accent 2" w:uiPriority="70"/>
+    <w:lsdException w:name="Colorful Shading Accent 2" w:uiPriority="71"/>
+    <w:lsdException w:name="Colorful List Accent 2" w:uiPriority="72"/>
+    <w:lsdException w:name="Colorful Grid Accent 2" w:uiPriority="73"/>
+    <w:lsdException w:name="Light Shading Accent 3" w:uiPriority="60"/>
+    <w:lsdException w:name="Light List Accent 3" w:uiPriority="61"/>
+    <w:lsdException w:name="Light Grid Accent 3" w:uiPriority="62"/>
+    <w:lsdException w:name="Medium Shading 1 Accent 3" w:uiPriority="63"/>
+    <w:lsdException w:name="Medium Shading 2 Accent 3" w:uiPriority="64"/>
+    <w:lsdException w:name="Medium List 1 Accent 3" w:uiPriority="65"/>
+    <w:lsdException w:name="Medium List 2 Accent 3" w:uiPriority="66"/>
+    <w:lsdException w:name="Medium Grid 1 Accent 3" w:uiPriority="67"/>
+    <w:lsdException w:name="Medium Grid 2 Accent 3" w:uiPriority="68"/>
+    <w:lsdException w:name="Medium Grid 3 Accent 3" w:uiPriority="69"/>
+    <w:lsdException w:name="Dark List Accent 3" w:uiPriority="70"/>
+    <w:lsdException w:name="Colorful Shading Accent 3" w:uiPriority="71"/>
+    <w:lsdException w:name="Colorful List Accent 3" w:uiPriority="72"/>
+    <w:lsdException w:name="Colorful Grid Accent 3" w:uiPriority="73"/>
+    <w:lsdException w:name="Light Shading Accent 4" w:uiPriority="60"/>
+    <w:lsdException w:name="Light List Accent 4" w:uiPriority="61"/>
+    <w:lsdException w:name="Light Grid Accent 4" w:uiPriority="62"/>
+    <w:lsdException w:name="Medium Shading 1 Accent 4" w:uiPriority="63"/>
+    <w:lsdException w:name="Medium Shading 2 Accent 4" w:uiPriority="64"/>
+    <w:lsdException w:name="Medium List 1 Accent 4" w:uiPriority="65"/>
+    <w:lsdException w:name="Medium List 2 Accent 4" w:uiPriority="66"/>
+    <w:lsdException w:name="Medium Grid 1 Accent 4" w:uiPriority="67"/>
+    <w:lsdException w:name="Medium Grid 2 Accent 4" w:uiPriority="68"/>
+    <w:lsdException w:name="Medium Grid 3 Accent 4" w:uiPriority="69"/>
+    <w:lsdException w:name="Dark List Accent 4" w:uiPriority="70"/>
+    <w:lsdException w:name="Colorful Shading Accent 4" w:uiPriority="71"/>
+    <w:lsdException w:name="Colorful List Accent 4" w:uiPriority="72"/>
+    <w:lsdException w:name="Colorful Grid Accent 4" w:uiPriority="73"/>
+    <w:lsdException w:name="Light Shading Accent 5" w:uiPriority="60"/>
+    <w:lsdException w:name="Light List Accent 5" w:uiPriority="61"/>
+    <w:lsdException w:name="Light Grid Accent 5" w:uiPriority="62"/>
+    <w:lsdException w:name="Medium Shading 1 Accent 5" w:uiPriority="63"/>
+    <w:lsdException w:name="Medium Shading 2 Accent 5" w:uiPriority="64"/>
+    <w:lsdException w:name="Medium List 1 Accent 5" w:uiPriority="65"/>
+    <w:lsdException w:name="Medium List 2 Accent 5" w:uiPriority="66"/>
+    <w:lsdException w:name="Medium Grid 1 Accent 5" w:uiPriority="67"/>
+    <w:lsdException w:name="Medium Grid 2 Accent 5" w:uiPriority="68"/>
+    <w:lsdException w:name="Medium Grid 3 Accent 5" w:uiPriority="69"/>
+    <w:lsdException w:name="Dark List Accent 5" w:uiPriority="70"/>
+    <w:lsdException w:name="Colorful Shading Accent 5" w:uiPriority="71"/>
+    <w:lsdException w:name="Colorful List Accent 5" w:uiPriority="72"/>
+    <w:lsdException w:name="Colorful Grid Accent 5" w:uiPriority="73"/>
+    <w:lsdException w:name="Light Shading Accent 6" w:uiPriority="60"/>
+    <w:lsdException w:name="Light List Accent 6" w:uiPriority="61"/>
+    <w:lsdException w:name="Light Grid Accent 6" w:uiPriority="62"/>
+    <w:lsdException w:name="Medium Shading 1 Accent 6" w:uiPriority="63"/>
+    <w:lsdException w:name="Medium Shading 2 Accent 6" w:uiPriority="64"/>
+    <w:lsdException w:name="Medium List 1 Accent 6" w:uiPriority="65"/>
+    <w:lsdException w:name="Medium List 2 Accent 6" w:uiPriority="66"/>
+    <w:lsdException w:name="Medium Grid 1 Accent 6" w:uiPriority="67"/>
+    <w:lsdException w:name="Medium Grid 2 Accent 6" w:uiPriority="68"/>
+    <w:lsdException w:name="Medium Grid 3 Accent 6" w:uiPriority="69"/>
+    <w:lsdException w:name="Dark List Accent 6" w:uiPriority="70"/>
+    <w:lsdException w:name="Colorful Shading Accent 6" w:uiPriority="71"/>
+    <w:lsdException w:name="Colorful List Accent 6" w:uiPriority="72"/>
+    <w:lsdException w:name="Colorful Grid Accent 6" w:uiPriority="73"/>
+    <w:lsdException w:name="Subtle Emphasis" w:uiPriority="19" w:qFormat="1"/>
+    <w:lsdException w:name="Intense Emphasis" w:uiPriority="21" w:qFormat="1"/>
+    <w:lsdException w:name="Subtle Reference" w:uiPriority="31" w:qFormat="1"/>
+    <w:lsdException w:name="Intense Reference" w:uiPriority="32" w:qFormat="1"/>
+    <w:lsdException w:name="Book Title" w:uiPriority="33" w:qFormat="1"/>
+    <w:lsdException w:name="Bibliography" w:semiHidden="1" w:uiPriority="37" w:unhideWhenUsed="1"/>
+    <w:lsdException w:name="TOC Heading" w:semiHidden="1" w:uiPriority="39" w:unhideWhenUsed="1" w:qFormat="1"/>
+    <w:lsdException w:name="Plain Table 1" w:uiPriority="41"/>
+    <w:lsdException w:name="Plain Table 2" w:uiPriority="42"/>
+    <w:lsdException w:name="Plain Table 3" w:uiPriority="43"/>
+    <w:lsdException w:name="Plain Table 4" w:uiPriority="44"/>
+    <w:lsdException w:name="Plain Table 5" w:uiPriority="45"/>
+    <w:lsdException w:name="Grid Table Light" w:uiPriority="40"/>
+    <w:lsdException w:name="Grid Table 1 Light" w:uiPriority="46"/>
+    <w:lsdException w:name="Grid Table 2" w:uiPriority="47"/>
+    <w:lsdException w:name="Grid Table 3" w:uiPriority="48"/>
+    <w:lsdException w:name="Grid Table 4" w:uiPriority="49"/>
+    <w:lsdException w:name="Grid Table 5 Dark" w:uiPriority="50"/>
+    <w:lsdException w:name="Grid Table 6 Colorful" w:uiPriority="51"/>
+    <w:lsdException w:name="Grid Table 7 Colorful" w:uiPriority="52"/>
+    <w:lsdException w:name="Grid Table 1 Light Accent 1" w:uiPriority="46"/>
+    <w:lsdException w:name="Grid Table 2 Accent 1" w:uiPriority="47"/>
+    <w:lsdException w:name="Grid Table 3 Accent 1" w:uiPriority="48"/>
+    <w:lsdException w:name="Grid Table 4 Accent 1" w:uiPriority="49"/>
+    <w:lsdException w:name="Grid Table 5 Dark Accent 1" w:uiPriority="50"/>
+    <w:lsdException w:name="Grid Table 6 Colorful Accent 1" w:uiPriority="51"/>
+    <w:lsdException w:name="Grid Table 7 Colorful Accent 1" w:uiPriority="52"/>
+    <w:lsdException w:name="Grid Table 1 Light Accent 2" w:uiPriority="46"/>
+    <w:lsdException w:name="Grid Table 2 Accent 2" w:uiPriority="47"/>
+    <w:lsdException w:name="Grid Table 3 Accent 2" w:uiPriority="48"/>
+    <w:lsdException w:name="Grid Table 4 Accent 2" w:uiPriority="49"/>
+    <w:lsdException w:name="Grid Table 5 Dark Accent 2" w:uiPriority="50"/>
+    <w:lsdException w:name="Grid Table 6 Colorful Accent 2" w:uiPriority="51"/>
+    <w:lsdException w:name="Grid Table 7 Colorful Accent 2" w:uiPriority="52"/>
+    <w:lsdException w:name="Grid Table 1 Light Accent 3" w:uiPriority="46"/>
+    <w:lsdException w:name="Grid Table 2 Accent 3" w:uiPriority="47"/>
+    <w:lsdException w:name="Grid Table 3 Accent 3" w:uiPriority="48"/>
+    <w:lsdException w:name="Grid Table 4 Accent 3" w:uiPriority="49"/>
+    <w:lsdException w:name="Grid Table 5 Dark Accent 3" w:uiPriority="50"/>
+    <w:lsdException w:name="Grid Table 6 Colorful Accent 3" w:uiPriority="51"/>
+    <w:lsdException w:name="Grid Table 7 Colorful Accent 3" w:uiPriority="52"/>
+    <w:lsdException w:name="Grid Table 1 Light Accent 4" w:uiPriority="46"/>
+    <w:lsdException w:name="Grid Table 2 Accent 4" w:uiPriority="47"/>
+    <w:lsdException w:name="Grid Table 3 Accent 4" w:uiPriority="48"/>
+    <w:lsdException w:name="Grid Table 4 Accent 4" w:uiPriority="49"/>
+    <w:lsdException w:name="Grid Table 5 Dark Accent 4" w:uiPriority="50"/>
+    <w:lsdException w:name="Grid Table 6 Colorful Accent 4" w:uiPriority="51"/>
+    <w:lsdException w:name="Grid Table 7 Colorful Accent 4" w:uiPriority="52"/>
+    <w:lsdException w:name="Grid Table 1 Light Accent 5" w:uiPriority="46"/>
+    <w:lsdException w:name="Grid Table 2 Accent 5" w:uiPriority="47"/>
+    <w:lsdException w:name="Grid Table 3 Accent 5" w:uiPriority="48"/>
+    <w:lsdException w:name="Grid Table 4 Accent 5" w:uiPriority="49"/>
+    <w:lsdException w:name="Grid Table 5 Dark Accent 5" w:uiPriority="50"/>
+    <w:lsdException w:name="Grid Table 6 Colorful Accent 5" w:uiPriority="51"/>
+    <w:lsdException w:name="Grid Table 7 Colorful Accent 5" w:uiPriority="52"/>
+    <w:lsdException w:name="Grid Table 1 Light Accent 6" w:uiPriority="46"/>
+    <w:lsdException w:name="Grid Table 2 Accent 6" w:uiPriority="47"/>
+    <w:lsdException w:name="Grid Table 3 Accent 6" w:uiPriority="48"/>
+    <w:lsdException w:name="Grid Table 4 Accent 6" w:uiPriority="49"/>
+    <w:lsdException w:name="Grid Table 5 Dark Accent 6" w:uiPriority="50"/>
+    <w:lsdException w:name="Grid Table 6 Colorful Accent 6" w:uiPriority="51"/>
+    <w:lsdException w:name="Grid Table 7 Colorful Accent 6" w:uiPriority="52"/>
+    <w:lsdException w:name="List Table 1 Light" w:uiPriority="46"/>
+    <w:lsdException w:name="List Table 2" w:uiPriority="47"/>
+    <w:lsdException w:name="List Table 3" w:uiPriority="48"/>
+    <w:lsdException w:name="List Table 4" w:uiPriority="49"/>
+    <w:lsdException w:name="List Table 5 Dark" w:uiPriority="50"/>
+    <w:lsdException w:name="List Table 6 Colorful" w:uiPriority="51"/>
+    <w:lsdException w:name="List Table 7 Colorful" w:uiPriority="52"/>
+    <w:lsdException w:name="List Table 1 Light Accent 1" w:uiPriority="46"/>
+    <w:lsdException w:name="List Table 2 Accent 1" w:uiPriority="47"/>
+    <w:lsdException w:name="List Table 3 Accent 1" w:uiPriority="48"/>
+    <w:lsdException w:name="List Table 4 Accent 1" w:uiPriority="49"/>
+    <w:lsdException w:name="List Table 5 Dark Accent 1" w:uiPriority="50"/>
+    <w:lsdException w:name="List Table 6 Colorful Accent 1" w:uiPriority="51"/>
+    <w:lsdException w:name="List Table 7 Colorful Accent 1" w:uiPriority="52"/>
+    <w:lsdException w:name="List Table 1 Light Accent 2" w:uiPriority="46"/>
+    <w:lsdException w:name="List Table 2 Accent 2" w:uiPriority="47"/>
+    <w:lsdException w:name="List Table 3 Accent 2" w:uiPriority="48"/>
+    <w:lsdException w:name="List Table 4 Accent 2" w:uiPriority="49"/>
+    <w:lsdException w:name="List Table 5 Dark Accent 2" w:uiPriority="50"/>
+    <w:lsdException w:name="List Table 6 Colorful Accent 2" w:uiPriority="51"/>
+    <w:lsdException w:name="List Table 7 Colorful Accent 2" w:uiPriority="52"/>
+    <w:lsdException w:name="List Table 1 Light Accent 3" w:uiPriority="46"/>
+    <w:lsdException w:name="List Table 2 Accent 3" w:uiPriority="47"/>
+    <w:lsdException w:name="List Table 3 Accent 3" w:uiPriority="48"/>
+    <w:lsdException w:name="List Table 4 Accent 3" w:uiPriority="49"/>
+    <w:lsdException w:name="List Table 5 Dark Accent 3" w:uiPriority="50"/>
+    <w:lsdException w:name="List Table 6 Colorful Accent 3" w:uiPriority="51"/>
+    <w:lsdException w:name="List Table 7 Colorful Accent 3" w:uiPriority="52"/>
+    <w:lsdException w:name="List Table 1 Light Accent 4" w:uiPriority="46"/>
+    <w:lsdException w:name="List Table 2 Accent 4" w:uiPriority="47"/>
+    <w:lsdException w:name="List Table 3 Accent 4" w:uiPriority="48"/>
+    <w:lsdException w:name="List Table 4 Accent 4" w:uiPriority="49"/>
+    <w:lsdException w:name="List Table 5 Dark Accent 4" w:uiPriority="50"/>
+    <w:lsdException w:name="List Table 6 Colorful Accent 4" w:uiPriority="51"/>
+    <w:lsdException w:name="List Table 7 Colorful Accent 4" w:uiPriority="52"/>
+    <w:lsdException w:name="List Table 1 Light Accent 5" w:uiPriority="46"/>
+    <w:lsdException w:name="List Table 2 Accent 5" w:uiPriority="47"/>
+    <w:lsdException w:name="List Table 3 Accent 5" w:uiPriority="48"/>
+    <w:lsdException w:name="List Table 4 Accent 5" w:uiPriority="49"/>
+    <w:lsdException w:name="List Table 5 Dark Accent 5" w:uiPriority="50"/>
+    <w:lsdException w:name="List Table 6 Colorful Accent 5" w:uiPriority="51"/>
+    <w:lsdException w:name="List Table 7 Colorful Accent 5" w:uiPriority="52"/>
+    <w:lsdException w:name="List Table 1 Light Accent 6" w:uiPriority="46"/>
+    <w:lsdException w:name="List Table 2 Accent 6" w:uiPriority="47"/>
+    <w:lsdException w:name="List Table 3 Accent 6" w:uiPriority="48"/>
+    <w:lsdException w:name="List Table 4 Accent 6" w:uiPriority="49"/>
+    <w:lsdException w:name="List Table 5 Dark Accent 6" w:uiPriority="50"/>
+    <w:lsdException w:name="List Table 6 Colorful Accent 6" w:uiPriority="51"/>
+    <w:lsdException w:name="List Table 7 Colorful Accent 6" w:uiPriority="52"/>
+    <w:lsdException w:name="Mention" w:semiHidden="1" w:uiPriority="99" w:unhideWhenUsed="1"/>
+    <w:lsdException w:name="Smart Hyperlink" w:semiHidden="1" w:uiPriority="99" w:unhideWhenUsed="1"/>
+    <w:lsdException w:name="Hashtag" w:semiHidden="1" w:uiPriority="99" w:unhideWhenUsed="1"/>
+    <w:lsdException w:name="Unresolved Mention" w:semiHidden="1" w:uiPriority="99" w:unhideWhenUsed="1"/>
+    <w:lsdException w:name="Smart Link" w:semiHidden="1" w:uiPriority="99" w:unhideWhenUsed="1"/>
   </w:latentStyles>
   <w:style w:type="paragraph" w:default="1" w:styleId="Normal">
     <w:name w:val="Normal"/>
@@ -9488,7 +10366,6 @@
       <w:spacing w:after="0" w:line="240" w:lineRule="auto"/>
     </w:pPr>
     <w:tblPr>
-      <w:tblInd w:w="0" w:type="dxa"/>
       <w:tblBorders>
         <w:top w:val="single" w:sz="4" w:space="0" w:color="auto"/>
         <w:left w:val="single" w:sz="4" w:space="0" w:color="auto"/>
@@ -9497,12 +10374,6 @@
         <w:insideH w:val="single" w:sz="4" w:space="0" w:color="auto"/>
         <w:insideV w:val="single" w:sz="4" w:space="0" w:color="auto"/>
       </w:tblBorders>
-      <w:tblCellMar>
-        <w:top w:w="0" w:type="dxa"/>
-        <w:left w:w="108" w:type="dxa"/>
-        <w:bottom w:w="0" w:type="dxa"/>
-        <w:right w:w="108" w:type="dxa"/>
-      </w:tblCellMar>
     </w:tblPr>
   </w:style>
   <w:style w:type="paragraph" w:customStyle="1" w:styleId="ListParagraph1">
@@ -9606,196 +10477,6 @@
       <w:color w:val="800080" w:themeColor="followedHyperlink"/>
       <w:u w:val="single"/>
     </w:rPr>
-  </w:style>
-</w:styles>
-</file>
-
-<file path=word/stylesWithEffects.xml><?xml version="1.0" encoding="utf-8"?>
-<w:styles xmlns:wpc="http://schemas.microsoft.com/office/word/2010/wordprocessingCanvas" xmlns:mc="http://schemas.openxmlformats.org/markup-compatibility/2006" xmlns:o="urn:schemas-microsoft-com:office:office" xmlns:r="http://schemas.openxmlformats.org/officeDocument/2006/relationships" xmlns:m="http://schemas.openxmlformats.org/officeDocument/2006/math" xmlns:v="urn:schemas-microsoft-com:vml" xmlns:wp14="http://schemas.microsoft.com/office/word/2010/wordprocessingDrawing" xmlns:wp="http://schemas.openxmlformats.org/drawingml/2006/wordprocessingDrawing" xmlns:w10="urn:schemas-microsoft-com:office:word" xmlns:w="http://schemas.openxmlformats.org/wordprocessingml/2006/main" xmlns:w14="http://schemas.microsoft.com/office/word/2010/wordml" xmlns:wpg="http://schemas.microsoft.com/office/word/2010/wordprocessingGroup" xmlns:wpi="http://schemas.microsoft.com/office/word/2010/wordprocessingInk" xmlns:wne="http://schemas.microsoft.com/office/word/2006/wordml" xmlns:wps="http://schemas.microsoft.com/office/word/2010/wordprocessingShape" mc:Ignorable="w14 wp14">
-  <w:docDefaults>
-    <w:rPrDefault>
-      <w:rPr>
-        <w:rFonts w:asciiTheme="minorHAnsi" w:eastAsiaTheme="minorEastAsia" w:hAnsiTheme="minorHAnsi" w:cstheme="minorBidi"/>
-        <w:sz w:val="22"/>
-        <w:szCs w:val="22"/>
-        <w:lang w:val="en-US" w:eastAsia="en-US" w:bidi="ar-SA"/>
-      </w:rPr>
-    </w:rPrDefault>
-    <w:pPrDefault>
-      <w:pPr>
-        <w:spacing w:after="200" w:line="276" w:lineRule="auto"/>
-      </w:pPr>
-    </w:pPrDefault>
-  </w:docDefaults>
-  <w:latentStyles w:defLockedState="0" w:defUIPriority="99" w:defSemiHidden="1" w:defUnhideWhenUsed="1" w:defQFormat="0" w:count="267">
-    <w:lsdException w:name="Normal" w:semiHidden="0" w:uiPriority="0" w:unhideWhenUsed="0" w:qFormat="1"/>
-    <w:lsdException w:name="heading 1" w:semiHidden="0" w:uiPriority="9" w:unhideWhenUsed="0" w:qFormat="1"/>
-    <w:lsdException w:name="heading 2" w:uiPriority="9" w:qFormat="1"/>
-    <w:lsdException w:name="heading 3" w:uiPriority="9" w:qFormat="1"/>
-    <w:lsdException w:name="heading 4" w:uiPriority="9" w:qFormat="1"/>
-    <w:lsdException w:name="heading 5" w:uiPriority="9" w:qFormat="1"/>
-    <w:lsdException w:name="heading 6" w:uiPriority="9" w:qFormat="1"/>
-    <w:lsdException w:name="heading 7" w:uiPriority="9" w:qFormat="1"/>
-    <w:lsdException w:name="heading 8" w:uiPriority="9" w:qFormat="1"/>
-    <w:lsdException w:name="heading 9" w:uiPriority="9" w:qFormat="1"/>
-    <w:lsdException w:name="toc 1" w:uiPriority="39"/>
-    <w:lsdException w:name="toc 2" w:uiPriority="39"/>
-    <w:lsdException w:name="toc 3" w:uiPriority="39"/>
-    <w:lsdException w:name="toc 4" w:uiPriority="39"/>
-    <w:lsdException w:name="toc 5" w:uiPriority="39"/>
-    <w:lsdException w:name="toc 6" w:uiPriority="39"/>
-    <w:lsdException w:name="toc 7" w:uiPriority="39"/>
-    <w:lsdException w:name="toc 8" w:uiPriority="39"/>
-    <w:lsdException w:name="toc 9" w:uiPriority="39"/>
-    <w:lsdException w:name="caption" w:uiPriority="35" w:qFormat="1"/>
-    <w:lsdException w:name="Title" w:semiHidden="0" w:uiPriority="10" w:unhideWhenUsed="0" w:qFormat="1"/>
-    <w:lsdException w:name="Default Paragraph Font" w:uiPriority="1"/>
-    <w:lsdException w:name="Subtitle" w:semiHidden="0" w:uiPriority="11" w:unhideWhenUsed="0" w:qFormat="1"/>
-    <w:lsdException w:name="Strong" w:semiHidden="0" w:uiPriority="22" w:unhideWhenUsed="0" w:qFormat="1"/>
-    <w:lsdException w:name="Emphasis" w:semiHidden="0" w:uiPriority="20" w:unhideWhenUsed="0" w:qFormat="1"/>
-    <w:lsdException w:name="Table Grid" w:semiHidden="0" w:uiPriority="59" w:unhideWhenUsed="0"/>
-    <w:lsdException w:name="Placeholder Text" w:unhideWhenUsed="0"/>
-    <w:lsdException w:name="No Spacing" w:semiHidden="0" w:uiPriority="1" w:unhideWhenUsed="0" w:qFormat="1"/>
-    <w:lsdException w:name="Light Shading" w:semiHidden="0" w:uiPriority="60" w:unhideWhenUsed="0"/>
-    <w:lsdException w:name="Light List" w:semiHidden="0" w:uiPriority="61" w:unhideWhenUsed="0"/>
-    <w:lsdException w:name="Light Grid" w:semiHidden="0" w:uiPriority="62" w:unhideWhenUsed="0"/>
-    <w:lsdException w:name="Medium Shading 1" w:semiHidden="0" w:uiPriority="63" w:unhideWhenUsed="0"/>
-    <w:lsdException w:name="Medium Shading 2" w:semiHidden="0" w:uiPriority="64" w:unhideWhenUsed="0"/>
-    <w:lsdException w:name="Medium List 1" w:semiHidden="0" w:uiPriority="65" w:unhideWhenUsed="0"/>
-    <w:lsdException w:name="Medium List 2" w:semiHidden="0" w:uiPriority="66" w:unhideWhenUsed="0"/>
-    <w:lsdException w:name="Medium Grid 1" w:semiHidden="0" w:uiPriority="67" w:unhideWhenUsed="0"/>
-    <w:lsdException w:name="Medium Grid 2" w:semiHidden="0" w:uiPriority="68" w:unhideWhenUsed="0"/>
-    <w:lsdException w:name="Medium Grid 3" w:semiHidden="0" w:uiPriority="69" w:unhideWhenUsed="0"/>
-    <w:lsdException w:name="Dark List" w:semiHidden="0" w:uiPriority="70" w:unhideWhenUsed="0"/>
-    <w:lsdException w:name="Colorful Shading" w:semiHidden="0" w:uiPriority="71" w:unhideWhenUsed="0"/>
-    <w:lsdException w:name="Colorful List" w:semiHidden="0" w:uiPriority="72" w:unhideWhenUsed="0"/>
-    <w:lsdException w:name="Colorful Grid" w:semiHidden="0" w:uiPriority="73" w:unhideWhenUsed="0"/>
-    <w:lsdException w:name="Light Shading Accent 1" w:semiHidden="0" w:uiPriority="60" w:unhideWhenUsed="0"/>
-    <w:lsdException w:name="Light List Accent 1" w:semiHidden="0" w:uiPriority="61" w:unhideWhenUsed="0"/>
-    <w:lsdException w:name="Light Grid Accent 1" w:semiHidden="0" w:uiPriority="62" w:unhideWhenUsed="0"/>
-    <w:lsdException w:name="Medium Shading 1 Accent 1" w:semiHidden="0" w:uiPriority="63" w:unhideWhenUsed="0"/>
-    <w:lsdException w:name="Medium Shading 2 Accent 1" w:semiHidden="0" w:uiPriority="64" w:unhideWhenUsed="0"/>
-    <w:lsdException w:name="Medium List 1 Accent 1" w:semiHidden="0" w:uiPriority="65" w:unhideWhenUsed="0"/>
-    <w:lsdException w:name="Revision" w:unhideWhenUsed="0"/>
-    <w:lsdException w:name="List Paragraph" w:semiHidden="0" w:uiPriority="34" w:unhideWhenUsed="0" w:qFormat="1"/>
-    <w:lsdException w:name="Quote" w:semiHidden="0" w:uiPriority="29" w:unhideWhenUsed="0" w:qFormat="1"/>
-    <w:lsdException w:name="Intense Quote" w:semiHidden="0" w:uiPriority="30" w:unhideWhenUsed="0" w:qFormat="1"/>
-    <w:lsdException w:name="Medium List 2 Accent 1" w:semiHidden="0" w:uiPriority="66" w:unhideWhenUsed="0"/>
-    <w:lsdException w:name="Medium Grid 1 Accent 1" w:semiHidden="0" w:uiPriority="67" w:unhideWhenUsed="0"/>
-    <w:lsdException w:name="Medium Grid 2 Accent 1" w:semiHidden="0" w:uiPriority="68" w:unhideWhenUsed="0"/>
-    <w:lsdException w:name="Medium Grid 3 Accent 1" w:semiHidden="0" w:uiPriority="69" w:unhideWhenUsed="0"/>
-    <w:lsdException w:name="Dark List Accent 1" w:semiHidden="0" w:uiPriority="70" w:unhideWhenUsed="0"/>
-    <w:lsdException w:name="Colorful Shading Accent 1" w:semiHidden="0" w:uiPriority="71" w:unhideWhenUsed="0"/>
-    <w:lsdException w:name="Colorful List Accent 1" w:semiHidden="0" w:uiPriority="72" w:unhideWhenUsed="0"/>
-    <w:lsdException w:name="Colorful Grid Accent 1" w:semiHidden="0" w:uiPriority="73" w:unhideWhenUsed="0"/>
-    <w:lsdException w:name="Light Shading Accent 2" w:semiHidden="0" w:uiPriority="60" w:unhideWhenUsed="0"/>
-    <w:lsdException w:name="Light List Accent 2" w:semiHidden="0" w:uiPriority="61" w:unhideWhenUsed="0"/>
-    <w:lsdException w:name="Light Grid Accent 2" w:semiHidden="0" w:uiPriority="62" w:unhideWhenUsed="0"/>
-    <w:lsdException w:name="Medium Shading 1 Accent 2" w:semiHidden="0" w:uiPriority="63" w:unhideWhenUsed="0"/>
-    <w:lsdException w:name="Medium Shading 2 Accent 2" w:semiHidden="0" w:uiPriority="64" w:unhideWhenUsed="0"/>
-    <w:lsdException w:name="Medium List 1 Accent 2" w:semiHidden="0" w:uiPriority="65" w:unhideWhenUsed="0"/>
-    <w:lsdException w:name="Medium List 2 Accent 2" w:semiHidden="0" w:uiPriority="66" w:unhideWhenUsed="0"/>
-    <w:lsdException w:name="Medium Grid 1 Accent 2" w:semiHidden="0" w:uiPriority="67" w:unhideWhenUsed="0"/>
-    <w:lsdException w:name="Medium Grid 2 Accent 2" w:semiHidden="0" w:uiPriority="68" w:unhideWhenUsed="0"/>
-    <w:lsdException w:name="Medium Grid 3 Accent 2" w:semiHidden="0" w:uiPriority="69" w:unhideWhenUsed="0"/>
-    <w:lsdException w:name="Dark List Accent 2" w:semiHidden="0" w:uiPriority="70" w:unhideWhenUsed="0"/>
-    <w:lsdException w:name="Colorful Shading Accent 2" w:semiHidden="0" w:uiPriority="71" w:unhideWhenUsed="0"/>
-    <w:lsdException w:name="Colorful List Accent 2" w:semiHidden="0" w:uiPriority="72" w:unhideWhenUsed="0"/>
-    <w:lsdException w:name="Colorful Grid Accent 2" w:semiHidden="0" w:uiPriority="73" w:unhideWhenUsed="0"/>
-    <w:lsdException w:name="Light Shading Accent 3" w:semiHidden="0" w:uiPriority="60" w:unhideWhenUsed="0"/>
-    <w:lsdException w:name="Light List Accent 3" w:semiHidden="0" w:uiPriority="61" w:unhideWhenUsed="0"/>
-    <w:lsdException w:name="Light Grid Accent 3" w:semiHidden="0" w:uiPriority="62" w:unhideWhenUsed="0"/>
-    <w:lsdException w:name="Medium Shading 1 Accent 3" w:semiHidden="0" w:uiPriority="63" w:unhideWhenUsed="0"/>
-    <w:lsdException w:name="Medium Shading 2 Accent 3" w:semiHidden="0" w:uiPriority="64" w:unhideWhenUsed="0"/>
-    <w:lsdException w:name="Medium List 1 Accent 3" w:semiHidden="0" w:uiPriority="65" w:unhideWhenUsed="0"/>
-    <w:lsdException w:name="Medium List 2 Accent 3" w:semiHidden="0" w:uiPriority="66" w:unhideWhenUsed="0"/>
-    <w:lsdException w:name="Medium Grid 1 Accent 3" w:semiHidden="0" w:uiPriority="67" w:unhideWhenUsed="0"/>
-    <w:lsdException w:name="Medium Grid 2 Accent 3" w:semiHidden="0" w:uiPriority="68" w:unhideWhenUsed="0"/>
-    <w:lsdException w:name="Medium Grid 3 Accent 3" w:semiHidden="0" w:uiPriority="69" w:unhideWhenUsed="0"/>
-    <w:lsdException w:name="Dark List Accent 3" w:semiHidden="0" w:uiPriority="70" w:unhideWhenUsed="0"/>
-    <w:lsdException w:name="Colorful Shading Accent 3" w:semiHidden="0" w:uiPriority="71" w:unhideWhenUsed="0"/>
-    <w:lsdException w:name="Colorful List Accent 3" w:semiHidden="0" w:uiPriority="72" w:unhideWhenUsed="0"/>
-    <w:lsdException w:name="Colorful Grid Accent 3" w:semiHidden="0" w:uiPriority="73" w:unhideWhenUsed="0"/>
-    <w:lsdException w:name="Light Shading Accent 4" w:semiHidden="0" w:uiPriority="60" w:unhideWhenUsed="0"/>
-    <w:lsdException w:name="Light List Accent 4" w:semiHidden="0" w:uiPriority="61" w:unhideWhenUsed="0"/>
-    <w:lsdException w:name="Light Grid Accent 4" w:semiHidden="0" w:uiPriority="62" w:unhideWhenUsed="0"/>
-    <w:lsdException w:name="Medium Shading 1 Accent 4" w:semiHidden="0" w:uiPriority="63" w:unhideWhenUsed="0"/>
-    <w:lsdException w:name="Medium Shading 2 Accent 4" w:semiHidden="0" w:uiPriority="64" w:unhideWhenUsed="0"/>
-    <w:lsdException w:name="Medium List 1 Accent 4" w:semiHidden="0" w:uiPriority="65" w:unhideWhenUsed="0"/>
-    <w:lsdException w:name="Medium List 2 Accent 4" w:semiHidden="0" w:uiPriority="66" w:unhideWhenUsed="0"/>
-    <w:lsdException w:name="Medium Grid 1 Accent 4" w:semiHidden="0" w:uiPriority="67" w:unhideWhenUsed="0"/>
-    <w:lsdException w:name="Medium Grid 2 Accent 4" w:semiHidden="0" w:uiPriority="68" w:unhideWhenUsed="0"/>
-    <w:lsdException w:name="Medium Grid 3 Accent 4" w:semiHidden="0" w:uiPriority="69" w:unhideWhenUsed="0"/>
-    <w:lsdException w:name="Dark List Accent 4" w:semiHidden="0" w:uiPriority="70" w:unhideWhenUsed="0"/>
-    <w:lsdException w:name="Colorful Shading Accent 4" w:semiHidden="0" w:uiPriority="71" w:unhideWhenUsed="0"/>
-    <w:lsdException w:name="Colorful List Accent 4" w:semiHidden="0" w:uiPriority="72" w:unhideWhenUsed="0"/>
-    <w:lsdException w:name="Colorful Grid Accent 4" w:semiHidden="0" w:uiPriority="73" w:unhideWhenUsed="0"/>
-    <w:lsdException w:name="Light Shading Accent 5" w:semiHidden="0" w:uiPriority="60" w:unhideWhenUsed="0"/>
-    <w:lsdException w:name="Light List Accent 5" w:semiHidden="0" w:uiPriority="61" w:unhideWhenUsed="0"/>
-    <w:lsdException w:name="Light Grid Accent 5" w:semiHidden="0" w:uiPriority="62" w:unhideWhenUsed="0"/>
-    <w:lsdException w:name="Medium Shading 1 Accent 5" w:semiHidden="0" w:uiPriority="63" w:unhideWhenUsed="0"/>
-    <w:lsdException w:name="Medium Shading 2 Accent 5" w:semiHidden="0" w:uiPriority="64" w:unhideWhenUsed="0"/>
-    <w:lsdException w:name="Medium List 1 Accent 5" w:semiHidden="0" w:uiPriority="65" w:unhideWhenUsed="0"/>
-    <w:lsdException w:name="Medium List 2 Accent 5" w:semiHidden="0" w:uiPriority="66" w:unhideWhenUsed="0"/>
-    <w:lsdException w:name="Medium Grid 1 Accent 5" w:semiHidden="0" w:uiPriority="67" w:unhideWhenUsed="0"/>
-    <w:lsdException w:name="Medium Grid 2 Accent 5" w:semiHidden="0" w:uiPriority="68" w:unhideWhenUsed="0"/>
-    <w:lsdException w:name="Medium Grid 3 Accent 5" w:semiHidden="0" w:uiPriority="69" w:unhideWhenUsed="0"/>
-    <w:lsdException w:name="Dark List Accent 5" w:semiHidden="0" w:uiPriority="70" w:unhideWhenUsed="0"/>
-    <w:lsdException w:name="Colorful Shading Accent 5" w:semiHidden="0" w:uiPriority="71" w:unhideWhenUsed="0"/>
-    <w:lsdException w:name="Colorful List Accent 5" w:semiHidden="0" w:uiPriority="72" w:unhideWhenUsed="0"/>
-    <w:lsdException w:name="Colorful Grid Accent 5" w:semiHidden="0" w:uiPriority="73" w:unhideWhenUsed="0"/>
-    <w:lsdException w:name="Light Shading Accent 6" w:semiHidden="0" w:uiPriority="60" w:unhideWhenUsed="0"/>
-    <w:lsdException w:name="Light List Accent 6" w:semiHidden="0" w:uiPriority="61" w:unhideWhenUsed="0"/>
-    <w:lsdException w:name="Light Grid Accent 6" w:semiHidden="0" w:uiPriority="62" w:unhideWhenUsed="0"/>
-    <w:lsdException w:name="Medium Shading 1 Accent 6" w:semiHidden="0" w:uiPriority="63" w:unhideWhenUsed="0"/>
-    <w:lsdException w:name="Medium Shading 2 Accent 6" w:semiHidden="0" w:uiPriority="64" w:unhideWhenUsed="0"/>
-    <w:lsdException w:name="Medium List 1 Accent 6" w:semiHidden="0" w:uiPriority="65" w:unhideWhenUsed="0"/>
-    <w:lsdException w:name="Medium List 2 Accent 6" w:semiHidden="0" w:uiPriority="66" w:unhideWhenUsed="0"/>
-    <w:lsdException w:name="Medium Grid 1 Accent 6" w:semiHidden="0" w:uiPriority="67" w:unhideWhenUsed="0"/>
-    <w:lsdException w:name="Medium Grid 2 Accent 6" w:semiHidden="0" w:uiPriority="68" w:unhideWhenUsed="0"/>
-    <w:lsdException w:name="Medium Grid 3 Accent 6" w:semiHidden="0" w:uiPriority="69" w:unhideWhenUsed="0"/>
-    <w:lsdException w:name="Dark List Accent 6" w:semiHidden="0" w:uiPriority="70" w:unhideWhenUsed="0"/>
-    <w:lsdException w:name="Colorful Shading Accent 6" w:semiHidden="0" w:uiPriority="71" w:unhideWhenUsed="0"/>
-    <w:lsdException w:name="Colorful List Accent 6" w:semiHidden="0" w:uiPriority="72" w:unhideWhenUsed="0"/>
-    <w:lsdException w:name="Colorful Grid Accent 6" w:semiHidden="0" w:uiPriority="73" w:unhideWhenUsed="0"/>
-    <w:lsdException w:name="Subtle Emphasis" w:semiHidden="0" w:uiPriority="19" w:unhideWhenUsed="0" w:qFormat="1"/>
-    <w:lsdException w:name="Intense Emphasis" w:semiHidden="0" w:uiPriority="21" w:unhideWhenUsed="0" w:qFormat="1"/>
-    <w:lsdException w:name="Subtle Reference" w:semiHidden="0" w:uiPriority="31" w:unhideWhenUsed="0" w:qFormat="1"/>
-    <w:lsdException w:name="Intense Reference" w:semiHidden="0" w:uiPriority="32" w:unhideWhenUsed="0" w:qFormat="1"/>
-    <w:lsdException w:name="Book Title" w:semiHidden="0" w:uiPriority="33" w:unhideWhenUsed="0" w:qFormat="1"/>
-    <w:lsdException w:name="Bibliography" w:uiPriority="37"/>
-    <w:lsdException w:name="TOC Heading" w:uiPriority="39" w:qFormat="1"/>
-  </w:latentStyles>
-  <w:style w:type="paragraph" w:default="1" w:styleId="Normal">
-    <w:name w:val="Normal"/>
-    <w:qFormat/>
-  </w:style>
-  <w:style w:type="character" w:default="1" w:styleId="DefaultParagraphFont">
-    <w:name w:val="Default Paragraph Font"/>
-    <w:uiPriority w:val="1"/>
-    <w:semiHidden/>
-    <w:unhideWhenUsed/>
-  </w:style>
-  <w:style w:type="table" w:default="1" w:styleId="TableNormal">
-    <w:name w:val="Normal Table"/>
-    <w:uiPriority w:val="99"/>
-    <w:semiHidden/>
-    <w:unhideWhenUsed/>
-    <w:tblPr>
-      <w:tblInd w:w="0" w:type="dxa"/>
-      <w:tblCellMar>
-        <w:top w:w="0" w:type="dxa"/>
-        <w:left w:w="108" w:type="dxa"/>
-        <w:bottom w:w="0" w:type="dxa"/>
-        <w:right w:w="108" w:type="dxa"/>
-      </w:tblCellMar>
-    </w:tblPr>
-  </w:style>
-  <w:style w:type="numbering" w:default="1" w:styleId="NoList">
-    <w:name w:val="No List"/>
-    <w:uiPriority w:val="99"/>
-    <w:semiHidden/>
-    <w:unhideWhenUsed/>
   </w:style>
 </w:styles>
 </file>
@@ -10106,7 +10787,7 @@
 </file>
 
 <file path=customXml/itemProps2.xml><?xml version="1.0" encoding="utf-8"?>
-<ds:datastoreItem xmlns:ds="http://schemas.openxmlformats.org/officeDocument/2006/customXml" ds:itemID="{59D960DE-D6B2-473E-A637-35B376B9AB39}">
+<ds:datastoreItem xmlns:ds="http://schemas.openxmlformats.org/officeDocument/2006/customXml" ds:itemID="{4082D70C-2E50-4E96-B75A-3CC6AEC8CDDF}">
   <ds:schemaRefs>
     <ds:schemaRef ds:uri="http://schemas.openxmlformats.org/officeDocument/2006/bibliography"/>
   </ds:schemaRefs>

</xml_diff>